<commit_message>
Test cases for Use case 4
</commit_message>
<xml_diff>
--- a/docs/4_Blackbox.docx
+++ b/docs/4_Blackbox.docx
@@ -280,15 +280,7 @@
         </w:numPr>
       </w:pPr>
       <w:r>
-        <w:t xml:space="preserve">Download and install the </w:t>
-      </w:r>
-      <w:proofErr w:type="spellStart"/>
-      <w:r>
-        <w:t>mysql</w:t>
-      </w:r>
-      <w:proofErr w:type="spellEnd"/>
-      <w:r>
-        <w:t xml:space="preserve"> workbench from here: </w:t>
+        <w:t xml:space="preserve">Download and install the mysql workbench from here: </w:t>
       </w:r>
       <w:hyperlink r:id="rId7" w:history="1">
         <w:r>
@@ -346,15 +338,7 @@
         </w:numPr>
       </w:pPr>
       <w:r>
-        <w:t xml:space="preserve">In the .\timesheet-master\build.bat, set the JAVA_HOME to </w:t>
-      </w:r>
-      <w:proofErr w:type="spellStart"/>
-      <w:r>
-        <w:t>jdk</w:t>
-      </w:r>
-      <w:proofErr w:type="spellEnd"/>
-      <w:r>
-        <w:t xml:space="preserve"> path and similarly set MAVEN_HOME to the maven path.</w:t>
+        <w:t>In the .\timesheet-master\build.bat, set the JAVA_HOME to jdk path and similarly set MAVEN_HOME to the maven path.</w:t>
       </w:r>
     </w:p>
     <w:p>
@@ -379,28 +363,7 @@
         </w:numPr>
       </w:pPr>
       <w:r>
-        <w:t xml:space="preserve">Open Command prompt, navigate to project repository </w:t>
-      </w:r>
-      <w:proofErr w:type="spellStart"/>
-      <w:proofErr w:type="gramStart"/>
-      <w:r>
-        <w:t>i.e</w:t>
-      </w:r>
-      <w:proofErr w:type="spellEnd"/>
-      <w:r>
-        <w:t xml:space="preserve"> .</w:t>
-      </w:r>
-      <w:proofErr w:type="gramEnd"/>
-      <w:r>
-        <w:t>\</w:t>
-      </w:r>
-      <w:proofErr w:type="spellStart"/>
-      <w:r>
-        <w:t>Paysystem</w:t>
-      </w:r>
-      <w:proofErr w:type="spellEnd"/>
-      <w:r>
-        <w:t>\timesheet-master\ and execute build.bat.</w:t>
+        <w:t>Open Command prompt, navigate to project repository i.e .\Paysystem\timesheet-master\ and execute build.bat.</w:t>
       </w:r>
     </w:p>
     <w:p>
@@ -462,15 +425,7 @@
               </w:numPr>
             </w:pPr>
             <w:r>
-              <w:t>Type ‘</w:t>
-            </w:r>
-            <w:proofErr w:type="spellStart"/>
-            <w:r>
-              <w:t>services.msc</w:t>
-            </w:r>
-            <w:proofErr w:type="spellEnd"/>
-            <w:r>
-              <w:t>’</w:t>
+              <w:t>Type ‘services.msc’</w:t>
             </w:r>
           </w:p>
           <w:p>
@@ -509,15 +464,7 @@
         </w:numPr>
       </w:pPr>
       <w:r>
-        <w:t xml:space="preserve">Open </w:t>
-      </w:r>
-      <w:proofErr w:type="spellStart"/>
-      <w:r>
-        <w:t>mysql</w:t>
-      </w:r>
-      <w:proofErr w:type="spellEnd"/>
-      <w:r>
-        <w:t xml:space="preserve"> workbench</w:t>
+        <w:t>Open mysql workbench</w:t>
       </w:r>
       <w:r>
         <w:t>, start a new local connection, provide root user password (which is set at time of MySQL installation)</w:t>
@@ -531,36 +478,16 @@
         <w:pStyle w:val="ListParagraph"/>
       </w:pPr>
       <w:r>
-        <w:t xml:space="preserve">DROP DATABASE </w:t>
-      </w:r>
-      <w:proofErr w:type="spellStart"/>
-      <w:proofErr w:type="gramStart"/>
-      <w:r>
-        <w:t>paysystem</w:t>
-      </w:r>
-      <w:proofErr w:type="spellEnd"/>
-      <w:r>
-        <w:t>;</w:t>
-      </w:r>
-      <w:proofErr w:type="gramEnd"/>
+        <w:t>DROP DATABASE paysystem;</w:t>
+      </w:r>
     </w:p>
     <w:p>
       <w:pPr>
         <w:pStyle w:val="ListParagraph"/>
       </w:pPr>
       <w:r>
-        <w:t xml:space="preserve">Create DATABASE </w:t>
-      </w:r>
-      <w:proofErr w:type="spellStart"/>
-      <w:proofErr w:type="gramStart"/>
-      <w:r>
-        <w:t>paysystem</w:t>
-      </w:r>
-      <w:proofErr w:type="spellEnd"/>
-      <w:r>
-        <w:t>;</w:t>
-      </w:r>
-      <w:proofErr w:type="gramEnd"/>
+        <w:t>Create DATABASE paysystem;</w:t>
+      </w:r>
     </w:p>
     <w:p>
       <w:pPr>
@@ -1064,13 +991,8 @@
         <w:ind w:firstLine="720"/>
       </w:pPr>
       <w:r>
-        <w:t xml:space="preserve">Muhammad </w:t>
-      </w:r>
-      <w:proofErr w:type="spellStart"/>
-      <w:r>
-        <w:t>Awais</w:t>
-      </w:r>
-      <w:proofErr w:type="spellEnd"/>
+        <w:t>Muhammad Awais</w:t>
+      </w:r>
       <w:r>
         <w:tab/>
       </w:r>
@@ -1325,25 +1247,7 @@
           <w:sz w:val="21"/>
           <w:szCs w:val="21"/>
         </w:rPr>
-        <w:t xml:space="preserve">pproval of </w:t>
-      </w:r>
-      <w:proofErr w:type="gramStart"/>
-      <w:r>
-        <w:rPr>
-          <w:rFonts w:ascii="Segoe UI" w:eastAsia="Times New Roman" w:hAnsi="Segoe UI" w:cs="Segoe UI"/>
-          <w:sz w:val="21"/>
-          <w:szCs w:val="21"/>
-        </w:rPr>
-        <w:t>timesheet by timesheet</w:t>
-      </w:r>
-      <w:proofErr w:type="gramEnd"/>
-      <w:r>
-        <w:rPr>
-          <w:rFonts w:ascii="Segoe UI" w:eastAsia="Times New Roman" w:hAnsi="Segoe UI" w:cs="Segoe UI"/>
-          <w:sz w:val="21"/>
-          <w:szCs w:val="21"/>
-        </w:rPr>
-        <w:t xml:space="preserve"> approver.</w:t>
+        <w:t>pproval of timesheet by timesheet approver.</w:t>
       </w:r>
     </w:p>
     <w:p>
@@ -1389,25 +1293,7 @@
           <w:sz w:val="21"/>
           <w:szCs w:val="21"/>
         </w:rPr>
-        <w:t xml:space="preserve">A non-salaried and non-regular cannot approve his own </w:t>
-      </w:r>
-      <w:proofErr w:type="gramStart"/>
-      <w:r>
-        <w:rPr>
-          <w:rFonts w:ascii="Segoe UI" w:eastAsia="Times New Roman" w:hAnsi="Segoe UI" w:cs="Segoe UI"/>
-          <w:sz w:val="21"/>
-          <w:szCs w:val="21"/>
-        </w:rPr>
-        <w:t>time-sheet</w:t>
-      </w:r>
-      <w:proofErr w:type="gramEnd"/>
-      <w:r>
-        <w:rPr>
-          <w:rFonts w:ascii="Segoe UI" w:eastAsia="Times New Roman" w:hAnsi="Segoe UI" w:cs="Segoe UI"/>
-          <w:sz w:val="21"/>
-          <w:szCs w:val="21"/>
-        </w:rPr>
-        <w:t>.</w:t>
+        <w:t>A non-salaried and non-regular cannot approve his own time-sheet.</w:t>
       </w:r>
     </w:p>
     <w:p>
@@ -1496,15 +1382,7 @@
         <w:ind w:left="720"/>
       </w:pPr>
       <w:r>
-        <w:t xml:space="preserve">Following Black box testing techniques will be applied on the </w:t>
-      </w:r>
-      <w:proofErr w:type="gramStart"/>
-      <w:r>
-        <w:t>above mentioned</w:t>
-      </w:r>
-      <w:proofErr w:type="gramEnd"/>
-      <w:r>
-        <w:t xml:space="preserve"> use cases:</w:t>
+        <w:t>Following Black box testing techniques will be applied on the above mentioned use cases:</w:t>
       </w:r>
     </w:p>
     <w:p>
@@ -1869,15 +1747,7 @@
         <w:t>Equivalence</w:t>
       </w:r>
       <w:r>
-        <w:t xml:space="preserve"> class and boundary value analysis technique to test this feature. Since no description is provided to user on web page, it is assumed that valid input to this function shall be any non-negative real value. </w:t>
-      </w:r>
-      <w:proofErr w:type="gramStart"/>
-      <w:r>
-        <w:t>So</w:t>
-      </w:r>
-      <w:proofErr w:type="gramEnd"/>
-      <w:r>
-        <w:t xml:space="preserve"> we define two class in this case,</w:t>
+        <w:t xml:space="preserve"> class and boundary value analysis technique to test this feature. Since no description is provided to user on web page, it is assumed that valid input to this function shall be any non-negative real value. So we define two class in this case,</w:t>
       </w:r>
     </w:p>
     <w:p>
@@ -1997,15 +1867,7 @@
               <w:jc w:val="center"/>
             </w:pPr>
             <w:r>
-              <w:t xml:space="preserve">All negative real numbers </w:t>
-            </w:r>
-            <w:proofErr w:type="gramStart"/>
-            <w:r>
-              <w:t>i.e.</w:t>
-            </w:r>
-            <w:proofErr w:type="gramEnd"/>
-            <w:r>
-              <w:t xml:space="preserve"> Wage &lt; 0.0</w:t>
+              <w:t>All negative real numbers i.e. Wage &lt; 0.0</w:t>
             </w:r>
           </w:p>
         </w:tc>
@@ -2046,15 +1908,7 @@
               <w:jc w:val="center"/>
             </w:pPr>
             <w:r>
-              <w:t xml:space="preserve">All non-negative real numbers </w:t>
-            </w:r>
-            <w:proofErr w:type="gramStart"/>
-            <w:r>
-              <w:t>i.e.</w:t>
-            </w:r>
-            <w:proofErr w:type="gramEnd"/>
-            <w:r>
-              <w:t xml:space="preserve"> Wage &gt;= 0.0</w:t>
+              <w:t>All non-negative real numbers i.e. Wage &gt;= 0.0</w:t>
             </w:r>
           </w:p>
         </w:tc>
@@ -3417,18 +3271,10 @@
         <w:t xml:space="preserve">, </w:t>
       </w:r>
       <w:r>
-        <w:t xml:space="preserve">precondition is that </w:t>
-      </w:r>
-      <w:proofErr w:type="gramStart"/>
-      <w:r>
-        <w:t xml:space="preserve">the </w:t>
-      </w:r>
-      <w:r>
-        <w:t>both</w:t>
-      </w:r>
-      <w:proofErr w:type="gramEnd"/>
-      <w:r>
-        <w:t xml:space="preserve"> </w:t>
+        <w:t xml:space="preserve">precondition is that the </w:t>
+      </w:r>
+      <w:r>
+        <w:t xml:space="preserve">both </w:t>
       </w:r>
       <w:r>
         <w:t>box</w:t>
@@ -4611,15 +4457,7 @@
           </w:tcPr>
           <w:p>
             <w:r>
-              <w:t xml:space="preserve">The total hours in between those time </w:t>
-            </w:r>
-            <w:proofErr w:type="gramStart"/>
-            <w:r>
-              <w:t>started</w:t>
-            </w:r>
-            <w:proofErr w:type="gramEnd"/>
-            <w:r>
-              <w:t xml:space="preserve"> and time ended subtracted by lunch break duration shall appear in “Hours Worked” section on the same page.</w:t>
+              <w:t>The total hours in between those time started and time ended subtracted by lunch break duration shall appear in “Hours Worked” section on the same page.</w:t>
             </w:r>
           </w:p>
         </w:tc>
@@ -4629,15 +4467,7 @@
           </w:tcPr>
           <w:p>
             <w:r>
-              <w:t xml:space="preserve">The total hours in between those time </w:t>
-            </w:r>
-            <w:proofErr w:type="gramStart"/>
-            <w:r>
-              <w:t>started</w:t>
-            </w:r>
-            <w:proofErr w:type="gramEnd"/>
-            <w:r>
-              <w:t xml:space="preserve"> and time ended subtracted by lunch break duration are appeared in “Hours Worked” section on the same page.</w:t>
+              <w:t>The total hours in between those time started and time ended subtracted by lunch break duration are appeared in “Hours Worked” section on the same page.</w:t>
             </w:r>
           </w:p>
         </w:tc>
@@ -5097,13 +4927,8 @@
             <w:tcW w:w="1782" w:type="dxa"/>
           </w:tcPr>
           <w:p>
-            <w:proofErr w:type="gramStart"/>
-            <w:r>
-              <w:t>Error :</w:t>
-            </w:r>
-            <w:proofErr w:type="gramEnd"/>
-            <w:r>
-              <w:t xml:space="preserve"> Inpu</w:t>
+            <w:r>
+              <w:t>Error : Inpu</w:t>
             </w:r>
             <w:r>
               <w:t>t</w:t>
@@ -5188,14 +5013,12 @@
             <w:tcW w:w="1782" w:type="dxa"/>
           </w:tcPr>
           <w:p>
-            <w:proofErr w:type="gramStart"/>
             <w:r>
               <w:t xml:space="preserve">Error </w:t>
             </w:r>
             <w:r>
               <w:t>:</w:t>
             </w:r>
-            <w:proofErr w:type="gramEnd"/>
           </w:p>
           <w:p>
             <w:r>
@@ -5269,15 +5092,7 @@
           </w:tcPr>
           <w:p>
             <w:r>
-              <w:t>Time Started = “</w:t>
-            </w:r>
-            <w:proofErr w:type="spellStart"/>
-            <w:r>
-              <w:t>abc</w:t>
-            </w:r>
-            <w:proofErr w:type="spellEnd"/>
-            <w:r>
-              <w:t>”</w:t>
+              <w:t>Time Started = “abc”</w:t>
             </w:r>
             <w:r>
               <w:br/>
@@ -5297,12 +5112,10 @@
             <w:tcW w:w="1782" w:type="dxa"/>
           </w:tcPr>
           <w:p>
-            <w:proofErr w:type="gramStart"/>
             <w:r>
               <w:lastRenderedPageBreak/>
               <w:t>Error :</w:t>
             </w:r>
-            <w:proofErr w:type="gramEnd"/>
           </w:p>
           <w:p>
             <w:r>
@@ -5570,13 +5383,8 @@
             <w:tcW w:w="1782" w:type="dxa"/>
           </w:tcPr>
           <w:p>
-            <w:proofErr w:type="gramStart"/>
-            <w:r>
-              <w:t>Error :</w:t>
-            </w:r>
-            <w:proofErr w:type="gramEnd"/>
-            <w:r>
-              <w:t xml:space="preserve"> Input is incorrect.</w:t>
+            <w:r>
+              <w:t>Error : Input is incorrect.</w:t>
             </w:r>
           </w:p>
           <w:p>
@@ -5682,13 +5490,8 @@
             <w:tcW w:w="1782" w:type="dxa"/>
           </w:tcPr>
           <w:p>
-            <w:proofErr w:type="gramStart"/>
-            <w:r>
-              <w:t>Error :</w:t>
-            </w:r>
-            <w:proofErr w:type="gramEnd"/>
-            <w:r>
-              <w:t xml:space="preserve"> Input is incorrect.</w:t>
+            <w:r>
+              <w:t>Error : Input is incorrect.</w:t>
             </w:r>
           </w:p>
           <w:p>
@@ -5809,13 +5612,8 @@
             <w:tcW w:w="1782" w:type="dxa"/>
           </w:tcPr>
           <w:p>
-            <w:proofErr w:type="gramStart"/>
-            <w:r>
-              <w:t>Error :</w:t>
-            </w:r>
-            <w:proofErr w:type="gramEnd"/>
-            <w:r>
-              <w:t xml:space="preserve"> Input is incorrect.</w:t>
+            <w:r>
+              <w:t>Error : Input is incorrect.</w:t>
             </w:r>
           </w:p>
           <w:p>
@@ -5912,13 +5710,8 @@
             <w:tcW w:w="1782" w:type="dxa"/>
           </w:tcPr>
           <w:p>
-            <w:proofErr w:type="gramStart"/>
-            <w:r>
-              <w:t>Error :</w:t>
-            </w:r>
-            <w:proofErr w:type="gramEnd"/>
-            <w:r>
-              <w:t xml:space="preserve"> Input is incorrect.</w:t>
+            <w:r>
+              <w:t>Error : Input is incorrect.</w:t>
             </w:r>
           </w:p>
           <w:p>
@@ -6000,13 +5793,8 @@
             <w:tcW w:w="1782" w:type="dxa"/>
           </w:tcPr>
           <w:p>
-            <w:proofErr w:type="gramStart"/>
-            <w:r>
-              <w:t>Error :</w:t>
-            </w:r>
-            <w:proofErr w:type="gramEnd"/>
-            <w:r>
-              <w:t xml:space="preserve"> Input is incorrect.</w:t>
+            <w:r>
+              <w:t>Error : Input is incorrect.</w:t>
             </w:r>
           </w:p>
           <w:p>
@@ -6082,13 +5870,8 @@
             <w:tcW w:w="1782" w:type="dxa"/>
           </w:tcPr>
           <w:p>
-            <w:proofErr w:type="gramStart"/>
-            <w:r>
-              <w:t>Error :</w:t>
-            </w:r>
-            <w:proofErr w:type="gramEnd"/>
-            <w:r>
-              <w:t xml:space="preserve"> Input is incorrect.</w:t>
+            <w:r>
+              <w:t>Error : Input is incorrect.</w:t>
             </w:r>
           </w:p>
           <w:p>
@@ -6150,7 +5933,14 @@
           <w:b/>
           <w:color w:val="auto"/>
         </w:rPr>
-        <w:t xml:space="preserve">Test Case # 3: </w:t>
+        <w:t>Use</w:t>
+      </w:r>
+      <w:r>
+        <w:rPr>
+          <w:b/>
+          <w:color w:val="auto"/>
+        </w:rPr>
+        <w:t xml:space="preserve"> Case # 3: </w:t>
       </w:r>
       <w:r>
         <w:rPr>
@@ -6178,23 +5968,7 @@
           <w:b/>
           <w:color w:val="auto"/>
         </w:rPr>
-        <w:t xml:space="preserve"> log time for </w:t>
-      </w:r>
-      <w:proofErr w:type="gramStart"/>
-      <w:r>
-        <w:rPr>
-          <w:b/>
-          <w:color w:val="auto"/>
-        </w:rPr>
-        <w:t>other</w:t>
-      </w:r>
-      <w:proofErr w:type="gramEnd"/>
-      <w:r>
-        <w:rPr>
-          <w:b/>
-          <w:color w:val="auto"/>
-        </w:rPr>
-        <w:t xml:space="preserve"> non-salaried person.</w:t>
+        <w:t xml:space="preserve"> log time for other non-salaried person.</w:t>
       </w:r>
     </w:p>
     <w:p/>
@@ -6208,7 +5982,6 @@
       <w:r>
         <w:t xml:space="preserve"> to be tested here </w:t>
       </w:r>
-      <w:proofErr w:type="gramStart"/>
       <w:r>
         <w:t>are</w:t>
       </w:r>
@@ -6218,7 +5991,6 @@
       <w:r>
         <w:t>:</w:t>
       </w:r>
-      <w:proofErr w:type="gramEnd"/>
     </w:p>
     <w:p>
       <w:pPr>
@@ -6238,15 +6010,7 @@
         <w:t>can</w:t>
       </w:r>
       <w:r>
-        <w:t xml:space="preserve">not log time for </w:t>
-      </w:r>
-      <w:proofErr w:type="gramStart"/>
-      <w:r>
-        <w:t>other</w:t>
-      </w:r>
-      <w:proofErr w:type="gramEnd"/>
-      <w:r>
-        <w:t xml:space="preserve"> non-salaried person.</w:t>
+        <w:t>not log time for other non-salaried person.</w:t>
       </w:r>
     </w:p>
     <w:p>
@@ -6264,15 +6028,7 @@
         <w:t xml:space="preserve"> themselves (if non-salaried) and</w:t>
       </w:r>
       <w:r>
-        <w:t xml:space="preserve"> </w:t>
-      </w:r>
-      <w:proofErr w:type="gramStart"/>
-      <w:r>
-        <w:t>other</w:t>
-      </w:r>
-      <w:proofErr w:type="gramEnd"/>
-      <w:r>
-        <w:t xml:space="preserve"> non-salaried person.</w:t>
+        <w:t xml:space="preserve"> other non-salaried person.</w:t>
       </w:r>
     </w:p>
     <w:p>
@@ -6630,10 +6386,7 @@
           </w:tcPr>
           <w:p>
             <w:r>
-              <w:t xml:space="preserve">Signed in </w:t>
-            </w:r>
-            <w:r>
-              <w:t xml:space="preserve">user is </w:t>
+              <w:t xml:space="preserve">Signed in user is </w:t>
             </w:r>
             <w:r>
               <w:t>regular</w:t>
@@ -6742,10 +6495,7 @@
           </w:tcPr>
           <w:p>
             <w:r>
-              <w:t xml:space="preserve">Employee </w:t>
-            </w:r>
-            <w:r>
-              <w:t>is non-salaried</w:t>
+              <w:t>Employee is non-salaried</w:t>
             </w:r>
             <w:r>
               <w:t>.</w:t>
@@ -6841,10 +6591,7 @@
               <w:jc w:val="center"/>
             </w:pPr>
             <w:r>
-              <w:t>C</w:t>
-            </w:r>
-            <w:r>
-              <w:t>3</w:t>
+              <w:t>C3</w:t>
             </w:r>
           </w:p>
         </w:tc>
@@ -7083,10 +6830,7 @@
           </w:tcPr>
           <w:p>
             <w:r>
-              <w:t>Signed in</w:t>
-            </w:r>
-            <w:r>
-              <w:t xml:space="preserve"> </w:t>
+              <w:t xml:space="preserve">Signed in </w:t>
             </w:r>
             <w:r>
               <w:t>u</w:t>
@@ -7675,19 +7419,13 @@
           </w:tcPr>
           <w:p>
             <w:r>
-              <w:t>Go to dashboard and find section ‘</w:t>
-            </w:r>
-            <w:r>
-              <w:t>Man</w:t>
+              <w:t>Go to dashboard and find section ‘Man</w:t>
             </w:r>
             <w:r>
               <w:t>a</w:t>
             </w:r>
             <w:r>
-              <w:t xml:space="preserve">ge </w:t>
-            </w:r>
-            <w:r>
-              <w:t>Time’</w:t>
+              <w:t>ge Time’</w:t>
             </w:r>
           </w:p>
         </w:tc>
@@ -7819,9 +7557,14 @@
             <w:tcW w:w="1782" w:type="dxa"/>
           </w:tcPr>
           <w:p>
-            <w:r>
-              <w:t>http://localhost:8090/PaySystem/manageTime.jsp</w:t>
-            </w:r>
+            <w:hyperlink r:id="rId20" w:history="1">
+              <w:r>
+                <w:rPr>
+                  <w:rStyle w:val="Hyperlink"/>
+                </w:rPr>
+                <w:t>http://localhost:8090/PaySystem/manageTime.jsp</w:t>
+              </w:r>
+            </w:hyperlink>
           </w:p>
         </w:tc>
         <w:tc>
@@ -7829,10 +7572,16 @@
             <w:tcW w:w="1620" w:type="dxa"/>
           </w:tcPr>
           <w:p>
-            <w:r>
-              <w:t>http://localhost:8090/PaySystem/manageTime.jsp</w:t>
-            </w:r>
-          </w:p>
+            <w:hyperlink r:id="rId21" w:history="1">
+              <w:r>
+                <w:rPr>
+                  <w:rStyle w:val="Hyperlink"/>
+                </w:rPr>
+                <w:t>http://localhost:8090/PaySystem/manageTime.jsp</w:t>
+              </w:r>
+            </w:hyperlink>
+          </w:p>
+          <w:p/>
         </w:tc>
         <w:tc>
           <w:tcPr>
@@ -7890,7 +7639,11 @@
             <w:tcW w:w="1784" w:type="dxa"/>
             <w:gridSpan w:val="2"/>
           </w:tcPr>
-          <w:p/>
+          <w:p>
+            <w:r>
+              <w:t>N/A</w:t>
+            </w:r>
+          </w:p>
         </w:tc>
         <w:tc>
           <w:tcPr>
@@ -7898,15 +7651,7 @@
           </w:tcPr>
           <w:p>
             <w:r>
-              <w:t xml:space="preserve">Only non-salaried employees should be visible in the </w:t>
-            </w:r>
-            <w:proofErr w:type="gramStart"/>
-            <w:r>
-              <w:t>drop down</w:t>
-            </w:r>
-            <w:proofErr w:type="gramEnd"/>
-            <w:r>
-              <w:t xml:space="preserve"> menu</w:t>
+              <w:t>Only non-salaried employees should be visible in the drop down menu</w:t>
             </w:r>
           </w:p>
         </w:tc>
@@ -7916,15 +7661,7 @@
           </w:tcPr>
           <w:p>
             <w:r>
-              <w:t xml:space="preserve">Only non-salaried employees are visible in the </w:t>
-            </w:r>
-            <w:proofErr w:type="gramStart"/>
-            <w:r>
-              <w:t>drop down</w:t>
-            </w:r>
-            <w:proofErr w:type="gramEnd"/>
-            <w:r>
-              <w:t xml:space="preserve"> menu</w:t>
+              <w:t>Only non-salaried employees are visible in the drop down menu</w:t>
             </w:r>
           </w:p>
         </w:tc>
@@ -8229,7 +7966,6 @@
         <w:jc w:val="left"/>
       </w:pPr>
       <w:r>
-        <w:lastRenderedPageBreak/>
         <w:t>Test Case Variations</w:t>
       </w:r>
     </w:p>
@@ -8410,15 +8146,7 @@
               <w:t xml:space="preserve">Sign in with user (non-salaried, regular role) and </w:t>
             </w:r>
             <w:r>
-              <w:t xml:space="preserve">look for Manage time section to log time for </w:t>
-            </w:r>
-            <w:proofErr w:type="gramStart"/>
-            <w:r>
-              <w:t>other</w:t>
-            </w:r>
-            <w:proofErr w:type="gramEnd"/>
-            <w:r>
-              <w:t xml:space="preserve"> non-salaried employee.</w:t>
+              <w:t>look for Manage time section to log time for other non-salaried employee.</w:t>
             </w:r>
           </w:p>
           <w:p/>
@@ -8430,15 +8158,7 @@
           <w:p/>
           <w:p>
             <w:r>
-              <w:t xml:space="preserve">System does not allow Manage Time logging for </w:t>
-            </w:r>
-            <w:proofErr w:type="gramStart"/>
-            <w:r>
-              <w:t>other</w:t>
-            </w:r>
-            <w:proofErr w:type="gramEnd"/>
-            <w:r>
-              <w:t xml:space="preserve"> user</w:t>
+              <w:t>System does not allow Manage Time logging for other user</w:t>
             </w:r>
           </w:p>
         </w:tc>
@@ -8449,15 +8169,7 @@
           <w:p/>
           <w:p>
             <w:r>
-              <w:t xml:space="preserve">System does not allow Manage Time logging for </w:t>
-            </w:r>
-            <w:proofErr w:type="gramStart"/>
-            <w:r>
-              <w:t>other</w:t>
-            </w:r>
-            <w:proofErr w:type="gramEnd"/>
-            <w:r>
-              <w:t xml:space="preserve"> user</w:t>
+              <w:t>System does not allow Manage Time logging for other user</w:t>
             </w:r>
           </w:p>
         </w:tc>
@@ -8504,13 +8216,7 @@
           <w:p/>
           <w:p>
             <w:r>
-              <w:t xml:space="preserve">Sign in with user (non-salaried, regular role) and look for Manage time section to log time for </w:t>
-            </w:r>
-            <w:r>
-              <w:t>current user</w:t>
-            </w:r>
-            <w:r>
-              <w:t>.</w:t>
+              <w:t>Sign in with user (non-salaried, regular role) and look for Manage time section to log time for current user.</w:t>
             </w:r>
           </w:p>
           <w:p/>
@@ -8522,15 +8228,7 @@
           <w:p/>
           <w:p>
             <w:r>
-              <w:t xml:space="preserve">System does not allow Manage Time logging for </w:t>
-            </w:r>
-            <w:proofErr w:type="gramStart"/>
-            <w:r>
-              <w:t>other</w:t>
-            </w:r>
-            <w:proofErr w:type="gramEnd"/>
-            <w:r>
-              <w:t xml:space="preserve"> user</w:t>
+              <w:t>System does not allow Manage Time logging for other user</w:t>
             </w:r>
           </w:p>
         </w:tc>
@@ -8541,15 +8239,7 @@
           <w:p/>
           <w:p>
             <w:r>
-              <w:t xml:space="preserve">System does not allow Manage Time logging for </w:t>
-            </w:r>
-            <w:proofErr w:type="gramStart"/>
-            <w:r>
-              <w:t>other</w:t>
-            </w:r>
-            <w:proofErr w:type="gramEnd"/>
-            <w:r>
-              <w:t xml:space="preserve"> user</w:t>
+              <w:t>System does not allow Manage Time logging for other user</w:t>
             </w:r>
           </w:p>
         </w:tc>
@@ -8606,15 +8296,7 @@
           <w:p/>
           <w:p>
             <w:r>
-              <w:t xml:space="preserve">System does not allow Manage Time logging for </w:t>
-            </w:r>
-            <w:proofErr w:type="gramStart"/>
-            <w:r>
-              <w:t>other</w:t>
-            </w:r>
-            <w:proofErr w:type="gramEnd"/>
-            <w:r>
-              <w:t xml:space="preserve"> user</w:t>
+              <w:t>System does not allow Manage Time logging for other user</w:t>
             </w:r>
           </w:p>
           <w:p/>
@@ -8626,15 +8308,7 @@
           <w:p/>
           <w:p>
             <w:r>
-              <w:t xml:space="preserve">System does not allow Manage Time logging for </w:t>
-            </w:r>
-            <w:proofErr w:type="gramStart"/>
-            <w:r>
-              <w:t>other</w:t>
-            </w:r>
-            <w:proofErr w:type="gramEnd"/>
-            <w:r>
-              <w:t xml:space="preserve"> user</w:t>
+              <w:t>System does not allow Manage Time logging for other user</w:t>
             </w:r>
           </w:p>
           <w:p/>
@@ -8681,19 +8355,7 @@
           <w:p/>
           <w:p>
             <w:r>
-              <w:t>Sign in with user (</w:t>
-            </w:r>
-            <w:r>
-              <w:t>non-</w:t>
-            </w:r>
-            <w:r>
-              <w:t xml:space="preserve">salaried, </w:t>
-            </w:r>
-            <w:r>
-              <w:t>manager</w:t>
-            </w:r>
-            <w:r>
-              <w:t xml:space="preserve"> role) and look for Manage time section to log time for current user.</w:t>
+              <w:t>Sign in with user (non-salaried, manager role) and look for Manage time section to log time for current user.</w:t>
             </w:r>
           </w:p>
         </w:tc>
@@ -8771,15 +8433,7 @@
               <w:t>manager role) and look for Manage time section to log time for</w:t>
             </w:r>
             <w:r>
-              <w:t xml:space="preserve"> </w:t>
-            </w:r>
-            <w:proofErr w:type="gramStart"/>
-            <w:r>
-              <w:t>other</w:t>
-            </w:r>
-            <w:proofErr w:type="gramEnd"/>
-            <w:r>
-              <w:t xml:space="preserve"> non-salaried employee</w:t>
+              <w:t xml:space="preserve"> other non-salaried employee</w:t>
             </w:r>
             <w:r>
               <w:t>.</w:t>
@@ -8877,15 +8531,7 @@
           <w:p/>
           <w:p>
             <w:r>
-              <w:t xml:space="preserve">Drop down menu in Manage time </w:t>
-            </w:r>
-            <w:proofErr w:type="gramStart"/>
-            <w:r>
-              <w:t>wont</w:t>
-            </w:r>
-            <w:proofErr w:type="gramEnd"/>
-            <w:r>
-              <w:t xml:space="preserve"> show the salaried employees. </w:t>
+              <w:t xml:space="preserve">Drop down menu in Manage time wont show the salaried employees. </w:t>
             </w:r>
           </w:p>
         </w:tc>
@@ -8896,17 +8542,7 @@
           <w:p/>
           <w:p>
             <w:r>
-              <w:t xml:space="preserve">Drop down menu in Manage time </w:t>
-            </w:r>
-            <w:proofErr w:type="spellStart"/>
-            <w:proofErr w:type="gramStart"/>
-            <w:r>
-              <w:t>wont</w:t>
-            </w:r>
-            <w:proofErr w:type="spellEnd"/>
-            <w:proofErr w:type="gramEnd"/>
-            <w:r>
-              <w:t xml:space="preserve"> show the salaried employees.</w:t>
+              <w:t>Drop down menu in Manage time wont show the salaried employees.</w:t>
             </w:r>
           </w:p>
         </w:tc>
@@ -8948,26 +8584,624 @@
           <w:b/>
           <w:color w:val="auto"/>
         </w:rPr>
-        <w:lastRenderedPageBreak/>
-        <w:t xml:space="preserve">Test Case # 4: Approval of </w:t>
-      </w:r>
-      <w:proofErr w:type="gramStart"/>
+        <w:t>Use</w:t>
+      </w:r>
       <w:r>
         <w:rPr>
           <w:b/>
           <w:color w:val="auto"/>
         </w:rPr>
-        <w:t>timesheet by timesheet</w:t>
-      </w:r>
-      <w:proofErr w:type="gramEnd"/>
-      <w:r>
-        <w:rPr>
-          <w:b/>
-          <w:color w:val="auto"/>
-        </w:rPr>
-        <w:t xml:space="preserve"> approver.</w:t>
+        <w:t xml:space="preserve"> Case # 4: Approval of timesheet by timesheet approver.</w:t>
       </w:r>
     </w:p>
+    <w:p/>
+    <w:p>
+      <w:r>
+        <w:t>The requirements to be tested here are:</w:t>
+      </w:r>
+    </w:p>
+    <w:p>
+      <w:pPr>
+        <w:pStyle w:val="ListParagraph"/>
+        <w:numPr>
+          <w:ilvl w:val="0"/>
+          <w:numId w:val="15"/>
+        </w:numPr>
+      </w:pPr>
+      <w:r>
+        <w:t xml:space="preserve">Only timesheet approver can approve the hours logged for any employee. </w:t>
+      </w:r>
+    </w:p>
+    <w:p>
+      <w:pPr>
+        <w:pStyle w:val="ListParagraph"/>
+        <w:numPr>
+          <w:ilvl w:val="0"/>
+          <w:numId w:val="15"/>
+        </w:numPr>
+      </w:pPr>
+      <w:r>
+        <w:t>User cannot approve his own time.</w:t>
+      </w:r>
+    </w:p>
+    <w:p>
+      <w:r>
+        <w:t xml:space="preserve">We shall use Decision Table for testing this function. We have used a systematic approach to identify the test cases. </w:t>
+      </w:r>
+    </w:p>
+    <w:p>
+      <w:r>
+        <w:t>Decision Table</w:t>
+      </w:r>
+    </w:p>
+    <w:tbl>
+      <w:tblPr>
+        <w:tblStyle w:val="TableGrid"/>
+        <w:tblW w:w="4388" w:type="pct"/>
+        <w:tblLook w:val="04A0" w:firstRow="1" w:lastRow="0" w:firstColumn="1" w:lastColumn="0" w:noHBand="0" w:noVBand="1"/>
+      </w:tblPr>
+      <w:tblGrid>
+        <w:gridCol w:w="1655"/>
+        <w:gridCol w:w="2491"/>
+        <w:gridCol w:w="1670"/>
+        <w:gridCol w:w="1526"/>
+        <w:gridCol w:w="1906"/>
+        <w:gridCol w:w="2315"/>
+      </w:tblGrid>
+      <w:tr>
+        <w:trPr>
+          <w:trHeight w:val="207"/>
+        </w:trPr>
+        <w:tc>
+          <w:tcPr>
+            <w:tcW w:w="716" w:type="pct"/>
+          </w:tcPr>
+          <w:p>
+            <w:pPr>
+              <w:jc w:val="center"/>
+              <w:rPr>
+                <w:b/>
+              </w:rPr>
+            </w:pPr>
+          </w:p>
+        </w:tc>
+        <w:tc>
+          <w:tcPr>
+            <w:tcW w:w="1077" w:type="pct"/>
+          </w:tcPr>
+          <w:p>
+            <w:pPr>
+              <w:rPr>
+                <w:b/>
+              </w:rPr>
+            </w:pPr>
+          </w:p>
+        </w:tc>
+        <w:tc>
+          <w:tcPr>
+            <w:tcW w:w="722" w:type="pct"/>
+          </w:tcPr>
+          <w:p>
+            <w:pPr>
+              <w:jc w:val="center"/>
+              <w:rPr>
+                <w:b/>
+              </w:rPr>
+            </w:pPr>
+            <w:r>
+              <w:rPr>
+                <w:b/>
+              </w:rPr>
+              <w:t>Rule-1</w:t>
+            </w:r>
+          </w:p>
+        </w:tc>
+        <w:tc>
+          <w:tcPr>
+            <w:tcW w:w="660" w:type="pct"/>
+          </w:tcPr>
+          <w:p>
+            <w:pPr>
+              <w:jc w:val="center"/>
+              <w:rPr>
+                <w:b/>
+              </w:rPr>
+            </w:pPr>
+            <w:r>
+              <w:rPr>
+                <w:b/>
+              </w:rPr>
+              <w:t>Rule-</w:t>
+            </w:r>
+            <w:r>
+              <w:rPr>
+                <w:b/>
+              </w:rPr>
+              <w:t>2</w:t>
+            </w:r>
+          </w:p>
+        </w:tc>
+        <w:tc>
+          <w:tcPr>
+            <w:tcW w:w="824" w:type="pct"/>
+          </w:tcPr>
+          <w:p>
+            <w:pPr>
+              <w:jc w:val="center"/>
+              <w:rPr>
+                <w:b/>
+              </w:rPr>
+            </w:pPr>
+            <w:r>
+              <w:rPr>
+                <w:b/>
+              </w:rPr>
+              <w:t>Rule-</w:t>
+            </w:r>
+            <w:r>
+              <w:rPr>
+                <w:b/>
+              </w:rPr>
+              <w:t>3</w:t>
+            </w:r>
+          </w:p>
+        </w:tc>
+        <w:tc>
+          <w:tcPr>
+            <w:tcW w:w="1001" w:type="pct"/>
+          </w:tcPr>
+          <w:p>
+            <w:pPr>
+              <w:jc w:val="center"/>
+              <w:rPr>
+                <w:b/>
+              </w:rPr>
+            </w:pPr>
+            <w:r>
+              <w:rPr>
+                <w:b/>
+              </w:rPr>
+              <w:t>Rule-</w:t>
+            </w:r>
+            <w:r>
+              <w:rPr>
+                <w:b/>
+              </w:rPr>
+              <w:t>4</w:t>
+            </w:r>
+          </w:p>
+        </w:tc>
+      </w:tr>
+      <w:tr>
+        <w:trPr>
+          <w:trHeight w:val="122"/>
+        </w:trPr>
+        <w:tc>
+          <w:tcPr>
+            <w:tcW w:w="716" w:type="pct"/>
+          </w:tcPr>
+          <w:p>
+            <w:pPr>
+              <w:jc w:val="center"/>
+              <w:rPr>
+                <w:b/>
+              </w:rPr>
+            </w:pPr>
+            <w:r>
+              <w:rPr>
+                <w:b/>
+              </w:rPr>
+              <w:t>Condition #</w:t>
+            </w:r>
+          </w:p>
+        </w:tc>
+        <w:tc>
+          <w:tcPr>
+            <w:tcW w:w="1077" w:type="pct"/>
+          </w:tcPr>
+          <w:p>
+            <w:pPr>
+              <w:rPr>
+                <w:b/>
+              </w:rPr>
+            </w:pPr>
+            <w:r>
+              <w:rPr>
+                <w:b/>
+              </w:rPr>
+              <w:t>Input Conditions</w:t>
+            </w:r>
+          </w:p>
+        </w:tc>
+        <w:tc>
+          <w:tcPr>
+            <w:tcW w:w="722" w:type="pct"/>
+          </w:tcPr>
+          <w:p>
+            <w:pPr>
+              <w:jc w:val="center"/>
+              <w:rPr>
+                <w:b/>
+              </w:rPr>
+            </w:pPr>
+          </w:p>
+        </w:tc>
+        <w:tc>
+          <w:tcPr>
+            <w:tcW w:w="660" w:type="pct"/>
+          </w:tcPr>
+          <w:p>
+            <w:pPr>
+              <w:jc w:val="center"/>
+              <w:rPr>
+                <w:b/>
+              </w:rPr>
+            </w:pPr>
+          </w:p>
+        </w:tc>
+        <w:tc>
+          <w:tcPr>
+            <w:tcW w:w="824" w:type="pct"/>
+          </w:tcPr>
+          <w:p>
+            <w:pPr>
+              <w:jc w:val="center"/>
+              <w:rPr>
+                <w:b/>
+              </w:rPr>
+            </w:pPr>
+          </w:p>
+        </w:tc>
+        <w:tc>
+          <w:tcPr>
+            <w:tcW w:w="1001" w:type="pct"/>
+          </w:tcPr>
+          <w:p>
+            <w:pPr>
+              <w:jc w:val="center"/>
+              <w:rPr>
+                <w:b/>
+              </w:rPr>
+            </w:pPr>
+          </w:p>
+        </w:tc>
+      </w:tr>
+      <w:tr>
+        <w:trPr>
+          <w:trHeight w:val="629"/>
+        </w:trPr>
+        <w:tc>
+          <w:tcPr>
+            <w:tcW w:w="716" w:type="pct"/>
+          </w:tcPr>
+          <w:p>
+            <w:pPr>
+              <w:jc w:val="center"/>
+            </w:pPr>
+            <w:r>
+              <w:t>C1</w:t>
+            </w:r>
+          </w:p>
+        </w:tc>
+        <w:tc>
+          <w:tcPr>
+            <w:tcW w:w="1077" w:type="pct"/>
+          </w:tcPr>
+          <w:p>
+            <w:r>
+              <w:t>Signed in user role is timesheet approver.</w:t>
+            </w:r>
+          </w:p>
+        </w:tc>
+        <w:tc>
+          <w:tcPr>
+            <w:tcW w:w="722" w:type="pct"/>
+          </w:tcPr>
+          <w:p>
+            <w:pPr>
+              <w:jc w:val="center"/>
+            </w:pPr>
+            <w:r>
+              <w:t>YES</w:t>
+            </w:r>
+          </w:p>
+        </w:tc>
+        <w:tc>
+          <w:tcPr>
+            <w:tcW w:w="660" w:type="pct"/>
+          </w:tcPr>
+          <w:p>
+            <w:pPr>
+              <w:jc w:val="center"/>
+            </w:pPr>
+            <w:r>
+              <w:t>YES</w:t>
+            </w:r>
+          </w:p>
+        </w:tc>
+        <w:tc>
+          <w:tcPr>
+            <w:tcW w:w="824" w:type="pct"/>
+          </w:tcPr>
+          <w:p>
+            <w:pPr>
+              <w:jc w:val="center"/>
+            </w:pPr>
+            <w:r>
+              <w:t>NO</w:t>
+            </w:r>
+          </w:p>
+        </w:tc>
+        <w:tc>
+          <w:tcPr>
+            <w:tcW w:w="1001" w:type="pct"/>
+          </w:tcPr>
+          <w:p>
+            <w:pPr>
+              <w:jc w:val="center"/>
+            </w:pPr>
+            <w:r>
+              <w:t>NO</w:t>
+            </w:r>
+          </w:p>
+        </w:tc>
+      </w:tr>
+      <w:tr>
+        <w:trPr>
+          <w:trHeight w:val="837"/>
+        </w:trPr>
+        <w:tc>
+          <w:tcPr>
+            <w:tcW w:w="716" w:type="pct"/>
+          </w:tcPr>
+          <w:p>
+            <w:pPr>
+              <w:jc w:val="center"/>
+            </w:pPr>
+            <w:r>
+              <w:t>C2</w:t>
+            </w:r>
+          </w:p>
+        </w:tc>
+        <w:tc>
+          <w:tcPr>
+            <w:tcW w:w="1077" w:type="pct"/>
+          </w:tcPr>
+          <w:p>
+            <w:r>
+              <w:t>Employee for which sheet is approved other than current user.</w:t>
+            </w:r>
+          </w:p>
+        </w:tc>
+        <w:tc>
+          <w:tcPr>
+            <w:tcW w:w="722" w:type="pct"/>
+          </w:tcPr>
+          <w:p>
+            <w:pPr>
+              <w:jc w:val="center"/>
+            </w:pPr>
+            <w:r>
+              <w:t>YES</w:t>
+            </w:r>
+          </w:p>
+        </w:tc>
+        <w:tc>
+          <w:tcPr>
+            <w:tcW w:w="660" w:type="pct"/>
+          </w:tcPr>
+          <w:p>
+            <w:pPr>
+              <w:jc w:val="center"/>
+            </w:pPr>
+            <w:r>
+              <w:t>NO</w:t>
+            </w:r>
+          </w:p>
+        </w:tc>
+        <w:tc>
+          <w:tcPr>
+            <w:tcW w:w="824" w:type="pct"/>
+          </w:tcPr>
+          <w:p>
+            <w:pPr>
+              <w:jc w:val="center"/>
+            </w:pPr>
+            <w:r>
+              <w:t>YES</w:t>
+            </w:r>
+          </w:p>
+        </w:tc>
+        <w:tc>
+          <w:tcPr>
+            <w:tcW w:w="1001" w:type="pct"/>
+          </w:tcPr>
+          <w:p>
+            <w:pPr>
+              <w:jc w:val="center"/>
+            </w:pPr>
+            <w:r>
+              <w:t>NO</w:t>
+            </w:r>
+          </w:p>
+        </w:tc>
+      </w:tr>
+      <w:tr>
+        <w:trPr>
+          <w:trHeight w:val="207"/>
+        </w:trPr>
+        <w:tc>
+          <w:tcPr>
+            <w:tcW w:w="716" w:type="pct"/>
+          </w:tcPr>
+          <w:p>
+            <w:pPr>
+              <w:jc w:val="center"/>
+              <w:rPr>
+                <w:b/>
+              </w:rPr>
+            </w:pPr>
+            <w:r>
+              <w:rPr>
+                <w:b/>
+              </w:rPr>
+              <w:t>Action #</w:t>
+            </w:r>
+          </w:p>
+        </w:tc>
+        <w:tc>
+          <w:tcPr>
+            <w:tcW w:w="1077" w:type="pct"/>
+          </w:tcPr>
+          <w:p>
+            <w:pPr>
+              <w:rPr>
+                <w:b/>
+              </w:rPr>
+            </w:pPr>
+            <w:r>
+              <w:rPr>
+                <w:b/>
+              </w:rPr>
+              <w:t>Output Actions</w:t>
+            </w:r>
+          </w:p>
+        </w:tc>
+        <w:tc>
+          <w:tcPr>
+            <w:tcW w:w="722" w:type="pct"/>
+          </w:tcPr>
+          <w:p>
+            <w:pPr>
+              <w:jc w:val="center"/>
+              <w:rPr>
+                <w:b/>
+              </w:rPr>
+            </w:pPr>
+          </w:p>
+        </w:tc>
+        <w:tc>
+          <w:tcPr>
+            <w:tcW w:w="660" w:type="pct"/>
+          </w:tcPr>
+          <w:p>
+            <w:pPr>
+              <w:jc w:val="center"/>
+              <w:rPr>
+                <w:b/>
+              </w:rPr>
+            </w:pPr>
+          </w:p>
+        </w:tc>
+        <w:tc>
+          <w:tcPr>
+            <w:tcW w:w="824" w:type="pct"/>
+          </w:tcPr>
+          <w:p>
+            <w:pPr>
+              <w:jc w:val="center"/>
+              <w:rPr>
+                <w:b/>
+              </w:rPr>
+            </w:pPr>
+          </w:p>
+        </w:tc>
+        <w:tc>
+          <w:tcPr>
+            <w:tcW w:w="1001" w:type="pct"/>
+          </w:tcPr>
+          <w:p>
+            <w:pPr>
+              <w:jc w:val="center"/>
+              <w:rPr>
+                <w:b/>
+              </w:rPr>
+            </w:pPr>
+          </w:p>
+        </w:tc>
+      </w:tr>
+      <w:tr>
+        <w:trPr>
+          <w:trHeight w:val="623"/>
+        </w:trPr>
+        <w:tc>
+          <w:tcPr>
+            <w:tcW w:w="716" w:type="pct"/>
+          </w:tcPr>
+          <w:p>
+            <w:pPr>
+              <w:jc w:val="center"/>
+            </w:pPr>
+            <w:r>
+              <w:t>A1</w:t>
+            </w:r>
+          </w:p>
+        </w:tc>
+        <w:tc>
+          <w:tcPr>
+            <w:tcW w:w="1077" w:type="pct"/>
+          </w:tcPr>
+          <w:p>
+            <w:r>
+              <w:t>Signed in user can approve the logged hours.</w:t>
+            </w:r>
+          </w:p>
+        </w:tc>
+        <w:tc>
+          <w:tcPr>
+            <w:tcW w:w="722" w:type="pct"/>
+          </w:tcPr>
+          <w:p>
+            <w:pPr>
+              <w:jc w:val="center"/>
+            </w:pPr>
+            <w:r>
+              <w:t>YES</w:t>
+            </w:r>
+          </w:p>
+        </w:tc>
+        <w:tc>
+          <w:tcPr>
+            <w:tcW w:w="660" w:type="pct"/>
+          </w:tcPr>
+          <w:p>
+            <w:pPr>
+              <w:jc w:val="center"/>
+            </w:pPr>
+            <w:r>
+              <w:t>NO</w:t>
+            </w:r>
+          </w:p>
+        </w:tc>
+        <w:tc>
+          <w:tcPr>
+            <w:tcW w:w="824" w:type="pct"/>
+          </w:tcPr>
+          <w:p>
+            <w:pPr>
+              <w:jc w:val="center"/>
+            </w:pPr>
+            <w:r>
+              <w:t>NO</w:t>
+            </w:r>
+          </w:p>
+        </w:tc>
+        <w:tc>
+          <w:tcPr>
+            <w:tcW w:w="1001" w:type="pct"/>
+          </w:tcPr>
+          <w:p>
+            <w:pPr>
+              <w:jc w:val="center"/>
+            </w:pPr>
+            <w:r>
+              <w:t>NO</w:t>
+            </w:r>
+          </w:p>
+        </w:tc>
+      </w:tr>
+    </w:tbl>
+    <w:p/>
     <w:p/>
     <w:tbl>
       <w:tblPr>
@@ -9439,39 +9673,81 @@
             <w:tcW w:w="1311" w:type="dxa"/>
             <w:gridSpan w:val="2"/>
           </w:tcPr>
-          <w:p/>
+          <w:p>
+            <w:r>
+              <w:t>Go to dashboard and find section ‘Manage Time’</w:t>
+            </w:r>
+          </w:p>
         </w:tc>
         <w:tc>
           <w:tcPr>
             <w:tcW w:w="1784" w:type="dxa"/>
             <w:gridSpan w:val="2"/>
           </w:tcPr>
-          <w:p/>
+          <w:p>
+            <w:r>
+              <w:t>N/A</w:t>
+            </w:r>
+          </w:p>
         </w:tc>
         <w:tc>
           <w:tcPr>
             <w:tcW w:w="1782" w:type="dxa"/>
           </w:tcPr>
+          <w:p>
+            <w:r>
+              <w:t>Section ‘Manager Time’ should not be available for regular role.</w:t>
+            </w:r>
+          </w:p>
+          <w:p/>
+          <w:p>
+            <w:r>
+              <w:t>It should be available for the roles of admin, executive, manager, asst. manager and time sheet approver.</w:t>
+            </w:r>
+          </w:p>
           <w:p/>
         </w:tc>
         <w:tc>
           <w:tcPr>
             <w:tcW w:w="1620" w:type="dxa"/>
           </w:tcPr>
-          <w:p/>
+          <w:p>
+            <w:r>
+              <w:t>Section ‘Manage Time’ is not available for regular role.</w:t>
+            </w:r>
+          </w:p>
+          <w:p/>
+          <w:p>
+            <w:r>
+              <w:t>It is available for</w:t>
+            </w:r>
+          </w:p>
+          <w:p>
+            <w:r>
+              <w:t>admin, executive, manager, asst. manager and time sheet approver</w:t>
+            </w:r>
+          </w:p>
         </w:tc>
         <w:tc>
           <w:tcPr>
             <w:tcW w:w="1080" w:type="dxa"/>
           </w:tcPr>
-          <w:p/>
+          <w:p>
+            <w:r>
+              <w:t>Pass</w:t>
+            </w:r>
+          </w:p>
         </w:tc>
         <w:tc>
           <w:tcPr>
             <w:tcW w:w="2496" w:type="dxa"/>
             <w:gridSpan w:val="2"/>
           </w:tcPr>
-          <w:p/>
+          <w:p>
+            <w:r>
+              <w:t>N/A</w:t>
+            </w:r>
+          </w:p>
         </w:tc>
       </w:tr>
       <w:tr>
@@ -9494,32 +9770,62 @@
             <w:tcW w:w="1311" w:type="dxa"/>
             <w:gridSpan w:val="2"/>
           </w:tcPr>
-          <w:p/>
+          <w:p>
+            <w:r>
+              <w:t>Go to section ‘Manage Time’</w:t>
+            </w:r>
+          </w:p>
         </w:tc>
         <w:tc>
           <w:tcPr>
             <w:tcW w:w="1784" w:type="dxa"/>
             <w:gridSpan w:val="2"/>
           </w:tcPr>
-          <w:p/>
+          <w:p>
+            <w:r>
+              <w:t>N/A</w:t>
+            </w:r>
+          </w:p>
         </w:tc>
         <w:tc>
           <w:tcPr>
             <w:tcW w:w="1782" w:type="dxa"/>
           </w:tcPr>
-          <w:p/>
+          <w:p>
+            <w:hyperlink r:id="rId22" w:history="1">
+              <w:r>
+                <w:rPr>
+                  <w:rStyle w:val="Hyperlink"/>
+                </w:rPr>
+                <w:t>http://localhost:8090/PaySystem/manageTime.jsp</w:t>
+              </w:r>
+            </w:hyperlink>
+          </w:p>
         </w:tc>
         <w:tc>
           <w:tcPr>
             <w:tcW w:w="1620" w:type="dxa"/>
           </w:tcPr>
-          <w:p/>
+          <w:p>
+            <w:hyperlink r:id="rId23" w:history="1">
+              <w:r>
+                <w:rPr>
+                  <w:rStyle w:val="Hyperlink"/>
+                </w:rPr>
+                <w:t>http://localhost:8090/PaySystem/manageTime.jsp</w:t>
+              </w:r>
+            </w:hyperlink>
+          </w:p>
         </w:tc>
         <w:tc>
           <w:tcPr>
             <w:tcW w:w="1080" w:type="dxa"/>
           </w:tcPr>
-          <w:p/>
+          <w:p>
+            <w:r>
+              <w:t>Pass</w:t>
+            </w:r>
+          </w:p>
         </w:tc>
         <w:tc>
           <w:tcPr>
@@ -9529,6 +9835,9 @@
           <w:p>
             <w:r>
               <w:t xml:space="preserve"> </w:t>
+            </w:r>
+            <w:r>
+              <w:t>N/A</w:t>
             </w:r>
           </w:p>
         </w:tc>
@@ -9553,39 +9862,170 @@
             <w:tcW w:w="1311" w:type="dxa"/>
             <w:gridSpan w:val="2"/>
           </w:tcPr>
-          <w:p/>
+          <w:p>
+            <w:r>
+              <w:t>In the employee tab, select the employee</w:t>
+            </w:r>
+          </w:p>
         </w:tc>
         <w:tc>
           <w:tcPr>
             <w:tcW w:w="1784" w:type="dxa"/>
             <w:gridSpan w:val="2"/>
           </w:tcPr>
-          <w:p/>
+          <w:p>
+            <w:r>
+              <w:t>N/A</w:t>
+            </w:r>
+          </w:p>
         </w:tc>
         <w:tc>
           <w:tcPr>
             <w:tcW w:w="1782" w:type="dxa"/>
           </w:tcPr>
-          <w:p/>
+          <w:p>
+            <w:r>
+              <w:t>Only non-salaried employees should be visible in the drop down menu</w:t>
+            </w:r>
+          </w:p>
+          <w:p/>
+          <w:p/>
+          <w:p>
+            <w:r>
+              <w:t>Hours logged should be visible inside the calendar against the date</w:t>
+            </w:r>
+          </w:p>
         </w:tc>
         <w:tc>
           <w:tcPr>
             <w:tcW w:w="1620" w:type="dxa"/>
           </w:tcPr>
-          <w:p/>
+          <w:p>
+            <w:r>
+              <w:t>Only non-salaried employees are visible in the drop down menu</w:t>
+            </w:r>
+          </w:p>
+          <w:p/>
+          <w:p>
+            <w:r>
+              <w:t>Hours logged are visible inside the calendar against the date.</w:t>
+            </w:r>
+          </w:p>
         </w:tc>
         <w:tc>
           <w:tcPr>
             <w:tcW w:w="1080" w:type="dxa"/>
           </w:tcPr>
-          <w:p/>
+          <w:p>
+            <w:r>
+              <w:t>Pass</w:t>
+            </w:r>
+          </w:p>
         </w:tc>
         <w:tc>
           <w:tcPr>
             <w:tcW w:w="2496" w:type="dxa"/>
             <w:gridSpan w:val="2"/>
           </w:tcPr>
-          <w:p/>
+          <w:p>
+            <w:r>
+              <w:t>N/A</w:t>
+            </w:r>
+          </w:p>
+        </w:tc>
+      </w:tr>
+      <w:tr>
+        <w:trPr>
+          <w:gridAfter w:val="1"/>
+          <w:wAfter w:w="24" w:type="dxa"/>
+        </w:trPr>
+        <w:tc>
+          <w:tcPr>
+            <w:tcW w:w="680" w:type="dxa"/>
+          </w:tcPr>
+          <w:p>
+            <w:r>
+              <w:t>4</w:t>
+            </w:r>
+          </w:p>
+        </w:tc>
+        <w:tc>
+          <w:tcPr>
+            <w:tcW w:w="1311" w:type="dxa"/>
+            <w:gridSpan w:val="2"/>
+          </w:tcPr>
+          <w:p>
+            <w:r>
+              <w:t>In the calendar, Click approve button for the time logged.</w:t>
+            </w:r>
+          </w:p>
+        </w:tc>
+        <w:tc>
+          <w:tcPr>
+            <w:tcW w:w="1784" w:type="dxa"/>
+            <w:gridSpan w:val="2"/>
+          </w:tcPr>
+          <w:p>
+            <w:r>
+              <w:t>Select employee for which time approval is needed.</w:t>
+            </w:r>
+          </w:p>
+        </w:tc>
+        <w:tc>
+          <w:tcPr>
+            <w:tcW w:w="1782" w:type="dxa"/>
+          </w:tcPr>
+          <w:p>
+            <w:r>
+              <w:t>Approve button shall disappear after the approval.</w:t>
+            </w:r>
+          </w:p>
+        </w:tc>
+        <w:tc>
+          <w:tcPr>
+            <w:tcW w:w="1620" w:type="dxa"/>
+          </w:tcPr>
+          <w:p>
+            <w:r>
+              <w:t xml:space="preserve">Approve button </w:t>
+            </w:r>
+            <w:r>
+              <w:t>is</w:t>
+            </w:r>
+            <w:r>
+              <w:t xml:space="preserve"> disappear</w:t>
+            </w:r>
+            <w:r>
+              <w:t>ed</w:t>
+            </w:r>
+            <w:r>
+              <w:t xml:space="preserve"> after the</w:t>
+            </w:r>
+            <w:r>
+              <w:t xml:space="preserve"> approval.</w:t>
+            </w:r>
+          </w:p>
+        </w:tc>
+        <w:tc>
+          <w:tcPr>
+            <w:tcW w:w="1080" w:type="dxa"/>
+          </w:tcPr>
+          <w:p>
+            <w:r>
+              <w:t>Pass</w:t>
+            </w:r>
+          </w:p>
+        </w:tc>
+        <w:tc>
+          <w:tcPr>
+            <w:tcW w:w="2496" w:type="dxa"/>
+            <w:gridSpan w:val="2"/>
+          </w:tcPr>
+          <w:p>
+            <w:r>
+              <w:t>N/A</w:t>
+            </w:r>
+          </w:p>
         </w:tc>
       </w:tr>
       <w:tr>
@@ -9761,6 +10201,586 @@
       </w:tr>
     </w:tbl>
     <w:p/>
+    <w:p/>
+    <w:p>
+      <w:pPr>
+        <w:pStyle w:val="Subtitle"/>
+        <w:jc w:val="left"/>
+      </w:pPr>
+      <w:r>
+        <w:lastRenderedPageBreak/>
+        <w:t>Test Case Variations</w:t>
+      </w:r>
+    </w:p>
+    <w:tbl>
+      <w:tblPr>
+        <w:tblStyle w:val="TableGrid"/>
+        <w:tblW w:w="0" w:type="auto"/>
+        <w:tblLayout w:type="fixed"/>
+        <w:tblLook w:val="04A0" w:firstRow="1" w:lastRow="0" w:firstColumn="1" w:lastColumn="0" w:noHBand="0" w:noVBand="1"/>
+      </w:tblPr>
+      <w:tblGrid>
+        <w:gridCol w:w="680"/>
+        <w:gridCol w:w="3095"/>
+        <w:gridCol w:w="1962"/>
+        <w:gridCol w:w="1890"/>
+        <w:gridCol w:w="1260"/>
+        <w:gridCol w:w="1866"/>
+      </w:tblGrid>
+      <w:tr>
+        <w:tc>
+          <w:tcPr>
+            <w:tcW w:w="680" w:type="dxa"/>
+          </w:tcPr>
+          <w:p>
+            <w:pPr>
+              <w:rPr>
+                <w:b/>
+              </w:rPr>
+            </w:pPr>
+            <w:r>
+              <w:rPr>
+                <w:b/>
+              </w:rPr>
+              <w:t>Test Case #</w:t>
+            </w:r>
+          </w:p>
+        </w:tc>
+        <w:tc>
+          <w:tcPr>
+            <w:tcW w:w="3095" w:type="dxa"/>
+          </w:tcPr>
+          <w:p>
+            <w:pPr>
+              <w:rPr>
+                <w:b/>
+              </w:rPr>
+            </w:pPr>
+            <w:r>
+              <w:rPr>
+                <w:b/>
+              </w:rPr>
+              <w:t>Inputs</w:t>
+            </w:r>
+          </w:p>
+        </w:tc>
+        <w:tc>
+          <w:tcPr>
+            <w:tcW w:w="1962" w:type="dxa"/>
+          </w:tcPr>
+          <w:p>
+            <w:pPr>
+              <w:rPr>
+                <w:b/>
+              </w:rPr>
+            </w:pPr>
+            <w:r>
+              <w:rPr>
+                <w:b/>
+              </w:rPr>
+              <w:t>Expected Output</w:t>
+            </w:r>
+          </w:p>
+        </w:tc>
+        <w:tc>
+          <w:tcPr>
+            <w:tcW w:w="1890" w:type="dxa"/>
+          </w:tcPr>
+          <w:p>
+            <w:pPr>
+              <w:rPr>
+                <w:b/>
+              </w:rPr>
+            </w:pPr>
+            <w:r>
+              <w:rPr>
+                <w:b/>
+              </w:rPr>
+              <w:t>Actual Output</w:t>
+            </w:r>
+          </w:p>
+        </w:tc>
+        <w:tc>
+          <w:tcPr>
+            <w:tcW w:w="1260" w:type="dxa"/>
+          </w:tcPr>
+          <w:p>
+            <w:pPr>
+              <w:rPr>
+                <w:b/>
+              </w:rPr>
+            </w:pPr>
+            <w:r>
+              <w:rPr>
+                <w:b/>
+              </w:rPr>
+              <w:t>Test Result</w:t>
+            </w:r>
+          </w:p>
+        </w:tc>
+        <w:tc>
+          <w:tcPr>
+            <w:tcW w:w="1866" w:type="dxa"/>
+          </w:tcPr>
+          <w:p>
+            <w:pPr>
+              <w:rPr>
+                <w:b/>
+              </w:rPr>
+            </w:pPr>
+            <w:r>
+              <w:rPr>
+                <w:b/>
+              </w:rPr>
+              <w:t xml:space="preserve">Test </w:t>
+            </w:r>
+            <w:r>
+              <w:rPr>
+                <w:b/>
+              </w:rPr>
+              <w:t>Comments</w:t>
+            </w:r>
+            <w:r>
+              <w:rPr>
+                <w:b/>
+              </w:rPr>
+              <w:t xml:space="preserve"> (Decision Table Rule reference)</w:t>
+            </w:r>
+          </w:p>
+        </w:tc>
+      </w:tr>
+      <w:tr>
+        <w:tc>
+          <w:tcPr>
+            <w:tcW w:w="680" w:type="dxa"/>
+          </w:tcPr>
+          <w:p/>
+          <w:p>
+            <w:r>
+              <w:t>1</w:t>
+            </w:r>
+          </w:p>
+        </w:tc>
+        <w:tc>
+          <w:tcPr>
+            <w:tcW w:w="3095" w:type="dxa"/>
+          </w:tcPr>
+          <w:p/>
+          <w:p>
+            <w:r>
+              <w:t>Sign in with user (</w:t>
+            </w:r>
+            <w:r>
+              <w:t xml:space="preserve">time-sheet </w:t>
+            </w:r>
+            <w:r>
+              <w:t>approver</w:t>
+            </w:r>
+            <w:r>
+              <w:t xml:space="preserve"> role) and look for Manage time section to </w:t>
+            </w:r>
+            <w:r>
+              <w:t xml:space="preserve">approve </w:t>
+            </w:r>
+            <w:r>
+              <w:t>log</w:t>
+            </w:r>
+            <w:r>
+              <w:t>ged</w:t>
+            </w:r>
+            <w:r>
+              <w:t xml:space="preserve"> time for other non-salaried employee.</w:t>
+            </w:r>
+          </w:p>
+          <w:p/>
+        </w:tc>
+        <w:tc>
+          <w:tcPr>
+            <w:tcW w:w="1962" w:type="dxa"/>
+          </w:tcPr>
+          <w:p/>
+          <w:p>
+            <w:r>
+              <w:t>Approve button will appear in calendar which shows</w:t>
+            </w:r>
+          </w:p>
+          <w:p>
+            <w:r>
+              <w:t>System allow</w:t>
+            </w:r>
+            <w:r>
+              <w:t>s</w:t>
+            </w:r>
+            <w:r>
+              <w:t xml:space="preserve"> </w:t>
+            </w:r>
+            <w:r>
+              <w:t>user to approve time.</w:t>
+            </w:r>
+          </w:p>
+          <w:p/>
+        </w:tc>
+        <w:tc>
+          <w:tcPr>
+            <w:tcW w:w="1890" w:type="dxa"/>
+          </w:tcPr>
+          <w:p/>
+          <w:p>
+            <w:r>
+              <w:t>Approve button is appeared in calendar which shows s</w:t>
+            </w:r>
+            <w:r>
+              <w:t>ystem allow</w:t>
+            </w:r>
+            <w:r>
+              <w:t>ed</w:t>
+            </w:r>
+            <w:r>
+              <w:t xml:space="preserve"> </w:t>
+            </w:r>
+            <w:r>
+              <w:t>user to approve time.</w:t>
+            </w:r>
+          </w:p>
+        </w:tc>
+        <w:tc>
+          <w:tcPr>
+            <w:tcW w:w="1260" w:type="dxa"/>
+          </w:tcPr>
+          <w:p/>
+          <w:p>
+            <w:r>
+              <w:t>Pass</w:t>
+            </w:r>
+          </w:p>
+          <w:p/>
+        </w:tc>
+        <w:tc>
+          <w:tcPr>
+            <w:tcW w:w="1866" w:type="dxa"/>
+          </w:tcPr>
+          <w:p/>
+          <w:p>
+            <w:r>
+              <w:t>Rule 1</w:t>
+            </w:r>
+          </w:p>
+        </w:tc>
+      </w:tr>
+      <w:tr>
+        <w:tc>
+          <w:tcPr>
+            <w:tcW w:w="680" w:type="dxa"/>
+          </w:tcPr>
+          <w:p/>
+          <w:p>
+            <w:r>
+              <w:t>2</w:t>
+            </w:r>
+          </w:p>
+        </w:tc>
+        <w:tc>
+          <w:tcPr>
+            <w:tcW w:w="3095" w:type="dxa"/>
+          </w:tcPr>
+          <w:p/>
+          <w:p>
+            <w:r>
+              <w:t xml:space="preserve">Sign in with user </w:t>
+            </w:r>
+            <w:r>
+              <w:t>(</w:t>
+            </w:r>
+            <w:r>
+              <w:t>time-sheet approver role)</w:t>
+            </w:r>
+            <w:r>
+              <w:t xml:space="preserve"> and </w:t>
+            </w:r>
+            <w:r>
+              <w:t>l</w:t>
+            </w:r>
+            <w:r>
+              <w:t>ook for Manage time section to approve logged time for</w:t>
+            </w:r>
+            <w:r>
+              <w:t xml:space="preserve"> current user</w:t>
+            </w:r>
+            <w:r>
+              <w:t>.</w:t>
+            </w:r>
+          </w:p>
+        </w:tc>
+        <w:tc>
+          <w:tcPr>
+            <w:tcW w:w="1962" w:type="dxa"/>
+          </w:tcPr>
+          <w:p/>
+          <w:p>
+            <w:r>
+              <w:t xml:space="preserve">Approve button will </w:t>
+            </w:r>
+            <w:r>
+              <w:t xml:space="preserve">not </w:t>
+            </w:r>
+            <w:r>
+              <w:t>appear in calendar which shows</w:t>
+            </w:r>
+          </w:p>
+          <w:p>
+            <w:r>
+              <w:t xml:space="preserve">System </w:t>
+            </w:r>
+            <w:r>
+              <w:t xml:space="preserve">does not </w:t>
+            </w:r>
+            <w:r>
+              <w:t>allow user to approve time</w:t>
+            </w:r>
+            <w:r>
+              <w:t xml:space="preserve"> for himself.</w:t>
+            </w:r>
+          </w:p>
+          <w:p/>
+        </w:tc>
+        <w:tc>
+          <w:tcPr>
+            <w:tcW w:w="1890" w:type="dxa"/>
+          </w:tcPr>
+          <w:p/>
+          <w:p>
+            <w:r>
+              <w:t xml:space="preserve">Approve button is </w:t>
+            </w:r>
+            <w:r>
+              <w:t xml:space="preserve">not </w:t>
+            </w:r>
+            <w:r>
+              <w:t>appeared</w:t>
+            </w:r>
+            <w:r>
+              <w:t xml:space="preserve"> in calendar which shows</w:t>
+            </w:r>
+          </w:p>
+          <w:p>
+            <w:r>
+              <w:t xml:space="preserve">System does not allow </w:t>
+            </w:r>
+            <w:r>
+              <w:t>user to approve time for himself.</w:t>
+            </w:r>
+          </w:p>
+        </w:tc>
+        <w:tc>
+          <w:tcPr>
+            <w:tcW w:w="1260" w:type="dxa"/>
+          </w:tcPr>
+          <w:p/>
+          <w:p>
+            <w:r>
+              <w:t>Pass</w:t>
+            </w:r>
+          </w:p>
+        </w:tc>
+        <w:tc>
+          <w:tcPr>
+            <w:tcW w:w="1866" w:type="dxa"/>
+          </w:tcPr>
+          <w:p/>
+          <w:p>
+            <w:r>
+              <w:t>Rule 2</w:t>
+            </w:r>
+          </w:p>
+        </w:tc>
+      </w:tr>
+      <w:tr>
+        <w:tc>
+          <w:tcPr>
+            <w:tcW w:w="680" w:type="dxa"/>
+          </w:tcPr>
+          <w:p/>
+          <w:p>
+            <w:r>
+              <w:t>3</w:t>
+            </w:r>
+          </w:p>
+        </w:tc>
+        <w:tc>
+          <w:tcPr>
+            <w:tcW w:w="3095" w:type="dxa"/>
+          </w:tcPr>
+          <w:p/>
+          <w:p>
+            <w:r>
+              <w:t>Sign in with user (</w:t>
+            </w:r>
+            <w:r>
+              <w:t>executive</w:t>
+            </w:r>
+            <w:r>
+              <w:t xml:space="preserve"> role) and </w:t>
+            </w:r>
+            <w:r>
+              <w:t>look for Manage time section to approve logged time for other non-salaried employee.</w:t>
+            </w:r>
+          </w:p>
+        </w:tc>
+        <w:tc>
+          <w:tcPr>
+            <w:tcW w:w="1962" w:type="dxa"/>
+          </w:tcPr>
+          <w:p/>
+          <w:p>
+            <w:r>
+              <w:t>Approve button will</w:t>
+            </w:r>
+            <w:r>
+              <w:t xml:space="preserve"> not</w:t>
+            </w:r>
+            <w:r>
+              <w:t xml:space="preserve"> appear in calendar </w:t>
+            </w:r>
+            <w:r>
+              <w:t>because only time-sheet approver can approve time</w:t>
+            </w:r>
+            <w:r>
+              <w:t xml:space="preserve"> sheet</w:t>
+            </w:r>
+            <w:r>
+              <w:t>.</w:t>
+            </w:r>
+          </w:p>
+          <w:p/>
+        </w:tc>
+        <w:tc>
+          <w:tcPr>
+            <w:tcW w:w="1890" w:type="dxa"/>
+          </w:tcPr>
+          <w:p/>
+          <w:p>
+            <w:r>
+              <w:t>Approve button is appeared</w:t>
+            </w:r>
+            <w:r>
+              <w:t xml:space="preserve"> in calendar</w:t>
+            </w:r>
+            <w:r>
+              <w:t>.</w:t>
+            </w:r>
+          </w:p>
+        </w:tc>
+        <w:tc>
+          <w:tcPr>
+            <w:tcW w:w="1260" w:type="dxa"/>
+          </w:tcPr>
+          <w:p/>
+          <w:p>
+            <w:r>
+              <w:t>Fail</w:t>
+            </w:r>
+          </w:p>
+        </w:tc>
+        <w:tc>
+          <w:tcPr>
+            <w:tcW w:w="1866" w:type="dxa"/>
+          </w:tcPr>
+          <w:p/>
+          <w:p>
+            <w:r>
+              <w:t>Rule 3</w:t>
+            </w:r>
+          </w:p>
+        </w:tc>
+      </w:tr>
+      <w:tr>
+        <w:tc>
+          <w:tcPr>
+            <w:tcW w:w="680" w:type="dxa"/>
+          </w:tcPr>
+          <w:p/>
+          <w:p>
+            <w:r>
+              <w:t>4</w:t>
+            </w:r>
+          </w:p>
+        </w:tc>
+        <w:tc>
+          <w:tcPr>
+            <w:tcW w:w="3095" w:type="dxa"/>
+          </w:tcPr>
+          <w:p/>
+          <w:p>
+            <w:r>
+              <w:t xml:space="preserve">Sign in with user (manager role) and </w:t>
+            </w:r>
+            <w:r>
+              <w:t>look for Manage time section</w:t>
+            </w:r>
+            <w:r>
+              <w:t xml:space="preserve"> approve logged time for current user.</w:t>
+            </w:r>
+          </w:p>
+        </w:tc>
+        <w:tc>
+          <w:tcPr>
+            <w:tcW w:w="1962" w:type="dxa"/>
+          </w:tcPr>
+          <w:p/>
+          <w:p>
+            <w:r>
+              <w:t>Approve button will not appear in calendar which shows</w:t>
+            </w:r>
+          </w:p>
+          <w:p>
+            <w:r>
+              <w:t>System does not allow user to approve time for himself.</w:t>
+            </w:r>
+          </w:p>
+          <w:p/>
+        </w:tc>
+        <w:tc>
+          <w:tcPr>
+            <w:tcW w:w="1890" w:type="dxa"/>
+          </w:tcPr>
+          <w:p/>
+          <w:p>
+            <w:r>
+              <w:t>Approve button will not appear in calendar which shows</w:t>
+            </w:r>
+          </w:p>
+          <w:p>
+            <w:r>
+              <w:t>System does not allow user to approve time for himself.</w:t>
+            </w:r>
+          </w:p>
+          <w:p/>
+        </w:tc>
+        <w:tc>
+          <w:tcPr>
+            <w:tcW w:w="1260" w:type="dxa"/>
+          </w:tcPr>
+          <w:p/>
+          <w:p>
+            <w:r>
+              <w:t>Pass</w:t>
+            </w:r>
+          </w:p>
+        </w:tc>
+        <w:tc>
+          <w:tcPr>
+            <w:tcW w:w="1866" w:type="dxa"/>
+          </w:tcPr>
+          <w:p/>
+          <w:p>
+            <w:r>
+              <w:t>Rule 4</w:t>
+            </w:r>
+          </w:p>
+        </w:tc>
+      </w:tr>
+    </w:tbl>
+    <w:p/>
     <w:p>
       <w:pPr>
         <w:pStyle w:val="Heading3"/>
@@ -9773,6 +10793,7 @@
           <w:b/>
           <w:color w:val="auto"/>
         </w:rPr>
+        <w:lastRenderedPageBreak/>
         <w:t>Test Case # 5:</w:t>
       </w:r>
       <w:r>
@@ -10206,7 +11227,6 @@
               <w:rPr>
                 <w:b/>
               </w:rPr>
-              <w:lastRenderedPageBreak/>
               <w:t>Test Scenario ID</w:t>
             </w:r>
           </w:p>
@@ -10777,7 +11797,11 @@
           </w:tcPr>
           <w:p>
             <w:r>
-              <w:t>Select Date, Type and enter Hours worked. Press ’Submit Hours’ button.</w:t>
+              <w:t xml:space="preserve">Select Date, Type and enter Hours worked. </w:t>
+            </w:r>
+            <w:r>
+              <w:lastRenderedPageBreak/>
+              <w:t>Press ’Submit Hours’ button.</w:t>
             </w:r>
           </w:p>
         </w:tc>
@@ -10788,6 +11812,7 @@
           </w:tcPr>
           <w:p>
             <w:r>
+              <w:lastRenderedPageBreak/>
               <w:t>Date: Current Date</w:t>
             </w:r>
           </w:p>
@@ -10811,7 +11836,11 @@
               <w:t>A pop-up comes up saying ‘</w:t>
             </w:r>
             <w:r>
-              <w:t>Successfully submitted the hours.</w:t>
+              <w:t xml:space="preserve">Successfully submitted the </w:t>
+            </w:r>
+            <w:r>
+              <w:lastRenderedPageBreak/>
+              <w:t>hours.</w:t>
             </w:r>
             <w:r>
               <w:t>’</w:t>
@@ -10947,7 +11976,7 @@
             <w:tcW w:w="1782" w:type="dxa"/>
           </w:tcPr>
           <w:p>
-            <w:hyperlink r:id="rId20" w:history="1">
+            <w:hyperlink r:id="rId24" w:history="1">
               <w:r>
                 <w:rPr>
                   <w:rStyle w:val="Hyperlink"/>
@@ -11009,13 +12038,8 @@
             <w:gridSpan w:val="2"/>
           </w:tcPr>
           <w:p>
-            <w:proofErr w:type="gramStart"/>
-            <w:r>
-              <w:t>User Name</w:t>
-            </w:r>
-            <w:proofErr w:type="gramEnd"/>
-            <w:r>
-              <w:t xml:space="preserve">: </w:t>
+            <w:r>
+              <w:t xml:space="preserve">User Name: </w:t>
             </w:r>
             <w:r>
               <w:t>admin</w:t>
@@ -11099,7 +12123,7 @@
             <w:tcW w:w="1782" w:type="dxa"/>
           </w:tcPr>
           <w:p>
-            <w:hyperlink r:id="rId21" w:history="1">
+            <w:hyperlink r:id="rId25" w:history="1">
               <w:r>
                 <w:rPr>
                   <w:rStyle w:val="Hyperlink"/>
@@ -11140,7 +12164,6 @@
           </w:tcPr>
           <w:p>
             <w:r>
-              <w:lastRenderedPageBreak/>
               <w:t>8</w:t>
             </w:r>
           </w:p>
@@ -11175,7 +12198,7 @@
             <w:tcW w:w="1782" w:type="dxa"/>
           </w:tcPr>
           <w:p>
-            <w:hyperlink r:id="rId22" w:history="1">
+            <w:hyperlink r:id="rId26" w:history="1">
               <w:r>
                 <w:rPr>
                   <w:rStyle w:val="Hyperlink"/>
@@ -11391,23 +12414,7 @@
           <w:b/>
           <w:color w:val="auto"/>
         </w:rPr>
-        <w:t xml:space="preserve">Test Case # 6: A non-salaried and non-regular cannot approve his own </w:t>
-      </w:r>
-      <w:proofErr w:type="gramStart"/>
-      <w:r>
-        <w:rPr>
-          <w:b/>
-          <w:color w:val="auto"/>
-        </w:rPr>
-        <w:t>time-sheet</w:t>
-      </w:r>
-      <w:proofErr w:type="gramEnd"/>
-      <w:r>
-        <w:rPr>
-          <w:b/>
-          <w:color w:val="auto"/>
-        </w:rPr>
-        <w:t>.</w:t>
+        <w:t>Test Case # 6: A non-salaried and non-regular cannot approve his own time-sheet.</w:t>
       </w:r>
     </w:p>
     <w:p/>
@@ -11416,15 +12423,7 @@
         <w:t>We shall use Decision Table for testing this function. It is not a complex condition but systematic approach to identification of test cases is still applicable.</w:t>
       </w:r>
       <w:r>
-        <w:t xml:space="preserve"> In current use case, we shall only consider Role of ‘Time Sheet Approver’ as non</w:t>
-      </w:r>
-      <w:proofErr w:type="gramStart"/>
-      <w:r>
-        <w:t>-‘</w:t>
-      </w:r>
-      <w:proofErr w:type="gramEnd"/>
-      <w:r>
-        <w:t>Regular’.</w:t>
+        <w:t xml:space="preserve"> In current use case, we shall only consider Role of ‘Time Sheet Approver’ as non-‘Regular’.</w:t>
       </w:r>
     </w:p>
     <w:p>
@@ -11821,6 +12820,7 @@
               <w:rPr>
                 <w:b/>
               </w:rPr>
+              <w:lastRenderedPageBreak/>
               <w:t>Action #</w:t>
             </w:r>
           </w:p>
@@ -12511,7 +13511,6 @@
           </w:tcPr>
           <w:p>
             <w:r>
-              <w:lastRenderedPageBreak/>
               <w:t>1</w:t>
             </w:r>
           </w:p>
@@ -12884,7 +13883,11 @@
           </w:tcPr>
           <w:p>
             <w:r>
-              <w:t>Go to Manage Time section</w:t>
+              <w:t xml:space="preserve">Go to Manage </w:t>
+            </w:r>
+            <w:r>
+              <w:lastRenderedPageBreak/>
+              <w:t>Time section</w:t>
             </w:r>
           </w:p>
         </w:tc>
@@ -12895,6 +13898,7 @@
           </w:tcPr>
           <w:p>
             <w:r>
+              <w:lastRenderedPageBreak/>
               <w:t>N/A</w:t>
             </w:r>
           </w:p>
@@ -12905,7 +13909,11 @@
           </w:tcPr>
           <w:p>
             <w:r>
-              <w:t>http://localhost:8090/PaySystem/manageTime.jsp</w:t>
+              <w:t>http://localhost:8090/PaySystem/mana</w:t>
+            </w:r>
+            <w:r>
+              <w:lastRenderedPageBreak/>
+              <w:t>geTime.jsp</w:t>
             </w:r>
           </w:p>
         </w:tc>
@@ -12984,15 +13992,7 @@
           </w:tcPr>
           <w:p>
             <w:r>
-              <w:t xml:space="preserve">‘Employee’ </w:t>
-            </w:r>
-            <w:proofErr w:type="gramStart"/>
-            <w:r>
-              <w:t>drop</w:t>
-            </w:r>
-            <w:proofErr w:type="gramEnd"/>
-            <w:r>
-              <w:t xml:space="preserve"> down menu shall not have option to select current user.</w:t>
+              <w:t>‘Employee’ drop down menu shall not have option to select current user.</w:t>
             </w:r>
           </w:p>
         </w:tc>
@@ -13457,7 +14457,6 @@
               <w:rPr>
                 <w:b/>
               </w:rPr>
-              <w:lastRenderedPageBreak/>
               <w:t>Pre-</w:t>
             </w:r>
             <w:r>
@@ -13700,7 +14699,7 @@
             <w:gridSpan w:val="2"/>
           </w:tcPr>
           <w:p>
-            <w:hyperlink r:id="rId23" w:history="1">
+            <w:hyperlink r:id="rId27" w:history="1">
               <w:r>
                 <w:rPr>
                   <w:rStyle w:val="Hyperlink"/>
@@ -13781,15 +14780,7 @@
           </w:tcPr>
           <w:p>
             <w:r>
-              <w:t xml:space="preserve">Email </w:t>
-            </w:r>
-            <w:proofErr w:type="gramStart"/>
-            <w:r>
-              <w:t>id :</w:t>
-            </w:r>
-            <w:proofErr w:type="gramEnd"/>
-            <w:r>
-              <w:t xml:space="preserve"> </w:t>
+              <w:t xml:space="preserve">Email id : </w:t>
             </w:r>
             <w:r>
               <w:rPr>
@@ -14099,21 +15090,14 @@
     <w:p/>
     <w:p>
       <w:r>
+        <w:lastRenderedPageBreak/>
         <w:t xml:space="preserve">We shall apply </w:t>
       </w:r>
       <w:r>
         <w:t>Pair-Wise Testing</w:t>
       </w:r>
       <w:r>
-        <w:t xml:space="preserve"> technique here since the aim is to verify that all combinations of employee properties are included in ADP report. For sake of simplicity, we can only consider following 4 variables in employee attributes. Some combinations of attributes are not logical but are kept in place for sake of testing </w:t>
-      </w:r>
-      <w:proofErr w:type="gramStart"/>
-      <w:r>
-        <w:t>e.g.</w:t>
-      </w:r>
-      <w:proofErr w:type="gramEnd"/>
-      <w:r>
-        <w:t xml:space="preserve"> </w:t>
+        <w:t xml:space="preserve"> technique here since the aim is to verify that all combinations of employee properties are included in ADP report. For sake of simplicity, we can only consider following 4 variables in employee attributes. Some combinations of attributes are not logical but are kept in place for sake of testing e.g. </w:t>
       </w:r>
       <w:r>
         <w:t>Employee with ‘Administrator’ role should not belong to any group other than ‘admin’.</w:t>
@@ -14635,7 +15619,6 @@
           </w:tcPr>
           <w:p>
             <w:r>
-              <w:lastRenderedPageBreak/>
               <w:t>Salaried</w:t>
             </w:r>
           </w:p>
@@ -15720,6 +16703,7 @@
               <w:jc w:val="center"/>
             </w:pPr>
             <w:r>
+              <w:lastRenderedPageBreak/>
               <w:t>management</w:t>
             </w:r>
           </w:p>
@@ -16220,7 +17204,6 @@
           </w:tcPr>
           <w:p>
             <w:r>
-              <w:lastRenderedPageBreak/>
               <w:t>1</w:t>
             </w:r>
           </w:p>
@@ -16649,33 +17632,20 @@
         <w:rPr>
           <w:color w:val="auto"/>
         </w:rPr>
+        <w:lastRenderedPageBreak/>
         <w:t>List of Test Cases that you created becau</w:t>
       </w:r>
       <w:r>
         <w:rPr>
           <w:color w:val="auto"/>
         </w:rPr>
-        <w:t xml:space="preserve">se you think they are important; </w:t>
-      </w:r>
-      <w:proofErr w:type="gramStart"/>
+        <w:t>se you think they are important; o</w:t>
+      </w:r>
       <w:r>
         <w:rPr>
           <w:color w:val="auto"/>
         </w:rPr>
-        <w:t>o</w:t>
-      </w:r>
-      <w:r>
-        <w:rPr>
-          <w:color w:val="auto"/>
-        </w:rPr>
-        <w:t>therwise</w:t>
-      </w:r>
-      <w:proofErr w:type="gramEnd"/>
-      <w:r>
-        <w:rPr>
-          <w:color w:val="auto"/>
-        </w:rPr>
-        <w:t xml:space="preserve"> none of the formal techniques </w:t>
+        <w:t xml:space="preserve">therwise none of the formal techniques </w:t>
       </w:r>
       <w:r>
         <w:rPr>
@@ -17525,6 +18495,95 @@
     </w:lvl>
   </w:abstractNum>
   <w:abstractNum w:abstractNumId="8" w15:restartNumberingAfterBreak="0">
+    <w:nsid w:val="50C37EC6"/>
+    <w:multiLevelType w:val="hybridMultilevel"/>
+    <w:tmpl w:val="FC12EF2C"/>
+    <w:lvl w:ilvl="0" w:tplc="0409000F">
+      <w:start w:val="1"/>
+      <w:numFmt w:val="decimal"/>
+      <w:lvlText w:val="%1."/>
+      <w:lvlJc w:val="left"/>
+      <w:pPr>
+        <w:ind w:left="720" w:hanging="360"/>
+      </w:pPr>
+      <w:rPr>
+        <w:rFonts w:hint="default"/>
+      </w:rPr>
+    </w:lvl>
+    <w:lvl w:ilvl="1" w:tplc="04090019" w:tentative="1">
+      <w:start w:val="1"/>
+      <w:numFmt w:val="lowerLetter"/>
+      <w:lvlText w:val="%2."/>
+      <w:lvlJc w:val="left"/>
+      <w:pPr>
+        <w:ind w:left="1440" w:hanging="360"/>
+      </w:pPr>
+    </w:lvl>
+    <w:lvl w:ilvl="2" w:tplc="0409001B" w:tentative="1">
+      <w:start w:val="1"/>
+      <w:numFmt w:val="lowerRoman"/>
+      <w:lvlText w:val="%3."/>
+      <w:lvlJc w:val="right"/>
+      <w:pPr>
+        <w:ind w:left="2160" w:hanging="180"/>
+      </w:pPr>
+    </w:lvl>
+    <w:lvl w:ilvl="3" w:tplc="0409000F" w:tentative="1">
+      <w:start w:val="1"/>
+      <w:numFmt w:val="decimal"/>
+      <w:lvlText w:val="%4."/>
+      <w:lvlJc w:val="left"/>
+      <w:pPr>
+        <w:ind w:left="2880" w:hanging="360"/>
+      </w:pPr>
+    </w:lvl>
+    <w:lvl w:ilvl="4" w:tplc="04090019" w:tentative="1">
+      <w:start w:val="1"/>
+      <w:numFmt w:val="lowerLetter"/>
+      <w:lvlText w:val="%5."/>
+      <w:lvlJc w:val="left"/>
+      <w:pPr>
+        <w:ind w:left="3600" w:hanging="360"/>
+      </w:pPr>
+    </w:lvl>
+    <w:lvl w:ilvl="5" w:tplc="0409001B" w:tentative="1">
+      <w:start w:val="1"/>
+      <w:numFmt w:val="lowerRoman"/>
+      <w:lvlText w:val="%6."/>
+      <w:lvlJc w:val="right"/>
+      <w:pPr>
+        <w:ind w:left="4320" w:hanging="180"/>
+      </w:pPr>
+    </w:lvl>
+    <w:lvl w:ilvl="6" w:tplc="0409000F" w:tentative="1">
+      <w:start w:val="1"/>
+      <w:numFmt w:val="decimal"/>
+      <w:lvlText w:val="%7."/>
+      <w:lvlJc w:val="left"/>
+      <w:pPr>
+        <w:ind w:left="5040" w:hanging="360"/>
+      </w:pPr>
+    </w:lvl>
+    <w:lvl w:ilvl="7" w:tplc="04090019" w:tentative="1">
+      <w:start w:val="1"/>
+      <w:numFmt w:val="lowerLetter"/>
+      <w:lvlText w:val="%8."/>
+      <w:lvlJc w:val="left"/>
+      <w:pPr>
+        <w:ind w:left="5760" w:hanging="360"/>
+      </w:pPr>
+    </w:lvl>
+    <w:lvl w:ilvl="8" w:tplc="0409001B" w:tentative="1">
+      <w:start w:val="1"/>
+      <w:numFmt w:val="lowerRoman"/>
+      <w:lvlText w:val="%9."/>
+      <w:lvlJc w:val="right"/>
+      <w:pPr>
+        <w:ind w:left="6480" w:hanging="180"/>
+      </w:pPr>
+    </w:lvl>
+  </w:abstractNum>
+  <w:abstractNum w:abstractNumId="9" w15:restartNumberingAfterBreak="0">
     <w:nsid w:val="52B8348A"/>
     <w:multiLevelType w:val="hybridMultilevel"/>
     <w:tmpl w:val="916EAF5E"/>
@@ -17610,7 +18669,7 @@
       </w:pPr>
     </w:lvl>
   </w:abstractNum>
-  <w:abstractNum w:abstractNumId="9" w15:restartNumberingAfterBreak="0">
+  <w:abstractNum w:abstractNumId="10" w15:restartNumberingAfterBreak="0">
     <w:nsid w:val="65DC6A89"/>
     <w:multiLevelType w:val="hybridMultilevel"/>
     <w:tmpl w:val="BBBCBC72"/>
@@ -17723,7 +18782,7 @@
       </w:rPr>
     </w:lvl>
   </w:abstractNum>
-  <w:abstractNum w:abstractNumId="10" w15:restartNumberingAfterBreak="0">
+  <w:abstractNum w:abstractNumId="11" w15:restartNumberingAfterBreak="0">
     <w:nsid w:val="6A8C3D5E"/>
     <w:multiLevelType w:val="hybridMultilevel"/>
     <w:tmpl w:val="0A1C4316"/>
@@ -17836,7 +18895,7 @@
       </w:rPr>
     </w:lvl>
   </w:abstractNum>
-  <w:abstractNum w:abstractNumId="11" w15:restartNumberingAfterBreak="0">
+  <w:abstractNum w:abstractNumId="12" w15:restartNumberingAfterBreak="0">
     <w:nsid w:val="7795500B"/>
     <w:multiLevelType w:val="hybridMultilevel"/>
     <w:tmpl w:val="D5407CEA"/>
@@ -17922,7 +18981,7 @@
       </w:pPr>
     </w:lvl>
   </w:abstractNum>
-  <w:abstractNum w:abstractNumId="12" w15:restartNumberingAfterBreak="0">
+  <w:abstractNum w:abstractNumId="13" w15:restartNumberingAfterBreak="0">
     <w:nsid w:val="77CB6A54"/>
     <w:multiLevelType w:val="hybridMultilevel"/>
     <w:tmpl w:val="5CD0198C"/>
@@ -18011,7 +19070,7 @@
       </w:pPr>
     </w:lvl>
   </w:abstractNum>
-  <w:abstractNum w:abstractNumId="13" w15:restartNumberingAfterBreak="0">
+  <w:abstractNum w:abstractNumId="14" w15:restartNumberingAfterBreak="0">
     <w:nsid w:val="7E141814"/>
     <w:multiLevelType w:val="hybridMultilevel"/>
     <w:tmpl w:val="E7A67632"/>
@@ -18098,19 +19157,19 @@
     </w:lvl>
   </w:abstractNum>
   <w:num w:numId="1">
-    <w:abstractNumId w:val="8"/>
+    <w:abstractNumId w:val="9"/>
   </w:num>
   <w:num w:numId="2">
     <w:abstractNumId w:val="2"/>
   </w:num>
   <w:num w:numId="3">
-    <w:abstractNumId w:val="13"/>
+    <w:abstractNumId w:val="14"/>
   </w:num>
   <w:num w:numId="4">
-    <w:abstractNumId w:val="9"/>
+    <w:abstractNumId w:val="10"/>
   </w:num>
   <w:num w:numId="5">
-    <w:abstractNumId w:val="11"/>
+    <w:abstractNumId w:val="12"/>
   </w:num>
   <w:num w:numId="6">
     <w:abstractNumId w:val="0"/>
@@ -18125,7 +19184,7 @@
     <w:abstractNumId w:val="4"/>
   </w:num>
   <w:num w:numId="10">
-    <w:abstractNumId w:val="12"/>
+    <w:abstractNumId w:val="13"/>
   </w:num>
   <w:num w:numId="11">
     <w:abstractNumId w:val="3"/>
@@ -18134,10 +19193,13 @@
     <w:abstractNumId w:val="7"/>
   </w:num>
   <w:num w:numId="13">
-    <w:abstractNumId w:val="10"/>
+    <w:abstractNumId w:val="11"/>
   </w:num>
   <w:num w:numId="14">
     <w:abstractNumId w:val="1"/>
+  </w:num>
+  <w:num w:numId="15">
+    <w:abstractNumId w:val="8"/>
   </w:num>
 </w:numbering>
 </file>

</xml_diff>

<commit_message>
Test Case for use case 7
</commit_message>
<xml_diff>
--- a/docs/4_Blackbox.docx
+++ b/docs/4_Blackbox.docx
@@ -280,7 +280,15 @@
         </w:numPr>
       </w:pPr>
       <w:r>
-        <w:t xml:space="preserve">Download and install the mysql workbench from here: </w:t>
+        <w:t xml:space="preserve">Download and install the </w:t>
+      </w:r>
+      <w:proofErr w:type="spellStart"/>
+      <w:r>
+        <w:t>mysql</w:t>
+      </w:r>
+      <w:proofErr w:type="spellEnd"/>
+      <w:r>
+        <w:t xml:space="preserve"> workbench from here: </w:t>
       </w:r>
       <w:hyperlink r:id="rId7" w:history="1">
         <w:r>
@@ -338,7 +346,15 @@
         </w:numPr>
       </w:pPr>
       <w:r>
-        <w:t>In the .\timesheet-master\build.bat, set the JAVA_HOME to jdk path and similarly set MAVEN_HOME to the maven path.</w:t>
+        <w:t xml:space="preserve">In the .\timesheet-master\build.bat, set the JAVA_HOME to </w:t>
+      </w:r>
+      <w:proofErr w:type="spellStart"/>
+      <w:r>
+        <w:t>jdk</w:t>
+      </w:r>
+      <w:proofErr w:type="spellEnd"/>
+      <w:r>
+        <w:t xml:space="preserve"> path and similarly set MAVEN_HOME to the maven path.</w:t>
       </w:r>
     </w:p>
     <w:p>
@@ -363,7 +379,28 @@
         </w:numPr>
       </w:pPr>
       <w:r>
-        <w:t>Open Command prompt, navigate to project repository i.e .\Paysystem\timesheet-master\ and execute build.bat.</w:t>
+        <w:t xml:space="preserve">Open Command prompt, navigate to project repository </w:t>
+      </w:r>
+      <w:proofErr w:type="spellStart"/>
+      <w:proofErr w:type="gramStart"/>
+      <w:r>
+        <w:t>i.e</w:t>
+      </w:r>
+      <w:proofErr w:type="spellEnd"/>
+      <w:r>
+        <w:t xml:space="preserve"> .</w:t>
+      </w:r>
+      <w:proofErr w:type="gramEnd"/>
+      <w:r>
+        <w:t>\</w:t>
+      </w:r>
+      <w:proofErr w:type="spellStart"/>
+      <w:r>
+        <w:t>Paysystem</w:t>
+      </w:r>
+      <w:proofErr w:type="spellEnd"/>
+      <w:r>
+        <w:t>\timesheet-master\ and execute build.bat.</w:t>
       </w:r>
     </w:p>
     <w:p>
@@ -425,7 +462,15 @@
               </w:numPr>
             </w:pPr>
             <w:r>
-              <w:t>Type ‘services.msc’</w:t>
+              <w:t>Type ‘</w:t>
+            </w:r>
+            <w:proofErr w:type="spellStart"/>
+            <w:r>
+              <w:t>services.msc</w:t>
+            </w:r>
+            <w:proofErr w:type="spellEnd"/>
+            <w:r>
+              <w:t>’</w:t>
             </w:r>
           </w:p>
           <w:p>
@@ -464,7 +509,15 @@
         </w:numPr>
       </w:pPr>
       <w:r>
-        <w:t>Open mysql workbench</w:t>
+        <w:t xml:space="preserve">Open </w:t>
+      </w:r>
+      <w:proofErr w:type="spellStart"/>
+      <w:r>
+        <w:t>mysql</w:t>
+      </w:r>
+      <w:proofErr w:type="spellEnd"/>
+      <w:r>
+        <w:t xml:space="preserve"> workbench</w:t>
       </w:r>
       <w:r>
         <w:t>, start a new local connection, provide root user password (which is set at time of MySQL installation)</w:t>
@@ -478,16 +531,36 @@
         <w:pStyle w:val="ListParagraph"/>
       </w:pPr>
       <w:r>
-        <w:t>DROP DATABASE paysystem;</w:t>
-      </w:r>
+        <w:t xml:space="preserve">DROP DATABASE </w:t>
+      </w:r>
+      <w:proofErr w:type="spellStart"/>
+      <w:proofErr w:type="gramStart"/>
+      <w:r>
+        <w:t>paysystem</w:t>
+      </w:r>
+      <w:proofErr w:type="spellEnd"/>
+      <w:r>
+        <w:t>;</w:t>
+      </w:r>
+      <w:proofErr w:type="gramEnd"/>
     </w:p>
     <w:p>
       <w:pPr>
         <w:pStyle w:val="ListParagraph"/>
       </w:pPr>
       <w:r>
-        <w:t>Create DATABASE paysystem;</w:t>
-      </w:r>
+        <w:t xml:space="preserve">Create DATABASE </w:t>
+      </w:r>
+      <w:proofErr w:type="spellStart"/>
+      <w:proofErr w:type="gramStart"/>
+      <w:r>
+        <w:t>paysystem</w:t>
+      </w:r>
+      <w:proofErr w:type="spellEnd"/>
+      <w:r>
+        <w:t>;</w:t>
+      </w:r>
+      <w:proofErr w:type="gramEnd"/>
     </w:p>
     <w:p>
       <w:pPr>
@@ -991,8 +1064,13 @@
         <w:ind w:firstLine="720"/>
       </w:pPr>
       <w:r>
-        <w:t>Muhammad Awais</w:t>
-      </w:r>
+        <w:t xml:space="preserve">Muhammad </w:t>
+      </w:r>
+      <w:proofErr w:type="spellStart"/>
+      <w:r>
+        <w:t>Awais</w:t>
+      </w:r>
+      <w:proofErr w:type="spellEnd"/>
       <w:r>
         <w:tab/>
       </w:r>
@@ -1247,7 +1325,25 @@
           <w:sz w:val="21"/>
           <w:szCs w:val="21"/>
         </w:rPr>
-        <w:t>pproval of timesheet by timesheet approver.</w:t>
+        <w:t xml:space="preserve">pproval of </w:t>
+      </w:r>
+      <w:proofErr w:type="gramStart"/>
+      <w:r>
+        <w:rPr>
+          <w:rFonts w:ascii="Segoe UI" w:eastAsia="Times New Roman" w:hAnsi="Segoe UI" w:cs="Segoe UI"/>
+          <w:sz w:val="21"/>
+          <w:szCs w:val="21"/>
+        </w:rPr>
+        <w:t>timesheet by timesheet</w:t>
+      </w:r>
+      <w:proofErr w:type="gramEnd"/>
+      <w:r>
+        <w:rPr>
+          <w:rFonts w:ascii="Segoe UI" w:eastAsia="Times New Roman" w:hAnsi="Segoe UI" w:cs="Segoe UI"/>
+          <w:sz w:val="21"/>
+          <w:szCs w:val="21"/>
+        </w:rPr>
+        <w:t xml:space="preserve"> approver.</w:t>
       </w:r>
     </w:p>
     <w:p>
@@ -1293,7 +1389,25 @@
           <w:sz w:val="21"/>
           <w:szCs w:val="21"/>
         </w:rPr>
-        <w:t>A non-salaried and non-regular cannot approve his own time-sheet.</w:t>
+        <w:t xml:space="preserve">A non-salaried and non-regular cannot approve his own </w:t>
+      </w:r>
+      <w:proofErr w:type="gramStart"/>
+      <w:r>
+        <w:rPr>
+          <w:rFonts w:ascii="Segoe UI" w:eastAsia="Times New Roman" w:hAnsi="Segoe UI" w:cs="Segoe UI"/>
+          <w:sz w:val="21"/>
+          <w:szCs w:val="21"/>
+        </w:rPr>
+        <w:t>time-sheet</w:t>
+      </w:r>
+      <w:proofErr w:type="gramEnd"/>
+      <w:r>
+        <w:rPr>
+          <w:rFonts w:ascii="Segoe UI" w:eastAsia="Times New Roman" w:hAnsi="Segoe UI" w:cs="Segoe UI"/>
+          <w:sz w:val="21"/>
+          <w:szCs w:val="21"/>
+        </w:rPr>
+        <w:t>.</w:t>
       </w:r>
     </w:p>
     <w:p>
@@ -1382,7 +1496,15 @@
         <w:ind w:left="720"/>
       </w:pPr>
       <w:r>
-        <w:t>Following Black box testing techniques will be applied on the above mentioned use cases:</w:t>
+        <w:t xml:space="preserve">Following Black box testing techniques will be applied on the </w:t>
+      </w:r>
+      <w:proofErr w:type="gramStart"/>
+      <w:r>
+        <w:t>above mentioned</w:t>
+      </w:r>
+      <w:proofErr w:type="gramEnd"/>
+      <w:r>
+        <w:t xml:space="preserve"> use cases:</w:t>
       </w:r>
     </w:p>
     <w:p>
@@ -1747,7 +1869,15 @@
         <w:t>Equivalence</w:t>
       </w:r>
       <w:r>
-        <w:t xml:space="preserve"> class and boundary value analysis technique to test this feature. Since no description is provided to user on web page, it is assumed that valid input to this function shall be any non-negative real value. So we define two class in this case,</w:t>
+        <w:t xml:space="preserve"> class and boundary value analysis technique to test this feature. Since no description is provided to user on web page, it is assumed that valid input to this function shall be any non-negative real value. </w:t>
+      </w:r>
+      <w:proofErr w:type="gramStart"/>
+      <w:r>
+        <w:t>So</w:t>
+      </w:r>
+      <w:proofErr w:type="gramEnd"/>
+      <w:r>
+        <w:t xml:space="preserve"> we define two class in this case,</w:t>
       </w:r>
     </w:p>
     <w:p>
@@ -1867,7 +1997,15 @@
               <w:jc w:val="center"/>
             </w:pPr>
             <w:r>
-              <w:t>All negative real numbers i.e. Wage &lt; 0.0</w:t>
+              <w:t xml:space="preserve">All negative real numbers </w:t>
+            </w:r>
+            <w:proofErr w:type="gramStart"/>
+            <w:r>
+              <w:t>i.e.</w:t>
+            </w:r>
+            <w:proofErr w:type="gramEnd"/>
+            <w:r>
+              <w:t xml:space="preserve"> Wage &lt; 0.0</w:t>
             </w:r>
           </w:p>
         </w:tc>
@@ -1908,7 +2046,15 @@
               <w:jc w:val="center"/>
             </w:pPr>
             <w:r>
-              <w:t>All non-negative real numbers i.e. Wage &gt;= 0.0</w:t>
+              <w:t xml:space="preserve">All non-negative real numbers </w:t>
+            </w:r>
+            <w:proofErr w:type="gramStart"/>
+            <w:r>
+              <w:t>i.e.</w:t>
+            </w:r>
+            <w:proofErr w:type="gramEnd"/>
+            <w:r>
+              <w:t xml:space="preserve"> Wage &gt;= 0.0</w:t>
             </w:r>
           </w:p>
         </w:tc>
@@ -3271,10 +3417,18 @@
         <w:t xml:space="preserve">, </w:t>
       </w:r>
       <w:r>
-        <w:t xml:space="preserve">precondition is that the </w:t>
-      </w:r>
-      <w:r>
-        <w:t xml:space="preserve">both </w:t>
+        <w:t xml:space="preserve">precondition is that </w:t>
+      </w:r>
+      <w:proofErr w:type="gramStart"/>
+      <w:r>
+        <w:t xml:space="preserve">the </w:t>
+      </w:r>
+      <w:r>
+        <w:t>both</w:t>
+      </w:r>
+      <w:proofErr w:type="gramEnd"/>
+      <w:r>
+        <w:t xml:space="preserve"> </w:t>
       </w:r>
       <w:r>
         <w:t>box</w:t>
@@ -4457,7 +4611,15 @@
           </w:tcPr>
           <w:p>
             <w:r>
-              <w:t>The total hours in between those time started and time ended subtracted by lunch break duration shall appear in “Hours Worked” section on the same page.</w:t>
+              <w:t xml:space="preserve">The total hours in between those time </w:t>
+            </w:r>
+            <w:proofErr w:type="gramStart"/>
+            <w:r>
+              <w:t>started</w:t>
+            </w:r>
+            <w:proofErr w:type="gramEnd"/>
+            <w:r>
+              <w:t xml:space="preserve"> and time ended subtracted by lunch break duration shall appear in “Hours Worked” section on the same page.</w:t>
             </w:r>
           </w:p>
         </w:tc>
@@ -4467,7 +4629,15 @@
           </w:tcPr>
           <w:p>
             <w:r>
-              <w:t>The total hours in between those time started and time ended subtracted by lunch break duration are appeared in “Hours Worked” section on the same page.</w:t>
+              <w:t xml:space="preserve">The total hours in between those time </w:t>
+            </w:r>
+            <w:proofErr w:type="gramStart"/>
+            <w:r>
+              <w:t>started</w:t>
+            </w:r>
+            <w:proofErr w:type="gramEnd"/>
+            <w:r>
+              <w:t xml:space="preserve"> and time ended subtracted by lunch break duration are appeared in “Hours Worked” section on the same page.</w:t>
             </w:r>
           </w:p>
         </w:tc>
@@ -4927,8 +5097,13 @@
             <w:tcW w:w="1782" w:type="dxa"/>
           </w:tcPr>
           <w:p>
-            <w:r>
-              <w:t>Error : Inpu</w:t>
+            <w:proofErr w:type="gramStart"/>
+            <w:r>
+              <w:t>Error :</w:t>
+            </w:r>
+            <w:proofErr w:type="gramEnd"/>
+            <w:r>
+              <w:t xml:space="preserve"> Inpu</w:t>
             </w:r>
             <w:r>
               <w:t>t</w:t>
@@ -5013,12 +5188,14 @@
             <w:tcW w:w="1782" w:type="dxa"/>
           </w:tcPr>
           <w:p>
+            <w:proofErr w:type="gramStart"/>
             <w:r>
               <w:t xml:space="preserve">Error </w:t>
             </w:r>
             <w:r>
               <w:t>:</w:t>
             </w:r>
+            <w:proofErr w:type="gramEnd"/>
           </w:p>
           <w:p>
             <w:r>
@@ -5092,7 +5269,15 @@
           </w:tcPr>
           <w:p>
             <w:r>
-              <w:t>Time Started = “abc”</w:t>
+              <w:t>Time Started = “</w:t>
+            </w:r>
+            <w:proofErr w:type="spellStart"/>
+            <w:r>
+              <w:t>abc</w:t>
+            </w:r>
+            <w:proofErr w:type="spellEnd"/>
+            <w:r>
+              <w:t>”</w:t>
             </w:r>
             <w:r>
               <w:br/>
@@ -5112,10 +5297,12 @@
             <w:tcW w:w="1782" w:type="dxa"/>
           </w:tcPr>
           <w:p>
+            <w:proofErr w:type="gramStart"/>
             <w:r>
               <w:lastRenderedPageBreak/>
               <w:t>Error :</w:t>
             </w:r>
+            <w:proofErr w:type="gramEnd"/>
           </w:p>
           <w:p>
             <w:r>
@@ -5383,8 +5570,13 @@
             <w:tcW w:w="1782" w:type="dxa"/>
           </w:tcPr>
           <w:p>
-            <w:r>
-              <w:t>Error : Input is incorrect.</w:t>
+            <w:proofErr w:type="gramStart"/>
+            <w:r>
+              <w:t>Error :</w:t>
+            </w:r>
+            <w:proofErr w:type="gramEnd"/>
+            <w:r>
+              <w:t xml:space="preserve"> Input is incorrect.</w:t>
             </w:r>
           </w:p>
           <w:p>
@@ -5490,8 +5682,13 @@
             <w:tcW w:w="1782" w:type="dxa"/>
           </w:tcPr>
           <w:p>
-            <w:r>
-              <w:t>Error : Input is incorrect.</w:t>
+            <w:proofErr w:type="gramStart"/>
+            <w:r>
+              <w:t>Error :</w:t>
+            </w:r>
+            <w:proofErr w:type="gramEnd"/>
+            <w:r>
+              <w:t xml:space="preserve"> Input is incorrect.</w:t>
             </w:r>
           </w:p>
           <w:p>
@@ -5612,8 +5809,13 @@
             <w:tcW w:w="1782" w:type="dxa"/>
           </w:tcPr>
           <w:p>
-            <w:r>
-              <w:t>Error : Input is incorrect.</w:t>
+            <w:proofErr w:type="gramStart"/>
+            <w:r>
+              <w:t>Error :</w:t>
+            </w:r>
+            <w:proofErr w:type="gramEnd"/>
+            <w:r>
+              <w:t xml:space="preserve"> Input is incorrect.</w:t>
             </w:r>
           </w:p>
           <w:p>
@@ -5710,8 +5912,13 @@
             <w:tcW w:w="1782" w:type="dxa"/>
           </w:tcPr>
           <w:p>
-            <w:r>
-              <w:t>Error : Input is incorrect.</w:t>
+            <w:proofErr w:type="gramStart"/>
+            <w:r>
+              <w:t>Error :</w:t>
+            </w:r>
+            <w:proofErr w:type="gramEnd"/>
+            <w:r>
+              <w:t xml:space="preserve"> Input is incorrect.</w:t>
             </w:r>
           </w:p>
           <w:p>
@@ -5793,8 +6000,13 @@
             <w:tcW w:w="1782" w:type="dxa"/>
           </w:tcPr>
           <w:p>
-            <w:r>
-              <w:t>Error : Input is incorrect.</w:t>
+            <w:proofErr w:type="gramStart"/>
+            <w:r>
+              <w:t>Error :</w:t>
+            </w:r>
+            <w:proofErr w:type="gramEnd"/>
+            <w:r>
+              <w:t xml:space="preserve"> Input is incorrect.</w:t>
             </w:r>
           </w:p>
           <w:p>
@@ -5870,8 +6082,13 @@
             <w:tcW w:w="1782" w:type="dxa"/>
           </w:tcPr>
           <w:p>
-            <w:r>
-              <w:t>Error : Input is incorrect.</w:t>
+            <w:proofErr w:type="gramStart"/>
+            <w:r>
+              <w:t>Error :</w:t>
+            </w:r>
+            <w:proofErr w:type="gramEnd"/>
+            <w:r>
+              <w:t xml:space="preserve"> Input is incorrect.</w:t>
             </w:r>
           </w:p>
           <w:p>
@@ -5968,7 +6185,23 @@
           <w:b/>
           <w:color w:val="auto"/>
         </w:rPr>
-        <w:t xml:space="preserve"> log time for other non-salaried person.</w:t>
+        <w:t xml:space="preserve"> log time for </w:t>
+      </w:r>
+      <w:proofErr w:type="gramStart"/>
+      <w:r>
+        <w:rPr>
+          <w:b/>
+          <w:color w:val="auto"/>
+        </w:rPr>
+        <w:t>other</w:t>
+      </w:r>
+      <w:proofErr w:type="gramEnd"/>
+      <w:r>
+        <w:rPr>
+          <w:b/>
+          <w:color w:val="auto"/>
+        </w:rPr>
+        <w:t xml:space="preserve"> non-salaried person.</w:t>
       </w:r>
     </w:p>
     <w:p/>
@@ -5982,6 +6215,7 @@
       <w:r>
         <w:t xml:space="preserve"> to be tested here </w:t>
       </w:r>
+      <w:proofErr w:type="gramStart"/>
       <w:r>
         <w:t>are</w:t>
       </w:r>
@@ -5991,6 +6225,7 @@
       <w:r>
         <w:t>:</w:t>
       </w:r>
+      <w:proofErr w:type="gramEnd"/>
     </w:p>
     <w:p>
       <w:pPr>
@@ -6010,7 +6245,15 @@
         <w:t>can</w:t>
       </w:r>
       <w:r>
-        <w:t>not log time for other non-salaried person.</w:t>
+        <w:t xml:space="preserve">not log time for </w:t>
+      </w:r>
+      <w:proofErr w:type="gramStart"/>
+      <w:r>
+        <w:t>other</w:t>
+      </w:r>
+      <w:proofErr w:type="gramEnd"/>
+      <w:r>
+        <w:t xml:space="preserve"> non-salaried person.</w:t>
       </w:r>
     </w:p>
     <w:p>
@@ -6028,7 +6271,15 @@
         <w:t xml:space="preserve"> themselves (if non-salaried) and</w:t>
       </w:r>
       <w:r>
-        <w:t xml:space="preserve"> other non-salaried person.</w:t>
+        <w:t xml:space="preserve"> </w:t>
+      </w:r>
+      <w:proofErr w:type="gramStart"/>
+      <w:r>
+        <w:t>other</w:t>
+      </w:r>
+      <w:proofErr w:type="gramEnd"/>
+      <w:r>
+        <w:t xml:space="preserve"> non-salaried person.</w:t>
       </w:r>
     </w:p>
     <w:p>
@@ -7651,7 +7902,15 @@
           </w:tcPr>
           <w:p>
             <w:r>
-              <w:t>Only non-salaried employees should be visible in the drop down menu</w:t>
+              <w:t xml:space="preserve">Only non-salaried employees should be visible in the </w:t>
+            </w:r>
+            <w:proofErr w:type="gramStart"/>
+            <w:r>
+              <w:t>drop down</w:t>
+            </w:r>
+            <w:proofErr w:type="gramEnd"/>
+            <w:r>
+              <w:t xml:space="preserve"> menu</w:t>
             </w:r>
           </w:p>
         </w:tc>
@@ -7661,7 +7920,15 @@
           </w:tcPr>
           <w:p>
             <w:r>
-              <w:t>Only non-salaried employees are visible in the drop down menu</w:t>
+              <w:t xml:space="preserve">Only non-salaried employees are visible in the </w:t>
+            </w:r>
+            <w:proofErr w:type="gramStart"/>
+            <w:r>
+              <w:t>drop down</w:t>
+            </w:r>
+            <w:proofErr w:type="gramEnd"/>
+            <w:r>
+              <w:t xml:space="preserve"> menu</w:t>
             </w:r>
           </w:p>
         </w:tc>
@@ -8146,7 +8413,15 @@
               <w:t xml:space="preserve">Sign in with user (non-salaried, regular role) and </w:t>
             </w:r>
             <w:r>
-              <w:t>look for Manage time section to log time for other non-salaried employee.</w:t>
+              <w:t xml:space="preserve">look for Manage time section to log time for </w:t>
+            </w:r>
+            <w:proofErr w:type="gramStart"/>
+            <w:r>
+              <w:t>other</w:t>
+            </w:r>
+            <w:proofErr w:type="gramEnd"/>
+            <w:r>
+              <w:t xml:space="preserve"> non-salaried employee.</w:t>
             </w:r>
           </w:p>
           <w:p/>
@@ -8158,7 +8433,15 @@
           <w:p/>
           <w:p>
             <w:r>
-              <w:t>System does not allow Manage Time logging for other user</w:t>
+              <w:t xml:space="preserve">System does not allow Manage Time logging for </w:t>
+            </w:r>
+            <w:proofErr w:type="gramStart"/>
+            <w:r>
+              <w:t>other</w:t>
+            </w:r>
+            <w:proofErr w:type="gramEnd"/>
+            <w:r>
+              <w:t xml:space="preserve"> user</w:t>
             </w:r>
           </w:p>
         </w:tc>
@@ -8169,7 +8452,15 @@
           <w:p/>
           <w:p>
             <w:r>
-              <w:t>System does not allow Manage Time logging for other user</w:t>
+              <w:t xml:space="preserve">System does not allow Manage Time logging for </w:t>
+            </w:r>
+            <w:proofErr w:type="gramStart"/>
+            <w:r>
+              <w:t>other</w:t>
+            </w:r>
+            <w:proofErr w:type="gramEnd"/>
+            <w:r>
+              <w:t xml:space="preserve"> user</w:t>
             </w:r>
           </w:p>
         </w:tc>
@@ -8228,7 +8519,15 @@
           <w:p/>
           <w:p>
             <w:r>
-              <w:t>System does not allow Manage Time logging for other user</w:t>
+              <w:t xml:space="preserve">System does not allow Manage Time logging for </w:t>
+            </w:r>
+            <w:proofErr w:type="gramStart"/>
+            <w:r>
+              <w:t>other</w:t>
+            </w:r>
+            <w:proofErr w:type="gramEnd"/>
+            <w:r>
+              <w:t xml:space="preserve"> user</w:t>
             </w:r>
           </w:p>
         </w:tc>
@@ -8239,7 +8538,15 @@
           <w:p/>
           <w:p>
             <w:r>
-              <w:t>System does not allow Manage Time logging for other user</w:t>
+              <w:t xml:space="preserve">System does not allow Manage Time logging for </w:t>
+            </w:r>
+            <w:proofErr w:type="gramStart"/>
+            <w:r>
+              <w:t>other</w:t>
+            </w:r>
+            <w:proofErr w:type="gramEnd"/>
+            <w:r>
+              <w:t xml:space="preserve"> user</w:t>
             </w:r>
           </w:p>
         </w:tc>
@@ -8296,7 +8603,15 @@
           <w:p/>
           <w:p>
             <w:r>
-              <w:t>System does not allow Manage Time logging for other user</w:t>
+              <w:t xml:space="preserve">System does not allow Manage Time logging for </w:t>
+            </w:r>
+            <w:proofErr w:type="gramStart"/>
+            <w:r>
+              <w:t>other</w:t>
+            </w:r>
+            <w:proofErr w:type="gramEnd"/>
+            <w:r>
+              <w:t xml:space="preserve"> user</w:t>
             </w:r>
           </w:p>
           <w:p/>
@@ -8308,7 +8623,15 @@
           <w:p/>
           <w:p>
             <w:r>
-              <w:t>System does not allow Manage Time logging for other user</w:t>
+              <w:t xml:space="preserve">System does not allow Manage Time logging for </w:t>
+            </w:r>
+            <w:proofErr w:type="gramStart"/>
+            <w:r>
+              <w:t>other</w:t>
+            </w:r>
+            <w:proofErr w:type="gramEnd"/>
+            <w:r>
+              <w:t xml:space="preserve"> user</w:t>
             </w:r>
           </w:p>
           <w:p/>
@@ -8433,7 +8756,15 @@
               <w:t>manager role) and look for Manage time section to log time for</w:t>
             </w:r>
             <w:r>
-              <w:t xml:space="preserve"> other non-salaried employee</w:t>
+              <w:t xml:space="preserve"> </w:t>
+            </w:r>
+            <w:proofErr w:type="gramStart"/>
+            <w:r>
+              <w:t>other</w:t>
+            </w:r>
+            <w:proofErr w:type="gramEnd"/>
+            <w:r>
+              <w:t xml:space="preserve"> non-salaried employee</w:t>
             </w:r>
             <w:r>
               <w:t>.</w:t>
@@ -8531,7 +8862,17 @@
           <w:p/>
           <w:p>
             <w:r>
-              <w:t xml:space="preserve">Drop down menu in Manage time wont show the salaried employees. </w:t>
+              <w:t xml:space="preserve">Drop down menu in Manage time </w:t>
+            </w:r>
+            <w:proofErr w:type="spellStart"/>
+            <w:proofErr w:type="gramStart"/>
+            <w:r>
+              <w:t>wont</w:t>
+            </w:r>
+            <w:proofErr w:type="spellEnd"/>
+            <w:proofErr w:type="gramEnd"/>
+            <w:r>
+              <w:t xml:space="preserve"> show the salaried employees. </w:t>
             </w:r>
           </w:p>
         </w:tc>
@@ -8542,7 +8883,17 @@
           <w:p/>
           <w:p>
             <w:r>
-              <w:t>Drop down menu in Manage time wont show the salaried employees.</w:t>
+              <w:t xml:space="preserve">Drop down menu in Manage time </w:t>
+            </w:r>
+            <w:proofErr w:type="spellStart"/>
+            <w:proofErr w:type="gramStart"/>
+            <w:r>
+              <w:t>wont</w:t>
+            </w:r>
+            <w:proofErr w:type="spellEnd"/>
+            <w:proofErr w:type="gramEnd"/>
+            <w:r>
+              <w:t xml:space="preserve"> show the salaried employees.</w:t>
             </w:r>
           </w:p>
         </w:tc>
@@ -8591,7 +8942,23 @@
           <w:b/>
           <w:color w:val="auto"/>
         </w:rPr>
-        <w:t xml:space="preserve"> Case # 4: Approval of timesheet by timesheet approver.</w:t>
+        <w:t xml:space="preserve"> Case # 4: Approval of </w:t>
+      </w:r>
+      <w:proofErr w:type="gramStart"/>
+      <w:r>
+        <w:rPr>
+          <w:b/>
+          <w:color w:val="auto"/>
+        </w:rPr>
+        <w:t>timesheet by timesheet</w:t>
+      </w:r>
+      <w:proofErr w:type="gramEnd"/>
+      <w:r>
+        <w:rPr>
+          <w:b/>
+          <w:color w:val="auto"/>
+        </w:rPr>
+        <w:t xml:space="preserve"> approver.</w:t>
       </w:r>
     </w:p>
     <w:p/>
@@ -9834,10 +10201,7 @@
           </w:tcPr>
           <w:p>
             <w:r>
-              <w:t xml:space="preserve"> </w:t>
-            </w:r>
-            <w:r>
-              <w:t>N/A</w:t>
+              <w:t xml:space="preserve"> N/A</w:t>
             </w:r>
           </w:p>
         </w:tc>
@@ -9885,7 +10249,15 @@
           </w:tcPr>
           <w:p>
             <w:r>
-              <w:t>Only non-salaried employees should be visible in the drop down menu</w:t>
+              <w:t xml:space="preserve">Only non-salaried employees should be visible in the </w:t>
+            </w:r>
+            <w:proofErr w:type="gramStart"/>
+            <w:r>
+              <w:t>drop down</w:t>
+            </w:r>
+            <w:proofErr w:type="gramEnd"/>
+            <w:r>
+              <w:t xml:space="preserve"> menu</w:t>
             </w:r>
           </w:p>
           <w:p/>
@@ -9902,7 +10274,15 @@
           </w:tcPr>
           <w:p>
             <w:r>
-              <w:t>Only non-salaried employees are visible in the drop down menu</w:t>
+              <w:t xml:space="preserve">Only non-salaried employees are visible in the </w:t>
+            </w:r>
+            <w:proofErr w:type="gramStart"/>
+            <w:r>
+              <w:t>drop down</w:t>
+            </w:r>
+            <w:proofErr w:type="gramEnd"/>
+            <w:r>
+              <w:t xml:space="preserve"> menu</w:t>
             </w:r>
           </w:p>
           <w:p/>
@@ -9987,22 +10367,7 @@
           </w:tcPr>
           <w:p>
             <w:r>
-              <w:t xml:space="preserve">Approve button </w:t>
-            </w:r>
-            <w:r>
-              <w:t>is</w:t>
-            </w:r>
-            <w:r>
-              <w:t xml:space="preserve"> disappear</w:t>
-            </w:r>
-            <w:r>
-              <w:t>ed</w:t>
-            </w:r>
-            <w:r>
-              <w:t xml:space="preserve"> after the</w:t>
-            </w:r>
-            <w:r>
-              <w:t xml:space="preserve"> approval.</w:t>
+              <w:t>Approve button is disappeared after the approval.</w:t>
             </w:r>
           </w:p>
         </w:tc>
@@ -10389,7 +10754,15 @@
               <w:t>ged</w:t>
             </w:r>
             <w:r>
-              <w:t xml:space="preserve"> time for other non-salaried employee.</w:t>
+              <w:t xml:space="preserve"> time for </w:t>
+            </w:r>
+            <w:proofErr w:type="gramStart"/>
+            <w:r>
+              <w:t>other</w:t>
+            </w:r>
+            <w:proofErr w:type="gramEnd"/>
+            <w:r>
+              <w:t xml:space="preserve"> non-salaried employee.</w:t>
             </w:r>
           </w:p>
           <w:p/>
@@ -10489,25 +10862,13 @@
               <w:t xml:space="preserve">Sign in with user </w:t>
             </w:r>
             <w:r>
-              <w:t>(</w:t>
-            </w:r>
-            <w:r>
-              <w:t>time-sheet approver role)</w:t>
+              <w:t>(time-sheet approver role)</w:t>
             </w:r>
             <w:r>
               <w:t xml:space="preserve"> and </w:t>
             </w:r>
             <w:r>
-              <w:t>l</w:t>
-            </w:r>
-            <w:r>
-              <w:t>ook for Manage time section to approve logged time for</w:t>
-            </w:r>
-            <w:r>
-              <w:t xml:space="preserve"> current user</w:t>
-            </w:r>
-            <w:r>
-              <w:t>.</w:t>
+              <w:t>look for Manage time section to approve logged time for current user.</w:t>
             </w:r>
           </w:p>
         </w:tc>
@@ -10518,27 +10879,12 @@
           <w:p/>
           <w:p>
             <w:r>
-              <w:t xml:space="preserve">Approve button will </w:t>
-            </w:r>
-            <w:r>
-              <w:t xml:space="preserve">not </w:t>
-            </w:r>
-            <w:r>
-              <w:t>appear in calendar which shows</w:t>
-            </w:r>
-          </w:p>
-          <w:p>
-            <w:r>
-              <w:t xml:space="preserve">System </w:t>
-            </w:r>
-            <w:r>
-              <w:t xml:space="preserve">does not </w:t>
-            </w:r>
-            <w:r>
-              <w:t>allow user to approve time</w:t>
-            </w:r>
-            <w:r>
-              <w:t xml:space="preserve"> for himself.</w:t>
+              <w:t>Approve button will not appear in calendar which shows</w:t>
+            </w:r>
+          </w:p>
+          <w:p>
+            <w:r>
+              <w:t>System does not allow user to approve time for himself.</w:t>
             </w:r>
           </w:p>
           <w:p/>
@@ -10550,16 +10896,7 @@
           <w:p/>
           <w:p>
             <w:r>
-              <w:t xml:space="preserve">Approve button is </w:t>
-            </w:r>
-            <w:r>
-              <w:t xml:space="preserve">not </w:t>
-            </w:r>
-            <w:r>
-              <w:t>appeared</w:t>
-            </w:r>
-            <w:r>
-              <w:t xml:space="preserve"> in calendar which shows</w:t>
+              <w:t>Approve button is not appeared in calendar which shows</w:t>
             </w:r>
           </w:p>
           <w:p>
@@ -10622,7 +10959,15 @@
               <w:t xml:space="preserve"> role) and </w:t>
             </w:r>
             <w:r>
-              <w:t>look for Manage time section to approve logged time for other non-salaried employee.</w:t>
+              <w:t xml:space="preserve">look for Manage time section to approve logged time for </w:t>
+            </w:r>
+            <w:proofErr w:type="gramStart"/>
+            <w:r>
+              <w:t>other</w:t>
+            </w:r>
+            <w:proofErr w:type="gramEnd"/>
+            <w:r>
+              <w:t xml:space="preserve"> non-salaried employee.</w:t>
             </w:r>
           </w:p>
         </w:tc>
@@ -10633,16 +10978,7 @@
           <w:p/>
           <w:p>
             <w:r>
-              <w:t>Approve button will</w:t>
-            </w:r>
-            <w:r>
-              <w:t xml:space="preserve"> not</w:t>
-            </w:r>
-            <w:r>
-              <w:t xml:space="preserve"> appear in calendar </w:t>
-            </w:r>
-            <w:r>
-              <w:t>because only time-sheet approver can approve time</w:t>
+              <w:t>Approve button will not appear in calendar because only time-sheet approver can approve time</w:t>
             </w:r>
             <w:r>
               <w:t xml:space="preserve"> sheet</w:t>
@@ -12038,8 +12374,13 @@
             <w:gridSpan w:val="2"/>
           </w:tcPr>
           <w:p>
-            <w:r>
-              <w:t xml:space="preserve">User Name: </w:t>
+            <w:proofErr w:type="gramStart"/>
+            <w:r>
+              <w:t>User Name</w:t>
+            </w:r>
+            <w:proofErr w:type="gramEnd"/>
+            <w:r>
+              <w:t xml:space="preserve">: </w:t>
             </w:r>
             <w:r>
               <w:t>admin</w:t>
@@ -12414,7 +12755,23 @@
           <w:b/>
           <w:color w:val="auto"/>
         </w:rPr>
-        <w:t>Test Case # 6: A non-salaried and non-regular cannot approve his own time-sheet.</w:t>
+        <w:t xml:space="preserve">Test Case # 6: A non-salaried and non-regular cannot approve his own </w:t>
+      </w:r>
+      <w:proofErr w:type="gramStart"/>
+      <w:r>
+        <w:rPr>
+          <w:b/>
+          <w:color w:val="auto"/>
+        </w:rPr>
+        <w:t>time-sheet</w:t>
+      </w:r>
+      <w:proofErr w:type="gramEnd"/>
+      <w:r>
+        <w:rPr>
+          <w:b/>
+          <w:color w:val="auto"/>
+        </w:rPr>
+        <w:t>.</w:t>
       </w:r>
     </w:p>
     <w:p/>
@@ -12423,7 +12780,15 @@
         <w:t>We shall use Decision Table for testing this function. It is not a complex condition but systematic approach to identification of test cases is still applicable.</w:t>
       </w:r>
       <w:r>
-        <w:t xml:space="preserve"> In current use case, we shall only consider Role of ‘Time Sheet Approver’ as non-‘Regular’.</w:t>
+        <w:t xml:space="preserve"> In current use case, we shall only consider Role of ‘Time Sheet Approver’ as non</w:t>
+      </w:r>
+      <w:proofErr w:type="gramStart"/>
+      <w:r>
+        <w:t>-‘</w:t>
+      </w:r>
+      <w:proofErr w:type="gramEnd"/>
+      <w:r>
+        <w:t>Regular’.</w:t>
       </w:r>
     </w:p>
     <w:p>
@@ -13992,7 +14357,15 @@
           </w:tcPr>
           <w:p>
             <w:r>
-              <w:t>‘Employee’ drop down menu shall not have option to select current user.</w:t>
+              <w:t xml:space="preserve">‘Employee’ </w:t>
+            </w:r>
+            <w:proofErr w:type="gramStart"/>
+            <w:r>
+              <w:t>drop</w:t>
+            </w:r>
+            <w:proofErr w:type="gramEnd"/>
+            <w:r>
+              <w:t xml:space="preserve"> down menu shall not have option to select current user.</w:t>
             </w:r>
           </w:p>
         </w:tc>
@@ -14219,6 +14592,737 @@
         <w:t>Only paid hour type shall appear in ADP report.</w:t>
       </w:r>
     </w:p>
+    <w:p/>
+    <w:p>
+      <w:r>
+        <w:t xml:space="preserve">We shall apply </w:t>
+      </w:r>
+      <w:r>
+        <w:t>Pair-Wise Testing</w:t>
+      </w:r>
+      <w:r>
+        <w:t xml:space="preserve"> technique here since the aim is to verify that all combinations of </w:t>
+      </w:r>
+      <w:r>
+        <w:t>paid</w:t>
+      </w:r>
+      <w:r>
+        <w:t>/</w:t>
+      </w:r>
+      <w:r>
+        <w:t>unpaid hours with</w:t>
+      </w:r>
+      <w:r>
+        <w:t xml:space="preserve"> active/inactive employees having salaried/non-salaried type</w:t>
+      </w:r>
+      <w:r>
+        <w:t>.</w:t>
+      </w:r>
+    </w:p>
+    <w:p/>
+    <w:tbl>
+      <w:tblPr>
+        <w:tblStyle w:val="TableGrid"/>
+        <w:tblW w:w="0" w:type="auto"/>
+        <w:tblLook w:val="04A0" w:firstRow="1" w:lastRow="0" w:firstColumn="1" w:lastColumn="0" w:noHBand="0" w:noVBand="1"/>
+      </w:tblPr>
+      <w:tblGrid>
+        <w:gridCol w:w="2845"/>
+        <w:gridCol w:w="2714"/>
+        <w:gridCol w:w="2653"/>
+        <w:gridCol w:w="2482"/>
+      </w:tblGrid>
+      <w:tr>
+        <w:tc>
+          <w:tcPr>
+            <w:tcW w:w="2845" w:type="dxa"/>
+          </w:tcPr>
+          <w:p>
+            <w:pPr>
+              <w:rPr>
+                <w:b/>
+              </w:rPr>
+            </w:pPr>
+            <w:r>
+              <w:rPr>
+                <w:b/>
+              </w:rPr>
+              <w:t>Variable Names</w:t>
+            </w:r>
+          </w:p>
+        </w:tc>
+        <w:tc>
+          <w:tcPr>
+            <w:tcW w:w="2714" w:type="dxa"/>
+          </w:tcPr>
+          <w:p>
+            <w:r>
+              <w:t>Hour Type</w:t>
+            </w:r>
+          </w:p>
+        </w:tc>
+        <w:tc>
+          <w:tcPr>
+            <w:tcW w:w="2653" w:type="dxa"/>
+          </w:tcPr>
+          <w:p>
+            <w:r>
+              <w:t>Salaried Type</w:t>
+            </w:r>
+          </w:p>
+        </w:tc>
+        <w:tc>
+          <w:tcPr>
+            <w:tcW w:w="2482" w:type="dxa"/>
+          </w:tcPr>
+          <w:p>
+            <w:r>
+              <w:t>Active</w:t>
+            </w:r>
+            <w:r>
+              <w:t xml:space="preserve"> type</w:t>
+            </w:r>
+          </w:p>
+        </w:tc>
+      </w:tr>
+      <w:tr>
+        <w:tc>
+          <w:tcPr>
+            <w:tcW w:w="2845" w:type="dxa"/>
+          </w:tcPr>
+          <w:p>
+            <w:pPr>
+              <w:rPr>
+                <w:b/>
+              </w:rPr>
+            </w:pPr>
+            <w:r>
+              <w:rPr>
+                <w:b/>
+              </w:rPr>
+              <w:t>Values (Choices) Count</w:t>
+            </w:r>
+          </w:p>
+        </w:tc>
+        <w:tc>
+          <w:tcPr>
+            <w:tcW w:w="2714" w:type="dxa"/>
+          </w:tcPr>
+          <w:p>
+            <w:r>
+              <w:t>2</w:t>
+            </w:r>
+          </w:p>
+        </w:tc>
+        <w:tc>
+          <w:tcPr>
+            <w:tcW w:w="2653" w:type="dxa"/>
+          </w:tcPr>
+          <w:p>
+            <w:r>
+              <w:t>2</w:t>
+            </w:r>
+          </w:p>
+        </w:tc>
+        <w:tc>
+          <w:tcPr>
+            <w:tcW w:w="2482" w:type="dxa"/>
+          </w:tcPr>
+          <w:p>
+            <w:r>
+              <w:t>2</w:t>
+            </w:r>
+          </w:p>
+        </w:tc>
+      </w:tr>
+    </w:tbl>
+    <w:p/>
+    <w:p>
+      <w:r>
+        <w:t>Select Orthogonal Array</w:t>
+      </w:r>
+      <w:r>
+        <w:t>:</w:t>
+      </w:r>
+      <w:r>
+        <w:rPr>
+          <w:rFonts w:ascii="Calibri" w:eastAsia="Times New Roman" w:hAnsi="Calibri" w:cs="Times New Roman"/>
+          <w:b/>
+          <w:bCs/>
+          <w:color w:val="000000"/>
+          <w:sz w:val="24"/>
+          <w:szCs w:val="24"/>
+        </w:rPr>
+        <w:t xml:space="preserve"> </w:t>
+      </w:r>
+      <w:r>
+        <w:rPr>
+          <w:rFonts w:ascii="Calibri" w:eastAsia="Times New Roman" w:hAnsi="Calibri" w:cs="Times New Roman"/>
+          <w:b/>
+          <w:bCs/>
+          <w:color w:val="000000"/>
+          <w:sz w:val="24"/>
+          <w:szCs w:val="24"/>
+        </w:rPr>
+        <w:t>L</w:t>
+      </w:r>
+      <w:r>
+        <w:rPr>
+          <w:rFonts w:ascii="Calibri" w:eastAsia="Times New Roman" w:hAnsi="Calibri" w:cs="Times New Roman"/>
+          <w:b/>
+          <w:bCs/>
+          <w:color w:val="000000"/>
+          <w:sz w:val="24"/>
+          <w:szCs w:val="24"/>
+          <w:vertAlign w:val="subscript"/>
+        </w:rPr>
+        <w:t xml:space="preserve">4 </w:t>
+      </w:r>
+      <w:r>
+        <w:rPr>
+          <w:rFonts w:ascii="Calibri" w:eastAsia="Times New Roman" w:hAnsi="Calibri" w:cs="Times New Roman"/>
+          <w:b/>
+          <w:bCs/>
+          <w:color w:val="000000"/>
+          <w:sz w:val="24"/>
+          <w:szCs w:val="24"/>
+        </w:rPr>
+        <w:t>(2</w:t>
+      </w:r>
+      <w:r>
+        <w:rPr>
+          <w:rFonts w:ascii="Calibri" w:eastAsia="Times New Roman" w:hAnsi="Calibri" w:cs="Times New Roman"/>
+          <w:b/>
+          <w:bCs/>
+          <w:color w:val="000000"/>
+          <w:sz w:val="24"/>
+          <w:szCs w:val="24"/>
+          <w:vertAlign w:val="superscript"/>
+        </w:rPr>
+        <w:t>3</w:t>
+      </w:r>
+      <w:r>
+        <w:rPr>
+          <w:rFonts w:ascii="Calibri" w:eastAsia="Times New Roman" w:hAnsi="Calibri" w:cs="Times New Roman"/>
+          <w:b/>
+          <w:bCs/>
+          <w:color w:val="000000"/>
+          <w:sz w:val="24"/>
+          <w:szCs w:val="24"/>
+        </w:rPr>
+        <w:t>)</w:t>
+      </w:r>
+      <w:r>
+        <w:rPr>
+          <w:rFonts w:ascii="Calibri-Bold" w:hAnsi="Calibri-Bold" w:cs="Calibri-Bold"/>
+          <w:b/>
+          <w:bCs/>
+          <w:sz w:val="24"/>
+          <w:szCs w:val="24"/>
+        </w:rPr>
+        <w:t xml:space="preserve"> </w:t>
+      </w:r>
+      <w:r>
+        <w:t xml:space="preserve">since we have 3 variables which can be covered by array </w:t>
+      </w:r>
+      <w:r>
+        <w:t xml:space="preserve">of 3 </w:t>
+      </w:r>
+      <w:r>
+        <w:t xml:space="preserve">variables </w:t>
+      </w:r>
+      <w:proofErr w:type="gramStart"/>
+      <w:r>
+        <w:t xml:space="preserve">having </w:t>
+      </w:r>
+      <w:r>
+        <w:t xml:space="preserve"> </w:t>
+      </w:r>
+      <w:r>
+        <w:t>2</w:t>
+      </w:r>
+      <w:proofErr w:type="gramEnd"/>
+      <w:r>
+        <w:t xml:space="preserve"> options</w:t>
+      </w:r>
+      <w:r>
+        <w:t xml:space="preserve"> each.</w:t>
+      </w:r>
+    </w:p>
+    <w:p>
+      <w:r>
+        <w:t>Map the Problem to Orthogonal Array:</w:t>
+      </w:r>
+    </w:p>
+    <w:p>
+      <w:r>
+        <w:tab/>
+      </w:r>
+      <w:r>
+        <w:tab/>
+      </w:r>
+    </w:p>
+    <w:tbl>
+      <w:tblPr>
+        <w:tblStyle w:val="TableGrid"/>
+        <w:tblW w:w="0" w:type="auto"/>
+        <w:tblLook w:val="04A0" w:firstRow="1" w:lastRow="0" w:firstColumn="1" w:lastColumn="0" w:noHBand="0" w:noVBand="1"/>
+      </w:tblPr>
+      <w:tblGrid>
+        <w:gridCol w:w="2001"/>
+        <w:gridCol w:w="2918"/>
+        <w:gridCol w:w="3478"/>
+        <w:gridCol w:w="3478"/>
+      </w:tblGrid>
+      <w:tr>
+        <w:tc>
+          <w:tcPr>
+            <w:tcW w:w="2001" w:type="dxa"/>
+            <w:vMerge w:val="restart"/>
+          </w:tcPr>
+          <w:p>
+            <w:pPr>
+              <w:rPr>
+                <w:b/>
+              </w:rPr>
+            </w:pPr>
+            <w:r>
+              <w:rPr>
+                <w:b/>
+              </w:rPr>
+              <w:t>Variable Names</w:t>
+            </w:r>
+            <w:r>
+              <w:rPr>
+                <w:b/>
+              </w:rPr>
+              <w:t xml:space="preserve"> </w:t>
+            </w:r>
+            <w:r>
+              <w:rPr>
+                <w:bCs/>
+              </w:rPr>
+              <w:t>-&gt;</w:t>
+            </w:r>
+          </w:p>
+        </w:tc>
+        <w:tc>
+          <w:tcPr>
+            <w:tcW w:w="2918" w:type="dxa"/>
+          </w:tcPr>
+          <w:p>
+            <w:pPr>
+              <w:rPr>
+                <w:b/>
+                <w:bCs/>
+              </w:rPr>
+            </w:pPr>
+            <w:r>
+              <w:rPr>
+                <w:b/>
+                <w:bCs/>
+              </w:rPr>
+              <w:t>Hour Type</w:t>
+            </w:r>
+          </w:p>
+        </w:tc>
+        <w:tc>
+          <w:tcPr>
+            <w:tcW w:w="3478" w:type="dxa"/>
+          </w:tcPr>
+          <w:p>
+            <w:pPr>
+              <w:rPr>
+                <w:b/>
+                <w:bCs/>
+              </w:rPr>
+            </w:pPr>
+            <w:r>
+              <w:rPr>
+                <w:b/>
+                <w:bCs/>
+              </w:rPr>
+              <w:t>Salaried type</w:t>
+            </w:r>
+          </w:p>
+        </w:tc>
+        <w:tc>
+          <w:tcPr>
+            <w:tcW w:w="3478" w:type="dxa"/>
+          </w:tcPr>
+          <w:p>
+            <w:pPr>
+              <w:rPr>
+                <w:b/>
+                <w:bCs/>
+              </w:rPr>
+            </w:pPr>
+            <w:r>
+              <w:rPr>
+                <w:b/>
+                <w:bCs/>
+              </w:rPr>
+              <w:t>Active type</w:t>
+            </w:r>
+          </w:p>
+        </w:tc>
+      </w:tr>
+      <w:tr>
+        <w:tc>
+          <w:tcPr>
+            <w:tcW w:w="2001" w:type="dxa"/>
+            <w:vMerge/>
+          </w:tcPr>
+          <w:p/>
+        </w:tc>
+        <w:tc>
+          <w:tcPr>
+            <w:tcW w:w="2918" w:type="dxa"/>
+          </w:tcPr>
+          <w:p>
+            <w:r>
+              <w:t>[0] Paid</w:t>
+            </w:r>
+          </w:p>
+        </w:tc>
+        <w:tc>
+          <w:tcPr>
+            <w:tcW w:w="3478" w:type="dxa"/>
+          </w:tcPr>
+          <w:p>
+            <w:r>
+              <w:t>[</w:t>
+            </w:r>
+            <w:r>
+              <w:t>0] salaried</w:t>
+            </w:r>
+          </w:p>
+        </w:tc>
+        <w:tc>
+          <w:tcPr>
+            <w:tcW w:w="3478" w:type="dxa"/>
+          </w:tcPr>
+          <w:p>
+            <w:r>
+              <w:t>[</w:t>
+            </w:r>
+            <w:r>
+              <w:t>0</w:t>
+            </w:r>
+            <w:r>
+              <w:t>] active</w:t>
+            </w:r>
+          </w:p>
+        </w:tc>
+      </w:tr>
+      <w:tr>
+        <w:tc>
+          <w:tcPr>
+            <w:tcW w:w="2001" w:type="dxa"/>
+            <w:vMerge/>
+          </w:tcPr>
+          <w:p/>
+        </w:tc>
+        <w:tc>
+          <w:tcPr>
+            <w:tcW w:w="2918" w:type="dxa"/>
+          </w:tcPr>
+          <w:p>
+            <w:r>
+              <w:t>[1] Unpaid</w:t>
+            </w:r>
+          </w:p>
+        </w:tc>
+        <w:tc>
+          <w:tcPr>
+            <w:tcW w:w="3478" w:type="dxa"/>
+          </w:tcPr>
+          <w:p>
+            <w:r>
+              <w:t>[1</w:t>
+            </w:r>
+            <w:r>
+              <w:t>] Non-salaried</w:t>
+            </w:r>
+          </w:p>
+        </w:tc>
+        <w:tc>
+          <w:tcPr>
+            <w:tcW w:w="3478" w:type="dxa"/>
+          </w:tcPr>
+          <w:p>
+            <w:r>
+              <w:t>[1] inactive</w:t>
+            </w:r>
+          </w:p>
+        </w:tc>
+      </w:tr>
+    </w:tbl>
+    <w:p>
+      <w:r>
+        <w:tab/>
+      </w:r>
+    </w:p>
+    <w:p>
+      <w:pPr>
+        <w:rPr>
+          <w:b/>
+          <w:bCs/>
+        </w:rPr>
+      </w:pPr>
+      <w:r>
+        <w:tab/>
+      </w:r>
+      <w:r>
+        <w:rPr>
+          <w:b/>
+          <w:bCs/>
+        </w:rPr>
+        <w:t>Orthogonal Array:</w:t>
+      </w:r>
+    </w:p>
+    <w:tbl>
+      <w:tblPr>
+        <w:tblStyle w:val="TableGrid"/>
+        <w:tblW w:w="0" w:type="auto"/>
+        <w:tblLook w:val="04A0" w:firstRow="1" w:lastRow="0" w:firstColumn="1" w:lastColumn="0" w:noHBand="0" w:noVBand="1"/>
+      </w:tblPr>
+      <w:tblGrid>
+        <w:gridCol w:w="3294"/>
+        <w:gridCol w:w="3294"/>
+        <w:gridCol w:w="3294"/>
+      </w:tblGrid>
+      <w:tr>
+        <w:tc>
+          <w:tcPr>
+            <w:tcW w:w="3294" w:type="dxa"/>
+          </w:tcPr>
+          <w:p>
+            <w:pPr>
+              <w:jc w:val="center"/>
+              <w:rPr>
+                <w:b/>
+                <w:bCs/>
+              </w:rPr>
+            </w:pPr>
+            <w:r>
+              <w:rPr>
+                <w:b/>
+                <w:bCs/>
+              </w:rPr>
+              <w:t>Hour Type</w:t>
+            </w:r>
+          </w:p>
+        </w:tc>
+        <w:tc>
+          <w:tcPr>
+            <w:tcW w:w="3294" w:type="dxa"/>
+          </w:tcPr>
+          <w:p>
+            <w:pPr>
+              <w:jc w:val="center"/>
+              <w:rPr>
+                <w:b/>
+                <w:bCs/>
+              </w:rPr>
+            </w:pPr>
+            <w:r>
+              <w:rPr>
+                <w:b/>
+                <w:bCs/>
+              </w:rPr>
+              <w:t>Salaried Type</w:t>
+            </w:r>
+          </w:p>
+        </w:tc>
+        <w:tc>
+          <w:tcPr>
+            <w:tcW w:w="3294" w:type="dxa"/>
+          </w:tcPr>
+          <w:p>
+            <w:pPr>
+              <w:jc w:val="center"/>
+              <w:rPr>
+                <w:b/>
+                <w:bCs/>
+              </w:rPr>
+            </w:pPr>
+            <w:r>
+              <w:rPr>
+                <w:b/>
+                <w:bCs/>
+              </w:rPr>
+              <w:t>Active type</w:t>
+            </w:r>
+          </w:p>
+        </w:tc>
+      </w:tr>
+      <w:tr>
+        <w:tc>
+          <w:tcPr>
+            <w:tcW w:w="3294" w:type="dxa"/>
+          </w:tcPr>
+          <w:p>
+            <w:pPr>
+              <w:jc w:val="center"/>
+            </w:pPr>
+            <w:r>
+              <w:t>Paid</w:t>
+            </w:r>
+          </w:p>
+        </w:tc>
+        <w:tc>
+          <w:tcPr>
+            <w:tcW w:w="3294" w:type="dxa"/>
+          </w:tcPr>
+          <w:p>
+            <w:pPr>
+              <w:jc w:val="center"/>
+            </w:pPr>
+            <w:r>
+              <w:t>Salaried</w:t>
+            </w:r>
+          </w:p>
+        </w:tc>
+        <w:tc>
+          <w:tcPr>
+            <w:tcW w:w="3294" w:type="dxa"/>
+          </w:tcPr>
+          <w:p>
+            <w:pPr>
+              <w:jc w:val="center"/>
+            </w:pPr>
+            <w:r>
+              <w:t>Active</w:t>
+            </w:r>
+          </w:p>
+        </w:tc>
+      </w:tr>
+      <w:tr>
+        <w:tc>
+          <w:tcPr>
+            <w:tcW w:w="3294" w:type="dxa"/>
+          </w:tcPr>
+          <w:p>
+            <w:pPr>
+              <w:jc w:val="center"/>
+            </w:pPr>
+            <w:r>
+              <w:t>Paid</w:t>
+            </w:r>
+          </w:p>
+        </w:tc>
+        <w:tc>
+          <w:tcPr>
+            <w:tcW w:w="3294" w:type="dxa"/>
+          </w:tcPr>
+          <w:p>
+            <w:pPr>
+              <w:jc w:val="center"/>
+            </w:pPr>
+            <w:r>
+              <w:t>Non-salaried</w:t>
+            </w:r>
+          </w:p>
+        </w:tc>
+        <w:tc>
+          <w:tcPr>
+            <w:tcW w:w="3294" w:type="dxa"/>
+          </w:tcPr>
+          <w:p>
+            <w:pPr>
+              <w:jc w:val="center"/>
+            </w:pPr>
+            <w:r>
+              <w:t>Inactive</w:t>
+            </w:r>
+          </w:p>
+        </w:tc>
+      </w:tr>
+      <w:tr>
+        <w:tc>
+          <w:tcPr>
+            <w:tcW w:w="3294" w:type="dxa"/>
+          </w:tcPr>
+          <w:p>
+            <w:pPr>
+              <w:jc w:val="center"/>
+            </w:pPr>
+            <w:r>
+              <w:t>Unpaid</w:t>
+            </w:r>
+          </w:p>
+        </w:tc>
+        <w:tc>
+          <w:tcPr>
+            <w:tcW w:w="3294" w:type="dxa"/>
+          </w:tcPr>
+          <w:p>
+            <w:pPr>
+              <w:jc w:val="center"/>
+            </w:pPr>
+            <w:r>
+              <w:t>Salaried</w:t>
+            </w:r>
+          </w:p>
+        </w:tc>
+        <w:tc>
+          <w:tcPr>
+            <w:tcW w:w="3294" w:type="dxa"/>
+          </w:tcPr>
+          <w:p>
+            <w:pPr>
+              <w:jc w:val="center"/>
+            </w:pPr>
+            <w:r>
+              <w:t>Inactive</w:t>
+            </w:r>
+          </w:p>
+        </w:tc>
+      </w:tr>
+      <w:tr>
+        <w:tc>
+          <w:tcPr>
+            <w:tcW w:w="3294" w:type="dxa"/>
+          </w:tcPr>
+          <w:p>
+            <w:pPr>
+              <w:jc w:val="center"/>
+            </w:pPr>
+            <w:r>
+              <w:t>Unpaid</w:t>
+            </w:r>
+          </w:p>
+        </w:tc>
+        <w:tc>
+          <w:tcPr>
+            <w:tcW w:w="3294" w:type="dxa"/>
+          </w:tcPr>
+          <w:p>
+            <w:pPr>
+              <w:jc w:val="center"/>
+            </w:pPr>
+            <w:r>
+              <w:t>Non-salaried</w:t>
+            </w:r>
+          </w:p>
+        </w:tc>
+        <w:tc>
+          <w:tcPr>
+            <w:tcW w:w="3294" w:type="dxa"/>
+          </w:tcPr>
+          <w:p>
+            <w:pPr>
+              <w:jc w:val="center"/>
+            </w:pPr>
+            <w:r>
+              <w:t>Active</w:t>
+            </w:r>
+          </w:p>
+        </w:tc>
+      </w:tr>
+    </w:tbl>
+    <w:p/>
     <w:p/>
     <w:tbl>
       <w:tblPr>
@@ -14348,7 +15452,13 @@
               <w:t xml:space="preserve"> functionality</w:t>
             </w:r>
             <w:r>
-              <w:t xml:space="preserve"> which should only include logged time entries which include paid hours.</w:t>
+              <w:t xml:space="preserve"> which should only include logged time entries which include paid hours</w:t>
+            </w:r>
+            <w:r>
+              <w:t xml:space="preserve"> for non-salaried active employees</w:t>
+            </w:r>
+            <w:r>
+              <w:t>.</w:t>
             </w:r>
           </w:p>
         </w:tc>
@@ -14474,7 +15584,39 @@
           </w:tcPr>
           <w:p>
             <w:r>
-              <w:t>Registered user should be logged in to the Pay system web portal and should be at his dashboard view page.</w:t>
+              <w:t>Registered user</w:t>
+            </w:r>
+            <w:r>
+              <w:t xml:space="preserve"> (with admin or executive role)</w:t>
+            </w:r>
+            <w:r>
+              <w:t xml:space="preserve"> should be logged in to the Pay system web portal and should be at his dashboard view page.</w:t>
+            </w:r>
+          </w:p>
+          <w:p/>
+          <w:p>
+            <w:r>
+              <w:t>All</w:t>
+            </w:r>
+            <w:r>
+              <w:t xml:space="preserve"> </w:t>
+            </w:r>
+            <w:proofErr w:type="gramStart"/>
+            <w:r>
+              <w:t>hours</w:t>
+            </w:r>
+            <w:proofErr w:type="gramEnd"/>
+            <w:r>
+              <w:t xml:space="preserve"> type against different employees</w:t>
+            </w:r>
+            <w:r>
+              <w:t xml:space="preserve"> should have been logged</w:t>
+            </w:r>
+            <w:r>
+              <w:t xml:space="preserve"> and </w:t>
+            </w:r>
+            <w:r>
+              <w:t>should be already created in pay system database.</w:t>
             </w:r>
           </w:p>
         </w:tc>
@@ -14689,7 +15831,7 @@
           </w:tcPr>
           <w:p>
             <w:r>
-              <w:t>Launch the application</w:t>
+              <w:t>Go to ‘Reports’ section</w:t>
             </w:r>
           </w:p>
         </w:tc>
@@ -14697,6 +15839,16 @@
           <w:tcPr>
             <w:tcW w:w="1784" w:type="dxa"/>
             <w:gridSpan w:val="2"/>
+          </w:tcPr>
+          <w:p>
+            <w:r>
+              <w:t>N/A</w:t>
+            </w:r>
+          </w:p>
+        </w:tc>
+        <w:tc>
+          <w:tcPr>
+            <w:tcW w:w="1782" w:type="dxa"/>
           </w:tcPr>
           <w:p>
             <w:hyperlink r:id="rId27" w:history="1">
@@ -14704,29 +15856,24 @@
                 <w:rPr>
                   <w:rStyle w:val="Hyperlink"/>
                 </w:rPr>
-                <w:t>https://www.gmail.com</w:t>
+                <w:t>http://localhost:8090/PaySystem/reports.jsp</w:t>
               </w:r>
             </w:hyperlink>
           </w:p>
         </w:tc>
         <w:tc>
           <w:tcPr>
-            <w:tcW w:w="1782" w:type="dxa"/>
-          </w:tcPr>
-          <w:p>
-            <w:r>
-              <w:t>Gmail home page</w:t>
-            </w:r>
-          </w:p>
-        </w:tc>
-        <w:tc>
-          <w:tcPr>
             <w:tcW w:w="1620" w:type="dxa"/>
           </w:tcPr>
           <w:p>
-            <w:r>
-              <w:t>Gmail home page</w:t>
-            </w:r>
+            <w:hyperlink r:id="rId28" w:history="1">
+              <w:r>
+                <w:rPr>
+                  <w:rStyle w:val="Hyperlink"/>
+                </w:rPr>
+                <w:t>http://localhost:8090/PaySystem/reports.jsp</w:t>
+              </w:r>
+            </w:hyperlink>
           </w:p>
         </w:tc>
         <w:tc>
@@ -14744,7 +15891,11 @@
             <w:tcW w:w="2496" w:type="dxa"/>
             <w:gridSpan w:val="2"/>
           </w:tcPr>
-          <w:p/>
+          <w:p>
+            <w:r>
+              <w:t>N/A</w:t>
+            </w:r>
+          </w:p>
         </w:tc>
       </w:tr>
       <w:tr>
@@ -14769,7 +15920,7 @@
           </w:tcPr>
           <w:p>
             <w:r>
-              <w:t>Enter correct Email &amp; Password and press Sign in button</w:t>
+              <w:t>Enter Batch ID and description, click next</w:t>
             </w:r>
           </w:p>
         </w:tc>
@@ -14780,24 +15931,18 @@
           </w:tcPr>
           <w:p>
             <w:r>
-              <w:t xml:space="preserve">Email id : </w:t>
-            </w:r>
-            <w:r>
-              <w:rPr>
-                <w:color w:val="0000FF"/>
-              </w:rPr>
-              <w:t>test@xyz.com</w:t>
-            </w:r>
-          </w:p>
-          <w:p>
-            <w:r>
-              <w:t xml:space="preserve">Password: </w:t>
-            </w:r>
-            <w:r>
-              <w:rPr>
-                <w:color w:val="0000FF"/>
-              </w:rPr>
-              <w:t>******</w:t>
+              <w:t>Batch ID</w:t>
+            </w:r>
+            <w:r>
+              <w:t>: 1</w:t>
+            </w:r>
+          </w:p>
+          <w:p>
+            <w:r>
+              <w:t>Batch Description</w:t>
+            </w:r>
+            <w:r>
+              <w:t>: Test Report</w:t>
             </w:r>
           </w:p>
         </w:tc>
@@ -14806,9 +15951,14 @@
             <w:tcW w:w="1782" w:type="dxa"/>
           </w:tcPr>
           <w:p>
-            <w:r>
-              <w:t>Page with latest emails is displayed</w:t>
-            </w:r>
+            <w:hyperlink r:id="rId29" w:history="1">
+              <w:r>
+                <w:rPr>
+                  <w:rStyle w:val="Hyperlink"/>
+                </w:rPr>
+                <w:t>http://localhost:8090/PaySystem/reports.jsp</w:t>
+              </w:r>
+            </w:hyperlink>
           </w:p>
         </w:tc>
         <w:tc>
@@ -14816,9 +15966,14 @@
             <w:tcW w:w="1620" w:type="dxa"/>
           </w:tcPr>
           <w:p>
-            <w:r>
-              <w:t>Page with latest emails is displayed</w:t>
-            </w:r>
+            <w:hyperlink r:id="rId30" w:history="1">
+              <w:r>
+                <w:rPr>
+                  <w:rStyle w:val="Hyperlink"/>
+                </w:rPr>
+                <w:t>http://localhost:8090/PaySystem/reports.jsp</w:t>
+              </w:r>
+            </w:hyperlink>
           </w:p>
         </w:tc>
         <w:tc>
@@ -14839,6 +15994,9 @@
           <w:p>
             <w:r>
               <w:t xml:space="preserve"> </w:t>
+            </w:r>
+            <w:r>
+              <w:t>N/A</w:t>
             </w:r>
           </w:p>
         </w:tc>
@@ -14863,39 +16021,69 @@
             <w:tcW w:w="1311" w:type="dxa"/>
             <w:gridSpan w:val="2"/>
           </w:tcPr>
-          <w:p/>
+          <w:p>
+            <w:r>
+              <w:t>Click Finalize Data</w:t>
+            </w:r>
+          </w:p>
         </w:tc>
         <w:tc>
           <w:tcPr>
             <w:tcW w:w="1784" w:type="dxa"/>
             <w:gridSpan w:val="2"/>
           </w:tcPr>
-          <w:p/>
+          <w:p>
+            <w:r>
+              <w:t>N/A</w:t>
+            </w:r>
+          </w:p>
         </w:tc>
         <w:tc>
           <w:tcPr>
             <w:tcW w:w="1782" w:type="dxa"/>
           </w:tcPr>
-          <w:p/>
+          <w:p>
+            <w:r>
+              <w:t>‘</w:t>
+            </w:r>
+            <w:r>
+              <w:t>adpImport.csv</w:t>
+            </w:r>
+            <w:r>
+              <w:t>’ file should be downloaded which lists all registered employees.</w:t>
+            </w:r>
+          </w:p>
         </w:tc>
         <w:tc>
           <w:tcPr>
             <w:tcW w:w="1620" w:type="dxa"/>
           </w:tcPr>
-          <w:p/>
+          <w:p>
+            <w:r>
+              <w:t>adpImport.csv downloaded.</w:t>
+            </w:r>
+          </w:p>
         </w:tc>
         <w:tc>
           <w:tcPr>
             <w:tcW w:w="1080" w:type="dxa"/>
           </w:tcPr>
-          <w:p/>
+          <w:p>
+            <w:r>
+              <w:t>Pass</w:t>
+            </w:r>
+          </w:p>
         </w:tc>
         <w:tc>
           <w:tcPr>
             <w:tcW w:w="2496" w:type="dxa"/>
             <w:gridSpan w:val="2"/>
           </w:tcPr>
-          <w:p/>
+          <w:p>
+            <w:r>
+              <w:t>N/A</w:t>
+            </w:r>
+          </w:p>
         </w:tc>
       </w:tr>
       <w:tr>
@@ -15071,6 +16259,699 @@
       </w:tr>
     </w:tbl>
     <w:p/>
+    <w:p/>
+    <w:p/>
+    <w:p>
+      <w:pPr>
+        <w:pStyle w:val="Subtitle"/>
+        <w:jc w:val="left"/>
+      </w:pPr>
+      <w:r>
+        <w:lastRenderedPageBreak/>
+        <w:t>Test Case Variations</w:t>
+      </w:r>
+    </w:p>
+    <w:tbl>
+      <w:tblPr>
+        <w:tblStyle w:val="TableGrid"/>
+        <w:tblW w:w="0" w:type="auto"/>
+        <w:tblLayout w:type="fixed"/>
+        <w:tblLook w:val="04A0" w:firstRow="1" w:lastRow="0" w:firstColumn="1" w:lastColumn="0" w:noHBand="0" w:noVBand="1"/>
+      </w:tblPr>
+      <w:tblGrid>
+        <w:gridCol w:w="680"/>
+        <w:gridCol w:w="3095"/>
+        <w:gridCol w:w="1962"/>
+        <w:gridCol w:w="1890"/>
+        <w:gridCol w:w="1260"/>
+        <w:gridCol w:w="1866"/>
+      </w:tblGrid>
+      <w:tr>
+        <w:tc>
+          <w:tcPr>
+            <w:tcW w:w="680" w:type="dxa"/>
+          </w:tcPr>
+          <w:p>
+            <w:pPr>
+              <w:rPr>
+                <w:b/>
+              </w:rPr>
+            </w:pPr>
+            <w:r>
+              <w:rPr>
+                <w:b/>
+              </w:rPr>
+              <w:t>Test Case #</w:t>
+            </w:r>
+          </w:p>
+        </w:tc>
+        <w:tc>
+          <w:tcPr>
+            <w:tcW w:w="3095" w:type="dxa"/>
+          </w:tcPr>
+          <w:p>
+            <w:pPr>
+              <w:rPr>
+                <w:b/>
+              </w:rPr>
+            </w:pPr>
+            <w:r>
+              <w:rPr>
+                <w:b/>
+              </w:rPr>
+              <w:t>Inputs</w:t>
+            </w:r>
+          </w:p>
+        </w:tc>
+        <w:tc>
+          <w:tcPr>
+            <w:tcW w:w="1962" w:type="dxa"/>
+          </w:tcPr>
+          <w:p>
+            <w:pPr>
+              <w:rPr>
+                <w:b/>
+              </w:rPr>
+            </w:pPr>
+            <w:r>
+              <w:rPr>
+                <w:b/>
+              </w:rPr>
+              <w:t>Expected Output</w:t>
+            </w:r>
+          </w:p>
+        </w:tc>
+        <w:tc>
+          <w:tcPr>
+            <w:tcW w:w="1890" w:type="dxa"/>
+          </w:tcPr>
+          <w:p>
+            <w:pPr>
+              <w:rPr>
+                <w:b/>
+              </w:rPr>
+            </w:pPr>
+            <w:r>
+              <w:rPr>
+                <w:b/>
+              </w:rPr>
+              <w:t>Actual Output</w:t>
+            </w:r>
+          </w:p>
+        </w:tc>
+        <w:tc>
+          <w:tcPr>
+            <w:tcW w:w="1260" w:type="dxa"/>
+          </w:tcPr>
+          <w:p>
+            <w:pPr>
+              <w:rPr>
+                <w:b/>
+              </w:rPr>
+            </w:pPr>
+            <w:r>
+              <w:rPr>
+                <w:b/>
+              </w:rPr>
+              <w:t>Test Result</w:t>
+            </w:r>
+          </w:p>
+        </w:tc>
+        <w:tc>
+          <w:tcPr>
+            <w:tcW w:w="1866" w:type="dxa"/>
+          </w:tcPr>
+          <w:p>
+            <w:pPr>
+              <w:rPr>
+                <w:b/>
+              </w:rPr>
+            </w:pPr>
+            <w:r>
+              <w:rPr>
+                <w:b/>
+              </w:rPr>
+              <w:t xml:space="preserve">Test </w:t>
+            </w:r>
+            <w:r>
+              <w:rPr>
+                <w:b/>
+              </w:rPr>
+              <w:t>Comments</w:t>
+            </w:r>
+            <w:r>
+              <w:rPr>
+                <w:b/>
+              </w:rPr>
+              <w:t xml:space="preserve"> (</w:t>
+            </w:r>
+            <w:proofErr w:type="spellStart"/>
+            <w:r>
+              <w:rPr>
+                <w:b/>
+              </w:rPr>
+              <w:t>Orthognal</w:t>
+            </w:r>
+            <w:proofErr w:type="spellEnd"/>
+            <w:r>
+              <w:rPr>
+                <w:b/>
+              </w:rPr>
+              <w:t xml:space="preserve"> Array Row reference</w:t>
+            </w:r>
+            <w:r>
+              <w:rPr>
+                <w:b/>
+              </w:rPr>
+              <w:t>)</w:t>
+            </w:r>
+          </w:p>
+        </w:tc>
+      </w:tr>
+      <w:tr>
+        <w:tc>
+          <w:tcPr>
+            <w:tcW w:w="680" w:type="dxa"/>
+          </w:tcPr>
+          <w:p/>
+          <w:p>
+            <w:r>
+              <w:t>1</w:t>
+            </w:r>
+          </w:p>
+        </w:tc>
+        <w:tc>
+          <w:tcPr>
+            <w:tcW w:w="3095" w:type="dxa"/>
+          </w:tcPr>
+          <w:p>
+            <w:r>
+              <w:t xml:space="preserve">Log </w:t>
+            </w:r>
+            <w:r>
+              <w:t xml:space="preserve">5 </w:t>
+            </w:r>
+            <w:r>
+              <w:t>paid hours for</w:t>
+            </w:r>
+            <w:r>
+              <w:t xml:space="preserve"> active, </w:t>
+            </w:r>
+            <w:r>
+              <w:t>s</w:t>
+            </w:r>
+            <w:r>
+              <w:t xml:space="preserve">alaried employee. </w:t>
+            </w:r>
+            <w:r>
+              <w:t xml:space="preserve"> </w:t>
+            </w:r>
+          </w:p>
+          <w:p/>
+          <w:p>
+            <w:r>
+              <w:t>Go to Report Section to view report.</w:t>
+            </w:r>
+          </w:p>
+        </w:tc>
+        <w:tc>
+          <w:tcPr>
+            <w:tcW w:w="1962" w:type="dxa"/>
+          </w:tcPr>
+          <w:p>
+            <w:r>
+              <w:t xml:space="preserve">5 hours </w:t>
+            </w:r>
+            <w:r>
+              <w:t>sh</w:t>
+            </w:r>
+            <w:r>
+              <w:t xml:space="preserve">ould not be logged and </w:t>
+            </w:r>
+            <w:r>
+              <w:t>should not appear in</w:t>
+            </w:r>
+            <w:r>
+              <w:t xml:space="preserve"> </w:t>
+            </w:r>
+            <w:proofErr w:type="spellStart"/>
+            <w:r>
+              <w:t>adp</w:t>
+            </w:r>
+            <w:proofErr w:type="spellEnd"/>
+            <w:r>
+              <w:t xml:space="preserve"> Report because employee is salaried</w:t>
+            </w:r>
+            <w:r>
+              <w:t>.</w:t>
+            </w:r>
+          </w:p>
+        </w:tc>
+        <w:tc>
+          <w:tcPr>
+            <w:tcW w:w="1890" w:type="dxa"/>
+          </w:tcPr>
+          <w:p>
+            <w:r>
+              <w:t xml:space="preserve">5 hours </w:t>
+            </w:r>
+            <w:r>
+              <w:t>could</w:t>
+            </w:r>
+            <w:r>
+              <w:t xml:space="preserve"> not be logged </w:t>
+            </w:r>
+            <w:r>
+              <w:t>and</w:t>
+            </w:r>
+            <w:r>
+              <w:t xml:space="preserve"> </w:t>
+            </w:r>
+            <w:r>
+              <w:t xml:space="preserve">are </w:t>
+            </w:r>
+            <w:r>
+              <w:t>not appear</w:t>
+            </w:r>
+            <w:r>
+              <w:t>ed</w:t>
+            </w:r>
+            <w:r>
+              <w:t xml:space="preserve"> in </w:t>
+            </w:r>
+            <w:proofErr w:type="spellStart"/>
+            <w:r>
+              <w:t>adp</w:t>
+            </w:r>
+            <w:proofErr w:type="spellEnd"/>
+            <w:r>
+              <w:t xml:space="preserve"> Report because employee is salaried</w:t>
+            </w:r>
+            <w:r>
+              <w:t>.</w:t>
+            </w:r>
+          </w:p>
+          <w:p/>
+        </w:tc>
+        <w:tc>
+          <w:tcPr>
+            <w:tcW w:w="1260" w:type="dxa"/>
+          </w:tcPr>
+          <w:p/>
+          <w:p>
+            <w:r>
+              <w:t>Pass</w:t>
+            </w:r>
+          </w:p>
+        </w:tc>
+        <w:tc>
+          <w:tcPr>
+            <w:tcW w:w="1866" w:type="dxa"/>
+          </w:tcPr>
+          <w:p/>
+          <w:p>
+            <w:r>
+              <w:t>R</w:t>
+            </w:r>
+            <w:r>
+              <w:t>ow</w:t>
+            </w:r>
+            <w:r>
+              <w:t xml:space="preserve"> 1</w:t>
+            </w:r>
+          </w:p>
+        </w:tc>
+      </w:tr>
+      <w:tr>
+        <w:tc>
+          <w:tcPr>
+            <w:tcW w:w="680" w:type="dxa"/>
+          </w:tcPr>
+          <w:p/>
+          <w:p>
+            <w:r>
+              <w:t>2</w:t>
+            </w:r>
+          </w:p>
+        </w:tc>
+        <w:tc>
+          <w:tcPr>
+            <w:tcW w:w="3095" w:type="dxa"/>
+          </w:tcPr>
+          <w:p>
+            <w:r>
+              <w:t xml:space="preserve">Log 5 paid hours for </w:t>
+            </w:r>
+            <w:r>
+              <w:t>in</w:t>
+            </w:r>
+            <w:r>
+              <w:t xml:space="preserve">active, </w:t>
+            </w:r>
+            <w:r>
+              <w:t>non-</w:t>
+            </w:r>
+            <w:r>
+              <w:t xml:space="preserve">salaried employee.  </w:t>
+            </w:r>
+          </w:p>
+          <w:p/>
+          <w:p>
+            <w:r>
+              <w:t>Go to Report Section to view report.</w:t>
+            </w:r>
+          </w:p>
+          <w:p/>
+        </w:tc>
+        <w:tc>
+          <w:tcPr>
+            <w:tcW w:w="1962" w:type="dxa"/>
+          </w:tcPr>
+          <w:p>
+            <w:r>
+              <w:t xml:space="preserve">5 hours should not appear in </w:t>
+            </w:r>
+            <w:proofErr w:type="spellStart"/>
+            <w:r>
+              <w:t>adp</w:t>
+            </w:r>
+            <w:proofErr w:type="spellEnd"/>
+            <w:r>
+              <w:t xml:space="preserve"> Report because employee is </w:t>
+            </w:r>
+            <w:r>
+              <w:t>inactive</w:t>
+            </w:r>
+            <w:r>
+              <w:t>.</w:t>
+            </w:r>
+          </w:p>
+        </w:tc>
+        <w:tc>
+          <w:tcPr>
+            <w:tcW w:w="1890" w:type="dxa"/>
+          </w:tcPr>
+          <w:p>
+            <w:r>
+              <w:t xml:space="preserve">5 hours are not appeared in </w:t>
+            </w:r>
+            <w:proofErr w:type="spellStart"/>
+            <w:r>
+              <w:t>adp</w:t>
+            </w:r>
+            <w:proofErr w:type="spellEnd"/>
+            <w:r>
+              <w:t xml:space="preserve"> Report because employee is </w:t>
+            </w:r>
+            <w:r>
+              <w:t>inactive</w:t>
+            </w:r>
+            <w:r>
+              <w:t>.</w:t>
+            </w:r>
+          </w:p>
+          <w:p/>
+        </w:tc>
+        <w:tc>
+          <w:tcPr>
+            <w:tcW w:w="1260" w:type="dxa"/>
+          </w:tcPr>
+          <w:p/>
+          <w:p>
+            <w:r>
+              <w:t>Pass</w:t>
+            </w:r>
+          </w:p>
+        </w:tc>
+        <w:tc>
+          <w:tcPr>
+            <w:tcW w:w="1866" w:type="dxa"/>
+          </w:tcPr>
+          <w:p/>
+          <w:p>
+            <w:r>
+              <w:t>R</w:t>
+            </w:r>
+            <w:r>
+              <w:t>ow</w:t>
+            </w:r>
+            <w:r>
+              <w:t xml:space="preserve"> 2</w:t>
+            </w:r>
+          </w:p>
+        </w:tc>
+      </w:tr>
+      <w:tr>
+        <w:tc>
+          <w:tcPr>
+            <w:tcW w:w="680" w:type="dxa"/>
+          </w:tcPr>
+          <w:p/>
+          <w:p>
+            <w:r>
+              <w:t>3</w:t>
+            </w:r>
+          </w:p>
+        </w:tc>
+        <w:tc>
+          <w:tcPr>
+            <w:tcW w:w="3095" w:type="dxa"/>
+          </w:tcPr>
+          <w:p>
+            <w:r>
+              <w:t xml:space="preserve">Log 5 </w:t>
+            </w:r>
+            <w:r>
+              <w:t>un</w:t>
+            </w:r>
+            <w:r>
+              <w:t xml:space="preserve">paid hours for inactive, salaried employee.  </w:t>
+            </w:r>
+          </w:p>
+          <w:p/>
+          <w:p>
+            <w:r>
+              <w:t>Go to Report Section to view report.</w:t>
+            </w:r>
+          </w:p>
+          <w:p/>
+        </w:tc>
+        <w:tc>
+          <w:tcPr>
+            <w:tcW w:w="1962" w:type="dxa"/>
+          </w:tcPr>
+          <w:p>
+            <w:r>
+              <w:t xml:space="preserve">5 hours should not appear in </w:t>
+            </w:r>
+            <w:proofErr w:type="spellStart"/>
+            <w:r>
+              <w:t>adp</w:t>
+            </w:r>
+            <w:proofErr w:type="spellEnd"/>
+            <w:r>
+              <w:t xml:space="preserve"> Report because employee is </w:t>
+            </w:r>
+            <w:proofErr w:type="gramStart"/>
+            <w:r>
+              <w:t>inactive</w:t>
+            </w:r>
+            <w:proofErr w:type="gramEnd"/>
+            <w:r>
+              <w:t xml:space="preserve"> and hours are unpaid.</w:t>
+            </w:r>
+          </w:p>
+          <w:p/>
+        </w:tc>
+        <w:tc>
+          <w:tcPr>
+            <w:tcW w:w="1890" w:type="dxa"/>
+          </w:tcPr>
+          <w:p>
+            <w:r>
+              <w:t xml:space="preserve">5 hours should not appear in </w:t>
+            </w:r>
+            <w:proofErr w:type="spellStart"/>
+            <w:r>
+              <w:t>adp</w:t>
+            </w:r>
+            <w:proofErr w:type="spellEnd"/>
+            <w:r>
+              <w:t xml:space="preserve"> Report because employee is </w:t>
+            </w:r>
+            <w:proofErr w:type="gramStart"/>
+            <w:r>
+              <w:t>inactive</w:t>
+            </w:r>
+            <w:proofErr w:type="gramEnd"/>
+            <w:r>
+              <w:t xml:space="preserve"> and hours are unpaid.</w:t>
+            </w:r>
+          </w:p>
+          <w:p/>
+        </w:tc>
+        <w:tc>
+          <w:tcPr>
+            <w:tcW w:w="1260" w:type="dxa"/>
+          </w:tcPr>
+          <w:p/>
+          <w:p>
+            <w:r>
+              <w:t>Pass</w:t>
+            </w:r>
+          </w:p>
+        </w:tc>
+        <w:tc>
+          <w:tcPr>
+            <w:tcW w:w="1866" w:type="dxa"/>
+          </w:tcPr>
+          <w:p/>
+          <w:p>
+            <w:r>
+              <w:t>R</w:t>
+            </w:r>
+            <w:r>
+              <w:t>ow</w:t>
+            </w:r>
+            <w:r>
+              <w:t xml:space="preserve"> 3</w:t>
+            </w:r>
+          </w:p>
+        </w:tc>
+      </w:tr>
+      <w:tr>
+        <w:tc>
+          <w:tcPr>
+            <w:tcW w:w="680" w:type="dxa"/>
+          </w:tcPr>
+          <w:p/>
+          <w:p>
+            <w:r>
+              <w:t>4</w:t>
+            </w:r>
+          </w:p>
+        </w:tc>
+        <w:tc>
+          <w:tcPr>
+            <w:tcW w:w="3095" w:type="dxa"/>
+          </w:tcPr>
+          <w:p>
+            <w:r>
+              <w:t>Log 5 unpaid hours for active</w:t>
+            </w:r>
+            <w:r>
+              <w:t xml:space="preserve">, </w:t>
+            </w:r>
+            <w:r>
+              <w:t>non-</w:t>
+            </w:r>
+            <w:r>
+              <w:t>salaried employee.</w:t>
+            </w:r>
+          </w:p>
+          <w:p/>
+          <w:p>
+            <w:r>
+              <w:t>Unpaid, Salaried, Active</w:t>
+            </w:r>
+          </w:p>
+        </w:tc>
+        <w:tc>
+          <w:tcPr>
+            <w:tcW w:w="1962" w:type="dxa"/>
+          </w:tcPr>
+          <w:p>
+            <w:r>
+              <w:t xml:space="preserve">5 hours should not appear in </w:t>
+            </w:r>
+            <w:proofErr w:type="spellStart"/>
+            <w:r>
+              <w:t>adp</w:t>
+            </w:r>
+            <w:proofErr w:type="spellEnd"/>
+            <w:r>
+              <w:t xml:space="preserve"> Report because employee is </w:t>
+            </w:r>
+            <w:proofErr w:type="gramStart"/>
+            <w:r>
+              <w:t>salaried</w:t>
+            </w:r>
+            <w:proofErr w:type="gramEnd"/>
+            <w:r>
+              <w:t xml:space="preserve"> and hours are unpaid.</w:t>
+            </w:r>
+          </w:p>
+          <w:p/>
+        </w:tc>
+        <w:tc>
+          <w:tcPr>
+            <w:tcW w:w="1890" w:type="dxa"/>
+          </w:tcPr>
+          <w:p>
+            <w:r>
+              <w:t xml:space="preserve">5 hours should not appear in </w:t>
+            </w:r>
+            <w:proofErr w:type="spellStart"/>
+            <w:r>
+              <w:t>adp</w:t>
+            </w:r>
+            <w:proofErr w:type="spellEnd"/>
+            <w:r>
+              <w:t xml:space="preserve"> Report because employee is </w:t>
+            </w:r>
+            <w:proofErr w:type="gramStart"/>
+            <w:r>
+              <w:t>salaried</w:t>
+            </w:r>
+            <w:proofErr w:type="gramEnd"/>
+            <w:r>
+              <w:t xml:space="preserve"> </w:t>
+            </w:r>
+            <w:r>
+              <w:t>and hours are unpaid.</w:t>
+            </w:r>
+          </w:p>
+          <w:p/>
+        </w:tc>
+        <w:tc>
+          <w:tcPr>
+            <w:tcW w:w="1260" w:type="dxa"/>
+          </w:tcPr>
+          <w:p/>
+          <w:p>
+            <w:r>
+              <w:t>Pass</w:t>
+            </w:r>
+          </w:p>
+        </w:tc>
+        <w:tc>
+          <w:tcPr>
+            <w:tcW w:w="1866" w:type="dxa"/>
+          </w:tcPr>
+          <w:p/>
+          <w:p>
+            <w:r>
+              <w:t>R</w:t>
+            </w:r>
+            <w:r>
+              <w:t>ow</w:t>
+            </w:r>
+            <w:r>
+              <w:t xml:space="preserve"> 4</w:t>
+            </w:r>
+          </w:p>
+        </w:tc>
+      </w:tr>
+    </w:tbl>
+    <w:p/>
+    <w:p>
+      <w:r>
+        <w:t>Here, the orthogonal array could not give us the combination in which we can see log hours. That combination is paid, Non-salaried, active</w:t>
+      </w:r>
+      <w:r>
+        <w:t>.</w:t>
+      </w:r>
+    </w:p>
     <w:p>
       <w:pPr>
         <w:pStyle w:val="Heading3"/>
@@ -15079,6 +16960,15 @@
           <w:color w:val="auto"/>
         </w:rPr>
       </w:pPr>
+    </w:p>
+    <w:p>
+      <w:pPr>
+        <w:pStyle w:val="Heading3"/>
+        <w:rPr>
+          <w:b/>
+          <w:color w:val="auto"/>
+        </w:rPr>
+      </w:pPr>
       <w:r>
         <w:rPr>
           <w:b/>
@@ -15090,14 +16980,21 @@
     <w:p/>
     <w:p>
       <w:r>
-        <w:lastRenderedPageBreak/>
         <w:t xml:space="preserve">We shall apply </w:t>
       </w:r>
       <w:r>
         <w:t>Pair-Wise Testing</w:t>
       </w:r>
       <w:r>
-        <w:t xml:space="preserve"> technique here since the aim is to verify that all combinations of employee properties are included in ADP report. For sake of simplicity, we can only consider following 4 variables in employee attributes. Some combinations of attributes are not logical but are kept in place for sake of testing e.g. </w:t>
+        <w:t xml:space="preserve"> technique here since the aim is to verify that all combinations of employee properties are included in ADP report. For sake of simplicity, we can only consider following 4 variables in employee attributes. Some combinations of attributes are not logical but are kept in place for sake of testing </w:t>
+      </w:r>
+      <w:proofErr w:type="gramStart"/>
+      <w:r>
+        <w:t>e.g.</w:t>
+      </w:r>
+      <w:proofErr w:type="gramEnd"/>
+      <w:r>
+        <w:t xml:space="preserve"> </w:t>
       </w:r>
       <w:r>
         <w:t>Employee with ‘Administrator’ role should not belong to any group other than ‘admin’.</w:t>
@@ -15131,6 +17028,7 @@
               <w:rPr>
                 <w:b/>
               </w:rPr>
+              <w:lastRenderedPageBreak/>
               <w:t>Variable Names</w:t>
             </w:r>
           </w:p>
@@ -15798,7 +17696,10 @@
               <w:jc w:val="center"/>
             </w:pPr>
             <w:r>
-              <w:t>salaried</w:t>
+              <w:t>S</w:t>
+            </w:r>
+            <w:r>
+              <w:t>alaried</w:t>
             </w:r>
           </w:p>
         </w:tc>
@@ -15852,7 +17753,10 @@
               <w:jc w:val="center"/>
             </w:pPr>
             <w:r>
-              <w:t>salaried</w:t>
+              <w:t>S</w:t>
+            </w:r>
+            <w:r>
+              <w:t>alaried</w:t>
             </w:r>
           </w:p>
         </w:tc>
@@ -15906,7 +17810,10 @@
               <w:jc w:val="center"/>
             </w:pPr>
             <w:r>
-              <w:t>salaried</w:t>
+              <w:t>S</w:t>
+            </w:r>
+            <w:r>
+              <w:t>alaried</w:t>
             </w:r>
           </w:p>
         </w:tc>
@@ -16068,7 +17975,10 @@
               <w:jc w:val="center"/>
             </w:pPr>
             <w:r>
-              <w:t>salaried</w:t>
+              <w:t>S</w:t>
+            </w:r>
+            <w:r>
+              <w:t>alaried</w:t>
             </w:r>
           </w:p>
         </w:tc>
@@ -16176,7 +18086,10 @@
               <w:jc w:val="center"/>
             </w:pPr>
             <w:r>
-              <w:t>salaried</w:t>
+              <w:t>S</w:t>
+            </w:r>
+            <w:r>
+              <w:t>alaried</w:t>
             </w:r>
           </w:p>
         </w:tc>
@@ -16284,7 +18197,10 @@
               <w:jc w:val="center"/>
             </w:pPr>
             <w:r>
-              <w:t>salaried</w:t>
+              <w:t>S</w:t>
+            </w:r>
+            <w:r>
+              <w:t>alaried</w:t>
             </w:r>
           </w:p>
         </w:tc>
@@ -16338,7 +18254,10 @@
               <w:jc w:val="center"/>
             </w:pPr>
             <w:r>
-              <w:t>salaried</w:t>
+              <w:t>S</w:t>
+            </w:r>
+            <w:r>
+              <w:t>alaried</w:t>
             </w:r>
           </w:p>
         </w:tc>
@@ -16392,7 +18311,10 @@
               <w:jc w:val="center"/>
             </w:pPr>
             <w:r>
-              <w:t>salaried</w:t>
+              <w:t>S</w:t>
+            </w:r>
+            <w:r>
+              <w:t>alaried</w:t>
             </w:r>
           </w:p>
         </w:tc>
@@ -16446,7 +18368,10 @@
               <w:jc w:val="center"/>
             </w:pPr>
             <w:r>
-              <w:t>salaried</w:t>
+              <w:t>S</w:t>
+            </w:r>
+            <w:r>
+              <w:t>alaried</w:t>
             </w:r>
           </w:p>
         </w:tc>
@@ -16554,7 +18479,10 @@
               <w:jc w:val="center"/>
             </w:pPr>
             <w:r>
-              <w:t>salaried</w:t>
+              <w:t>S</w:t>
+            </w:r>
+            <w:r>
+              <w:t>alaried</w:t>
             </w:r>
           </w:p>
         </w:tc>
@@ -16608,7 +18536,10 @@
               <w:jc w:val="center"/>
             </w:pPr>
             <w:r>
-              <w:t>salaried</w:t>
+              <w:t>S</w:t>
+            </w:r>
+            <w:r>
+              <w:t>alaried</w:t>
             </w:r>
           </w:p>
         </w:tc>
@@ -16703,7 +18634,6 @@
               <w:jc w:val="center"/>
             </w:pPr>
             <w:r>
-              <w:lastRenderedPageBreak/>
               <w:t>management</w:t>
             </w:r>
           </w:p>
@@ -16717,7 +18647,10 @@
               <w:jc w:val="center"/>
             </w:pPr>
             <w:r>
-              <w:t>salaried</w:t>
+              <w:t>S</w:t>
+            </w:r>
+            <w:r>
+              <w:t>alaried</w:t>
             </w:r>
           </w:p>
         </w:tc>
@@ -16855,6 +18788,7 @@
               <w:rPr>
                 <w:b/>
               </w:rPr>
+              <w:lastRenderedPageBreak/>
               <w:t>Test Case Objective</w:t>
             </w:r>
           </w:p>
@@ -17235,9 +19169,14 @@
             <w:tcW w:w="1782" w:type="dxa"/>
           </w:tcPr>
           <w:p>
-            <w:r>
-              <w:t>http://localhost:8090/PaySystem/reports.jsp</w:t>
-            </w:r>
+            <w:hyperlink r:id="rId31" w:history="1">
+              <w:r>
+                <w:rPr>
+                  <w:rStyle w:val="Hyperlink"/>
+                </w:rPr>
+                <w:t>http://localhost:8090/PaySystem/reports.jsp</w:t>
+              </w:r>
+            </w:hyperlink>
           </w:p>
         </w:tc>
         <w:tc>
@@ -17316,9 +19255,14 @@
             <w:tcW w:w="1782" w:type="dxa"/>
           </w:tcPr>
           <w:p>
-            <w:r>
-              <w:t>http://localhost:8090/PaySystem/reports.jsp</w:t>
-            </w:r>
+            <w:hyperlink r:id="rId32" w:history="1">
+              <w:r>
+                <w:rPr>
+                  <w:rStyle w:val="Hyperlink"/>
+                </w:rPr>
+                <w:t>http://localhost:8090/PaySystem/reports.jsp</w:t>
+              </w:r>
+            </w:hyperlink>
           </w:p>
         </w:tc>
         <w:tc>
@@ -17632,20 +19576,33 @@
         <w:rPr>
           <w:color w:val="auto"/>
         </w:rPr>
-        <w:lastRenderedPageBreak/>
         <w:t>List of Test Cases that you created becau</w:t>
       </w:r>
       <w:r>
         <w:rPr>
           <w:color w:val="auto"/>
         </w:rPr>
-        <w:t>se you think they are important; o</w:t>
-      </w:r>
+        <w:t xml:space="preserve">se you think they are important; </w:t>
+      </w:r>
+      <w:proofErr w:type="gramStart"/>
       <w:r>
         <w:rPr>
           <w:color w:val="auto"/>
         </w:rPr>
-        <w:t xml:space="preserve">therwise none of the formal techniques </w:t>
+        <w:t>o</w:t>
+      </w:r>
+      <w:r>
+        <w:rPr>
+          <w:color w:val="auto"/>
+        </w:rPr>
+        <w:t>therwise</w:t>
+      </w:r>
+      <w:proofErr w:type="gramEnd"/>
+      <w:r>
+        <w:rPr>
+          <w:color w:val="auto"/>
+        </w:rPr>
+        <w:t xml:space="preserve"> none of the formal techniques </w:t>
       </w:r>
       <w:r>
         <w:rPr>
@@ -17671,6 +19628,281 @@
         </w:rPr>
         <w:t xml:space="preserve"> them</w:t>
       </w:r>
+    </w:p>
+    <w:p>
+      <w:pPr>
+        <w:ind w:left="720"/>
+      </w:pPr>
+      <w:r>
+        <w:t>This test case is for use case 7.</w:t>
+      </w:r>
+    </w:p>
+    <w:p>
+      <w:pPr>
+        <w:ind w:left="720"/>
+      </w:pPr>
+      <w:r>
+        <w:t xml:space="preserve">Orthogonal array did not return this </w:t>
+      </w:r>
+      <w:proofErr w:type="gramStart"/>
+      <w:r>
+        <w:t>combination</w:t>
+      </w:r>
+      <w:proofErr w:type="gramEnd"/>
+      <w:r>
+        <w:t xml:space="preserve"> but it was important to check the functionality of use case 7.</w:t>
+      </w:r>
+    </w:p>
+    <w:tbl>
+      <w:tblPr>
+        <w:tblStyle w:val="TableGrid"/>
+        <w:tblW w:w="0" w:type="auto"/>
+        <w:tblLayout w:type="fixed"/>
+        <w:tblLook w:val="04A0" w:firstRow="1" w:lastRow="0" w:firstColumn="1" w:lastColumn="0" w:noHBand="0" w:noVBand="1"/>
+      </w:tblPr>
+      <w:tblGrid>
+        <w:gridCol w:w="680"/>
+        <w:gridCol w:w="3095"/>
+        <w:gridCol w:w="1962"/>
+        <w:gridCol w:w="1890"/>
+        <w:gridCol w:w="1260"/>
+        <w:gridCol w:w="1866"/>
+      </w:tblGrid>
+      <w:tr>
+        <w:tc>
+          <w:tcPr>
+            <w:tcW w:w="680" w:type="dxa"/>
+          </w:tcPr>
+          <w:p>
+            <w:pPr>
+              <w:rPr>
+                <w:b/>
+              </w:rPr>
+            </w:pPr>
+            <w:r>
+              <w:rPr>
+                <w:b/>
+              </w:rPr>
+              <w:lastRenderedPageBreak/>
+              <w:t>Test Case #</w:t>
+            </w:r>
+          </w:p>
+        </w:tc>
+        <w:tc>
+          <w:tcPr>
+            <w:tcW w:w="3095" w:type="dxa"/>
+          </w:tcPr>
+          <w:p>
+            <w:pPr>
+              <w:rPr>
+                <w:b/>
+              </w:rPr>
+            </w:pPr>
+            <w:r>
+              <w:rPr>
+                <w:b/>
+              </w:rPr>
+              <w:t>Inputs</w:t>
+            </w:r>
+          </w:p>
+        </w:tc>
+        <w:tc>
+          <w:tcPr>
+            <w:tcW w:w="1962" w:type="dxa"/>
+          </w:tcPr>
+          <w:p>
+            <w:pPr>
+              <w:rPr>
+                <w:b/>
+              </w:rPr>
+            </w:pPr>
+            <w:r>
+              <w:rPr>
+                <w:b/>
+              </w:rPr>
+              <w:t>Expected Output</w:t>
+            </w:r>
+          </w:p>
+        </w:tc>
+        <w:tc>
+          <w:tcPr>
+            <w:tcW w:w="1890" w:type="dxa"/>
+          </w:tcPr>
+          <w:p>
+            <w:pPr>
+              <w:rPr>
+                <w:b/>
+              </w:rPr>
+            </w:pPr>
+            <w:r>
+              <w:rPr>
+                <w:b/>
+              </w:rPr>
+              <w:t>Actual Output</w:t>
+            </w:r>
+          </w:p>
+        </w:tc>
+        <w:tc>
+          <w:tcPr>
+            <w:tcW w:w="1260" w:type="dxa"/>
+          </w:tcPr>
+          <w:p>
+            <w:pPr>
+              <w:rPr>
+                <w:b/>
+              </w:rPr>
+            </w:pPr>
+            <w:r>
+              <w:rPr>
+                <w:b/>
+              </w:rPr>
+              <w:t>Test Result</w:t>
+            </w:r>
+          </w:p>
+        </w:tc>
+        <w:tc>
+          <w:tcPr>
+            <w:tcW w:w="1866" w:type="dxa"/>
+          </w:tcPr>
+          <w:p>
+            <w:pPr>
+              <w:rPr>
+                <w:b/>
+              </w:rPr>
+            </w:pPr>
+            <w:r>
+              <w:rPr>
+                <w:b/>
+              </w:rPr>
+              <w:t xml:space="preserve">Test </w:t>
+            </w:r>
+            <w:r>
+              <w:rPr>
+                <w:b/>
+              </w:rPr>
+              <w:t>Comments</w:t>
+            </w:r>
+            <w:r>
+              <w:rPr>
+                <w:b/>
+              </w:rPr>
+              <w:t xml:space="preserve"> (</w:t>
+            </w:r>
+            <w:proofErr w:type="spellStart"/>
+            <w:r>
+              <w:rPr>
+                <w:b/>
+              </w:rPr>
+              <w:t>Orthognal</w:t>
+            </w:r>
+            <w:proofErr w:type="spellEnd"/>
+            <w:r>
+              <w:rPr>
+                <w:b/>
+              </w:rPr>
+              <w:t xml:space="preserve"> Array Row reference)</w:t>
+            </w:r>
+          </w:p>
+        </w:tc>
+      </w:tr>
+      <w:tr>
+        <w:tc>
+          <w:tcPr>
+            <w:tcW w:w="680" w:type="dxa"/>
+          </w:tcPr>
+          <w:p/>
+          <w:p>
+            <w:r>
+              <w:t>1</w:t>
+            </w:r>
+          </w:p>
+        </w:tc>
+        <w:tc>
+          <w:tcPr>
+            <w:tcW w:w="3095" w:type="dxa"/>
+          </w:tcPr>
+          <w:p>
+            <w:r>
+              <w:t xml:space="preserve">Log 5 paid hours for active, </w:t>
+            </w:r>
+            <w:proofErr w:type="gramStart"/>
+            <w:r>
+              <w:t>regular</w:t>
+            </w:r>
+            <w:proofErr w:type="gramEnd"/>
+            <w:r>
+              <w:t xml:space="preserve"> and non-salaried employee.  </w:t>
+            </w:r>
+          </w:p>
+          <w:p/>
+          <w:p>
+            <w:r>
+              <w:t>Go to Report Section to view report.</w:t>
+            </w:r>
+          </w:p>
+        </w:tc>
+        <w:tc>
+          <w:tcPr>
+            <w:tcW w:w="1962" w:type="dxa"/>
+          </w:tcPr>
+          <w:p>
+            <w:r>
+              <w:t xml:space="preserve">5 hours should be seen in the </w:t>
+            </w:r>
+            <w:proofErr w:type="spellStart"/>
+            <w:r>
+              <w:t>adp</w:t>
+            </w:r>
+            <w:proofErr w:type="spellEnd"/>
+            <w:r>
+              <w:t xml:space="preserve"> report.</w:t>
+            </w:r>
+          </w:p>
+        </w:tc>
+        <w:tc>
+          <w:tcPr>
+            <w:tcW w:w="1890" w:type="dxa"/>
+          </w:tcPr>
+          <w:p>
+            <w:r>
+              <w:t xml:space="preserve">5 hours are reflected in the </w:t>
+            </w:r>
+            <w:proofErr w:type="spellStart"/>
+            <w:r>
+              <w:t>adp</w:t>
+            </w:r>
+            <w:proofErr w:type="spellEnd"/>
+            <w:r>
+              <w:t xml:space="preserve"> report.</w:t>
+            </w:r>
+          </w:p>
+        </w:tc>
+        <w:tc>
+          <w:tcPr>
+            <w:tcW w:w="1260" w:type="dxa"/>
+          </w:tcPr>
+          <w:p>
+            <w:r>
+              <w:t>Pass</w:t>
+            </w:r>
+          </w:p>
+        </w:tc>
+        <w:tc>
+          <w:tcPr>
+            <w:tcW w:w="1866" w:type="dxa"/>
+          </w:tcPr>
+          <w:p>
+            <w:r>
+              <w:t>No such combination was given by orthogonal array.</w:t>
+            </w:r>
+          </w:p>
+        </w:tc>
+      </w:tr>
+    </w:tbl>
+    <w:p>
+      <w:pPr>
+        <w:ind w:left="720"/>
+      </w:pPr>
     </w:p>
     <w:p>
       <w:pPr>
@@ -17754,6 +19986,11 @@
         <w:br/>
       </w:r>
       <w:bookmarkEnd w:id="1"/>
+    </w:p>
+    <w:p>
+      <w:pPr>
+        <w:ind w:left="720"/>
+      </w:pPr>
     </w:p>
     <w:sectPr>
       <w:pgSz w:w="15840" w:h="12240" w:orient="landscape"/>

</xml_diff>